<commit_message>
akhirnya bab 1, tapi belum di konfir
</commit_message>
<xml_diff>
--- a/Skripsi/Asli/Bab 1/PERANCANGAN SISTEM INFOMRASI LAYANAN LPPAIK.docx
+++ b/Skripsi/Asli/Bab 1/PERANCANGAN SISTEM INFOMRASI LAYANAN LPPAIK.docx
@@ -505,87 +505,23 @@
           <w:sz w:val="24"/>
           <w:szCs w:val="24"/>
         </w:rPr>
-        <w:t xml:space="preserve">Teknologi </w:t>
-      </w:r>
-      <w:r>
-        <w:rPr>
-          <w:rFonts w:ascii="Times New Roman" w:hAnsi="Times New Roman" w:cs="Times New Roman"/>
-          <w:sz w:val="24"/>
-          <w:szCs w:val="24"/>
-        </w:rPr>
-        <w:t>i</w:t>
-      </w:r>
-      <w:r>
-        <w:rPr>
-          <w:rFonts w:ascii="Times New Roman" w:hAnsi="Times New Roman" w:cs="Times New Roman"/>
-          <w:sz w:val="24"/>
-          <w:szCs w:val="24"/>
-        </w:rPr>
-        <w:t xml:space="preserve">nformasi </w:t>
-      </w:r>
-      <w:r>
-        <w:rPr>
-          <w:rFonts w:ascii="Times New Roman" w:hAnsi="Times New Roman" w:cs="Times New Roman"/>
-          <w:sz w:val="24"/>
-          <w:szCs w:val="24"/>
-        </w:rPr>
-        <w:t>mengalami</w:t>
-      </w:r>
-      <w:r>
-        <w:rPr>
-          <w:rFonts w:ascii="Times New Roman" w:hAnsi="Times New Roman" w:cs="Times New Roman"/>
-          <w:sz w:val="24"/>
-          <w:szCs w:val="24"/>
-        </w:rPr>
-        <w:t xml:space="preserve"> </w:t>
-      </w:r>
-      <w:r>
-        <w:rPr>
-          <w:rFonts w:ascii="Times New Roman" w:hAnsi="Times New Roman" w:cs="Times New Roman"/>
-          <w:sz w:val="24"/>
-          <w:szCs w:val="24"/>
-        </w:rPr>
-        <w:t>perkembangan yang sangat</w:t>
-      </w:r>
-      <w:r>
-        <w:rPr>
-          <w:rFonts w:ascii="Times New Roman" w:hAnsi="Times New Roman" w:cs="Times New Roman"/>
-          <w:sz w:val="24"/>
-          <w:szCs w:val="24"/>
-        </w:rPr>
-        <w:t xml:space="preserve"> pesat </w:t>
-      </w:r>
-      <w:r>
-        <w:rPr>
-          <w:rFonts w:ascii="Times New Roman" w:hAnsi="Times New Roman" w:cs="Times New Roman"/>
-          <w:sz w:val="24"/>
-          <w:szCs w:val="24"/>
-        </w:rPr>
-        <w:t>dengan</w:t>
-      </w:r>
-      <w:r>
-        <w:rPr>
-          <w:rFonts w:ascii="Times New Roman" w:hAnsi="Times New Roman" w:cs="Times New Roman"/>
-          <w:sz w:val="24"/>
-          <w:szCs w:val="24"/>
-        </w:rPr>
-        <w:t xml:space="preserve"> mengikuti kebutuhan manusia di berbagai bidang kehidupan</w:t>
-      </w:r>
-      <w:r>
-        <w:rPr>
-          <w:rFonts w:ascii="Times New Roman" w:hAnsi="Times New Roman" w:cs="Times New Roman"/>
-          <w:sz w:val="24"/>
-          <w:szCs w:val="24"/>
-        </w:rPr>
-        <w:t>.</w:t>
-      </w:r>
-      <w:r>
-        <w:rPr>
-          <w:rFonts w:ascii="Times New Roman" w:hAnsi="Times New Roman" w:cs="Times New Roman"/>
-          <w:sz w:val="24"/>
-          <w:szCs w:val="24"/>
-        </w:rPr>
-        <w:t xml:space="preserve"> Manusia telah banyak merasakan segala macam kemudahan dalam menjalani hidup dengan adanya bantuan dari teknologi dan sistem informasi, khususnya dalam menyelenggarakan kegiatan bisnis. </w:t>
+        <w:t>Manusia telah banyak merasakan segala macam kemudahan dalam menjalani hidup dengan adanya bantuan dari teknologi dan sistem informasi, khususnya dalam menyelenggarakan kegiatan bisnis</w:t>
+      </w:r>
+      <w:r>
+        <w:rPr>
+          <w:rFonts w:ascii="Times New Roman" w:hAnsi="Times New Roman" w:cs="Times New Roman"/>
+          <w:sz w:val="24"/>
+          <w:szCs w:val="24"/>
+        </w:rPr>
+        <w:t xml:space="preserve"> dan pendidikan</w:t>
+      </w:r>
+      <w:r>
+        <w:rPr>
+          <w:rFonts w:ascii="Times New Roman" w:hAnsi="Times New Roman" w:cs="Times New Roman"/>
+          <w:sz w:val="24"/>
+          <w:szCs w:val="24"/>
+        </w:rPr>
+        <w:t xml:space="preserve">. </w:t>
       </w:r>
       <w:r>
         <w:rPr>
@@ -805,31 +741,103 @@
           <w:sz w:val="24"/>
           <w:szCs w:val="24"/>
         </w:rPr>
-        <w:t xml:space="preserve">Untuk </w:t>
-      </w:r>
-      <w:r>
-        <w:rPr>
-          <w:rFonts w:ascii="Times New Roman" w:hAnsi="Times New Roman" w:cs="Times New Roman"/>
-          <w:sz w:val="24"/>
-          <w:szCs w:val="24"/>
-        </w:rPr>
-        <w:t xml:space="preserve">memperoleh informasi dengan kualitas </w:t>
-      </w:r>
-      <w:r>
-        <w:rPr>
-          <w:rFonts w:ascii="Times New Roman" w:hAnsi="Times New Roman" w:cs="Times New Roman"/>
-          <w:sz w:val="24"/>
-          <w:szCs w:val="24"/>
-        </w:rPr>
-        <w:t xml:space="preserve">yang </w:t>
-      </w:r>
-      <w:r>
-        <w:rPr>
-          <w:rFonts w:ascii="Times New Roman" w:hAnsi="Times New Roman" w:cs="Times New Roman"/>
-          <w:sz w:val="24"/>
-          <w:szCs w:val="24"/>
-        </w:rPr>
-        <w:t xml:space="preserve">tinggi serta informasi yang akurat dan relavan, maka diperlukan pengabungan dari </w:t>
+        <w:t>Teknologi</w:t>
+      </w:r>
+      <w:r>
+        <w:rPr>
+          <w:rFonts w:ascii="Times New Roman" w:hAnsi="Times New Roman" w:cs="Times New Roman"/>
+          <w:sz w:val="24"/>
+          <w:szCs w:val="24"/>
+        </w:rPr>
+        <w:t xml:space="preserve"> dan sistem</w:t>
+      </w:r>
+      <w:r>
+        <w:rPr>
+          <w:rFonts w:ascii="Times New Roman" w:hAnsi="Times New Roman" w:cs="Times New Roman"/>
+          <w:sz w:val="24"/>
+          <w:szCs w:val="24"/>
+        </w:rPr>
+        <w:t xml:space="preserve"> informasi memiliki peran yang sangat penting dalam kegiatan manusia</w:t>
+      </w:r>
+      <w:r>
+        <w:rPr>
+          <w:rFonts w:ascii="Times New Roman" w:hAnsi="Times New Roman" w:cs="Times New Roman"/>
+          <w:sz w:val="24"/>
+          <w:szCs w:val="24"/>
+        </w:rPr>
+        <w:t>,</w:t>
+      </w:r>
+      <w:r>
+        <w:rPr>
+          <w:rFonts w:ascii="Times New Roman" w:hAnsi="Times New Roman" w:cs="Times New Roman"/>
+          <w:sz w:val="24"/>
+          <w:szCs w:val="24"/>
+        </w:rPr>
+        <w:t xml:space="preserve"> </w:t>
+      </w:r>
+      <w:r>
+        <w:rPr>
+          <w:rFonts w:ascii="Times New Roman" w:hAnsi="Times New Roman" w:cs="Times New Roman"/>
+          <w:sz w:val="24"/>
+          <w:szCs w:val="24"/>
+        </w:rPr>
+        <w:t xml:space="preserve">yang dapat </w:t>
+      </w:r>
+      <w:r>
+        <w:rPr>
+          <w:rFonts w:ascii="Times New Roman" w:hAnsi="Times New Roman" w:cs="Times New Roman"/>
+          <w:sz w:val="24"/>
+          <w:szCs w:val="24"/>
+        </w:rPr>
+        <w:t>menjadi fasilitator pokok untuk aktivitas bisnis serta dapat memberikan bantuan yang</w:t>
+      </w:r>
+      <w:r>
+        <w:rPr>
+          <w:rFonts w:ascii="Times New Roman" w:hAnsi="Times New Roman" w:cs="Times New Roman"/>
+          <w:sz w:val="24"/>
+          <w:szCs w:val="24"/>
+        </w:rPr>
+        <w:t xml:space="preserve"> sangat</w:t>
+      </w:r>
+      <w:r>
+        <w:rPr>
+          <w:rFonts w:ascii="Times New Roman" w:hAnsi="Times New Roman" w:cs="Times New Roman"/>
+          <w:sz w:val="24"/>
+          <w:szCs w:val="24"/>
+        </w:rPr>
+        <w:t xml:space="preserve"> besar terhadap perubahan dasar dalam pengoprasian, susunan serta majerial </w:t>
+      </w:r>
+      <w:r>
+        <w:rPr>
+          <w:rFonts w:ascii="Times New Roman" w:hAnsi="Times New Roman" w:cs="Times New Roman"/>
+          <w:sz w:val="24"/>
+          <w:szCs w:val="24"/>
+        </w:rPr>
+        <w:t>suatu instansi</w:t>
+      </w:r>
+      <w:r>
+        <w:rPr>
+          <w:rFonts w:ascii="Times New Roman" w:hAnsi="Times New Roman" w:cs="Times New Roman"/>
+          <w:sz w:val="24"/>
+          <w:szCs w:val="24"/>
+        </w:rPr>
+        <w:t>.</w:t>
+      </w:r>
+      <w:r>
+        <w:rPr>
+          <w:rFonts w:ascii="Times New Roman" w:hAnsi="Times New Roman" w:cs="Times New Roman"/>
+          <w:sz w:val="24"/>
+          <w:szCs w:val="24"/>
+        </w:rPr>
+        <w:t xml:space="preserve"> </w:t>
+      </w:r>
+      <w:r>
+        <w:rPr>
+          <w:rFonts w:ascii="Times New Roman" w:hAnsi="Times New Roman" w:cs="Times New Roman"/>
+          <w:sz w:val="24"/>
+          <w:szCs w:val="24"/>
+        </w:rPr>
+        <w:t xml:space="preserve">Untuk memperoleh informasi dengan kualitas yang tinggi serta informasi yang akurat dan relavan, maka diperlukan pengabungan dari </w:t>
       </w:r>
       <w:r>
         <w:rPr>
@@ -965,87 +973,7 @@
           <w:sz w:val="24"/>
           <w:szCs w:val="24"/>
         </w:rPr>
-        <w:t xml:space="preserve"> yang diinginkan. </w:t>
-      </w:r>
-      <w:r>
-        <w:rPr>
-          <w:rFonts w:ascii="Times New Roman" w:hAnsi="Times New Roman" w:cs="Times New Roman"/>
-          <w:sz w:val="24"/>
-          <w:szCs w:val="24"/>
-        </w:rPr>
-        <w:t>Teknologi</w:t>
-      </w:r>
-      <w:r>
-        <w:rPr>
-          <w:rFonts w:ascii="Times New Roman" w:hAnsi="Times New Roman" w:cs="Times New Roman"/>
-          <w:sz w:val="24"/>
-          <w:szCs w:val="24"/>
-        </w:rPr>
-        <w:t xml:space="preserve"> dan sistem</w:t>
-      </w:r>
-      <w:r>
-        <w:rPr>
-          <w:rFonts w:ascii="Times New Roman" w:hAnsi="Times New Roman" w:cs="Times New Roman"/>
-          <w:sz w:val="24"/>
-          <w:szCs w:val="24"/>
-        </w:rPr>
-        <w:t xml:space="preserve"> informasi memiliki peran yang sangat penting dalam kegiatan manusia</w:t>
-      </w:r>
-      <w:r>
-        <w:rPr>
-          <w:rFonts w:ascii="Times New Roman" w:hAnsi="Times New Roman" w:cs="Times New Roman"/>
-          <w:sz w:val="24"/>
-          <w:szCs w:val="24"/>
-        </w:rPr>
-        <w:t>,</w:t>
-      </w:r>
-      <w:r>
-        <w:rPr>
-          <w:rFonts w:ascii="Times New Roman" w:hAnsi="Times New Roman" w:cs="Times New Roman"/>
-          <w:sz w:val="24"/>
-          <w:szCs w:val="24"/>
-        </w:rPr>
-        <w:t xml:space="preserve"> </w:t>
-      </w:r>
-      <w:r>
-        <w:rPr>
-          <w:rFonts w:ascii="Times New Roman" w:hAnsi="Times New Roman" w:cs="Times New Roman"/>
-          <w:sz w:val="24"/>
-          <w:szCs w:val="24"/>
-        </w:rPr>
-        <w:t xml:space="preserve">yang dapat </w:t>
-      </w:r>
-      <w:r>
-        <w:rPr>
-          <w:rFonts w:ascii="Times New Roman" w:hAnsi="Times New Roman" w:cs="Times New Roman"/>
-          <w:sz w:val="24"/>
-          <w:szCs w:val="24"/>
-        </w:rPr>
-        <w:t>menjadi fasilitator pokok untuk aktivitas bisnis serta dapat memberikan bantuan yang</w:t>
-      </w:r>
-      <w:r>
-        <w:rPr>
-          <w:rFonts w:ascii="Times New Roman" w:hAnsi="Times New Roman" w:cs="Times New Roman"/>
-          <w:sz w:val="24"/>
-          <w:szCs w:val="24"/>
-        </w:rPr>
-        <w:t xml:space="preserve"> sangat</w:t>
-      </w:r>
-      <w:r>
-        <w:rPr>
-          <w:rFonts w:ascii="Times New Roman" w:hAnsi="Times New Roman" w:cs="Times New Roman"/>
-          <w:sz w:val="24"/>
-          <w:szCs w:val="24"/>
-        </w:rPr>
-        <w:t xml:space="preserve"> besar terhadap perubahan dasar dalam pengoprasian, susunan serta majerial </w:t>
-      </w:r>
-      <w:r>
-        <w:rPr>
-          <w:rFonts w:ascii="Times New Roman" w:hAnsi="Times New Roman" w:cs="Times New Roman"/>
-          <w:sz w:val="24"/>
-          <w:szCs w:val="24"/>
-        </w:rPr>
-        <w:t>suatu instansi</w:t>
+        <w:t xml:space="preserve"> yang diinginkan</w:t>
       </w:r>
       <w:r>
         <w:rPr>
@@ -1087,14 +1015,6 @@
           <w:szCs w:val="24"/>
         </w:rPr>
         <w:fldChar w:fldCharType="end"/>
-      </w:r>
-      <w:r>
-        <w:rPr>
-          <w:rFonts w:ascii="Times New Roman" w:hAnsi="Times New Roman" w:cs="Times New Roman"/>
-          <w:sz w:val="24"/>
-          <w:szCs w:val="24"/>
-        </w:rPr>
-        <w:t>.</w:t>
       </w:r>
     </w:p>
     <w:p>
@@ -1115,31 +1035,71 @@
           <w:sz w:val="24"/>
           <w:szCs w:val="24"/>
         </w:rPr>
-        <w:t>Pada periode kurang lebih dua sampai tiga tahun kebelakang tepatnya pada tahun 2020 sampai dengan 2022 pemanfaatan teknologi di dunia semakin pesat perkembangannya yang diakibatkan oleh adanya pandemi Covid 19</w:t>
-      </w:r>
-      <w:r>
-        <w:rPr>
-          <w:rFonts w:ascii="Times New Roman" w:hAnsi="Times New Roman" w:cs="Times New Roman"/>
-          <w:sz w:val="24"/>
-          <w:szCs w:val="24"/>
-        </w:rPr>
-        <w:t xml:space="preserve"> dan </w:t>
-      </w:r>
-      <w:r>
-        <w:rPr>
-          <w:rFonts w:ascii="Times New Roman" w:hAnsi="Times New Roman" w:cs="Times New Roman"/>
-          <w:sz w:val="24"/>
-          <w:szCs w:val="24"/>
-        </w:rPr>
-        <w:t>Pembatasan Sosial Bersekala Besar (PSBB)</w:t>
-      </w:r>
-      <w:r>
-        <w:rPr>
-          <w:rFonts w:ascii="Times New Roman" w:hAnsi="Times New Roman" w:cs="Times New Roman"/>
-          <w:sz w:val="24"/>
-          <w:szCs w:val="24"/>
-        </w:rPr>
-        <w:t xml:space="preserve">. Dalam </w:t>
+        <w:t xml:space="preserve">Penggunaan </w:t>
+      </w:r>
+      <w:r>
+        <w:rPr>
+          <w:rFonts w:ascii="Times New Roman" w:hAnsi="Times New Roman" w:cs="Times New Roman"/>
+          <w:sz w:val="24"/>
+          <w:szCs w:val="24"/>
+        </w:rPr>
+        <w:t>s</w:t>
+      </w:r>
+      <w:r>
+        <w:rPr>
+          <w:rFonts w:ascii="Times New Roman" w:hAnsi="Times New Roman" w:cs="Times New Roman"/>
+          <w:sz w:val="24"/>
+          <w:szCs w:val="24"/>
+        </w:rPr>
+        <w:t xml:space="preserve">istem informasi berbasis web </w:t>
+      </w:r>
+      <w:r>
+        <w:rPr>
+          <w:rFonts w:ascii="Times New Roman" w:hAnsi="Times New Roman" w:cs="Times New Roman"/>
+          <w:sz w:val="24"/>
+          <w:szCs w:val="24"/>
+        </w:rPr>
+        <w:t xml:space="preserve">telah </w:t>
+      </w:r>
+      <w:r>
+        <w:rPr>
+          <w:rFonts w:ascii="Times New Roman" w:hAnsi="Times New Roman" w:cs="Times New Roman"/>
+          <w:sz w:val="24"/>
+          <w:szCs w:val="24"/>
+        </w:rPr>
+        <w:t>banyak</w:t>
+      </w:r>
+      <w:r>
+        <w:rPr>
+          <w:rFonts w:ascii="Times New Roman" w:hAnsi="Times New Roman" w:cs="Times New Roman"/>
+          <w:sz w:val="24"/>
+          <w:szCs w:val="24"/>
+        </w:rPr>
+        <w:t xml:space="preserve"> dikembangkan </w:t>
+      </w:r>
+      <w:r>
+        <w:rPr>
+          <w:rFonts w:ascii="Times New Roman" w:hAnsi="Times New Roman" w:cs="Times New Roman"/>
+          <w:sz w:val="24"/>
+          <w:szCs w:val="24"/>
+        </w:rPr>
+        <w:t xml:space="preserve">dizaman sekarang dengan </w:t>
+      </w:r>
+      <w:r>
+        <w:rPr>
+          <w:rFonts w:ascii="Times New Roman" w:hAnsi="Times New Roman" w:cs="Times New Roman"/>
+          <w:sz w:val="24"/>
+          <w:szCs w:val="24"/>
+        </w:rPr>
+        <w:t xml:space="preserve">memberikan kemudahan dengan </w:t>
+      </w:r>
+      <w:r>
+        <w:rPr>
+          <w:rFonts w:ascii="Times New Roman" w:hAnsi="Times New Roman" w:cs="Times New Roman"/>
+          <w:sz w:val="24"/>
+          <w:szCs w:val="24"/>
+        </w:rPr>
+        <w:t xml:space="preserve">kelebihan-kelebihan yang dimiliki, seperti yang dikemukakan oleh </w:t>
       </w:r>
       <w:r>
         <w:rPr>
@@ -1155,7 +1115,7 @@
           <w:sz w:val="24"/>
           <w:szCs w:val="24"/>
         </w:rPr>
-        <w:instrText>ADDIN CSL_CITATION {"citationItems":[{"id":"ITEM-1","itemData":{"DOI":"10.38204/tematik.v7i1.369","ISSN":"2355-9055","abstract":"Banyak dari masyarakat menerima begitu saja teknologi informasi dan komunikasi modern yang bahkan tidak dapat diakses beberapa dekade lalu. Inovasi-inovasi teknologi informasi dan komunikasi ini, telah lama dianggap sebagai hal sepele, tidak penting, selama masa tenang kini menjadi sangat diperlukan dalam menghadapi pandemi COVID-19. Sekarang telah ada berbagai teknologi digital yang dapat digunakan untuk menambah dan meningkatkan strategi pekerjaan, pembelajaraan dan kesehatan masyarakat. Selama pandemi COVID-19, teknologi memainkan peran penting dalam menjaga kegiatan masyarakat tetap berfungsi pada saat Pembatasan Sosial Berskala Besar (PSBB). Tujuan dari penelitian ini adalah untuk mengetahui bagaimana masyarakat memanfaatkan teknologi informasi dan komunikasi   sebagai media untuk meneruskan kegiatan yang tidak dapat dilakukan secara tatap muka dan teknologi yang dapat dimanfaatkan untuk kegiatan medis selama pandemi COVID-19. Metode penelitian ini dipaparkan secara deskriptif kualitatif. Penulis menggunakan teknik pengumpulan data observasi. Hasil yang diperoleh dari penelitian ini masyarakat memanfaatkan teknologi informasi dan komunikasi untuk kegiatan Work From Home, School From Home dan kepentingan informasi untuk Medis.     Disimpulkan bahwa masyarakat  memanfaatkan saja teknologi informasi dan komunikasi untuk tetap melaksanakan kegiatan karena fasilitas dan fitur dari saja teknologi informasi dan komunikasi yang memiliki  keunggulan   dan kemudahan untuk dipergunakan oleh berbagai kalangan masyarakat.","author":[{"dropping-particle":"","family":"Komalasari","given":"Rita","non-dropping-particle":"","parse-names":false,"suffix":""}],"container-title":"Tematik","id":"ITEM-1","issue":"1","issued":{"date-parts":[["2020"]]},"page":"38-50","title":"Manfaat Teknologi Informasi Dan Komunikasi Di Masa Pandemi Covid 19","type":"article-journal","volume":"7"},"uris":["http://www.mendeley.com/documents/?uuid=8aec6eba-5b9e-4136-9daf-dc330728bb41"]}],"mendeley":{"formattedCitation":"(Komalasari, 2020)","plainTextFormattedCitation":"(Komalasari, 2020)"},"properties":{"noteIndex":0},"schema":"https://github.com/citation-style-language/schema/raw/master/csl-citation.json"}</w:instrText>
+        <w:instrText>ADDIN CSL_CITATION {"citationItems":[{"id":"ITEM-1","itemData":{"ISBN":"9786025793578","abstract":"Konsumsi air bersih oleh manusia setiap tahun semakin meningkat, hal ini akan memberikan dampak buruk akan ketersediaan sumber daya air yang ada saat ini. Salah satu solusi pemenuhan kebutuhan akan air bersih dapat menggunakan teknologi desalinasi air laut. Namun sebagian besar teknologi ini masih memanfaatkan metode osmosis balik dan distilasi yang dikendalikan secara manual, oleh karena itu tujuan dalam penelitian ini adalah untuk mengembangkan sistem kontrol dan monitoring yang terkomputerisasi menggunakan antarmuka berbasis web. Sistem kontrol dan monitoring yang dikembangkan pada penelitian ini diuji tingkat akurasinya terhadap kenaikan volume air dan suhu air, agar diperoleh persentase akurasi pengukuran dari sistem yang dibangun. Hasil dari penelitian ini berupa sistem kontrol dan monitoring menggunakan halaman web yang diatur oleh perangkat raspberry pi sebagai server, dan didapat bahwa akurasi monitoring volume dan suhu air sekitar 96,2% dan 98,05%. Manfaat dari penggunaan sistem ini, dapat mempermudah serta menghemat waktu dalam mengoperasikan perangkat desalinasi.","author":[{"dropping-particle":"","family":"Sujiwa","given":"Akbar","non-dropping-particle":"","parse-names":false,"suffix":""},{"dropping-particle":"","family":"Rochman","given":"Sagita","non-dropping-particle":"","parse-names":false,"suffix":""}],"container-title":"Seminar Nasional Hasil Riset dan Pengabdian","id":"ITEM-1","issued":{"date-parts":[["2019"]]},"page":"1-9","title":"Pengembangan Sistem Kontrol Serta Monitoring Suhu dan Volume Air Berbasis Web Pada Perangkat Desalinasi Air Laut","type":"article-journal","volume":"II"},"uris":["http://www.mendeley.com/documents/?uuid=c7581dda-b148-45f7-bcdc-7aa9808c34a8"]}],"mendeley":{"formattedCitation":"(Sujiwa &amp; Rochman, 2019)","plainTextFormattedCitation":"(Sujiwa &amp; Rochman, 2019)"},"properties":{"noteIndex":0},"schema":"https://github.com/citation-style-language/schema/raw/master/csl-citation.json"}</w:instrText>
       </w:r>
       <w:r>
         <w:rPr>
@@ -1172,7 +1132,7 @@
           <w:sz w:val="24"/>
           <w:szCs w:val="24"/>
         </w:rPr>
-        <w:t>(Komalasari, 2020)</w:t>
+        <w:t>(Sujiwa &amp; Rochman, 2019)</w:t>
       </w:r>
       <w:r>
         <w:rPr>
@@ -1188,55 +1148,105 @@
           <w:sz w:val="24"/>
           <w:szCs w:val="24"/>
         </w:rPr>
-        <w:t xml:space="preserve"> menjelaskan bahwa</w:t>
-      </w:r>
-      <w:r>
-        <w:rPr>
-          <w:rFonts w:ascii="Times New Roman" w:hAnsi="Times New Roman" w:cs="Times New Roman"/>
-          <w:sz w:val="24"/>
-          <w:szCs w:val="24"/>
-        </w:rPr>
-        <w:t>,</w:t>
-      </w:r>
-      <w:r>
-        <w:rPr>
-          <w:rFonts w:ascii="Times New Roman" w:hAnsi="Times New Roman" w:cs="Times New Roman"/>
-          <w:sz w:val="24"/>
-          <w:szCs w:val="24"/>
-        </w:rPr>
-        <w:t xml:space="preserve"> pemanfaatan teknologi memainkan peran yang sangat penting dalam menjaga kegiatan masyarakat</w:t>
-      </w:r>
-      <w:r>
-        <w:rPr>
-          <w:rFonts w:ascii="Times New Roman" w:hAnsi="Times New Roman" w:cs="Times New Roman"/>
-          <w:sz w:val="24"/>
-          <w:szCs w:val="24"/>
-        </w:rPr>
-        <w:t xml:space="preserve"> agar</w:t>
-      </w:r>
-      <w:r>
-        <w:rPr>
-          <w:rFonts w:ascii="Times New Roman" w:hAnsi="Times New Roman" w:cs="Times New Roman"/>
-          <w:sz w:val="24"/>
-          <w:szCs w:val="24"/>
-        </w:rPr>
-        <w:t xml:space="preserve"> tetap berjalan </w:t>
-      </w:r>
-      <w:r>
-        <w:rPr>
-          <w:rFonts w:ascii="Times New Roman" w:hAnsi="Times New Roman" w:cs="Times New Roman"/>
-          <w:sz w:val="24"/>
-          <w:szCs w:val="24"/>
-        </w:rPr>
-        <w:t xml:space="preserve">dengan semestinya </w:t>
-      </w:r>
-      <w:r>
-        <w:rPr>
-          <w:rFonts w:ascii="Times New Roman" w:hAnsi="Times New Roman" w:cs="Times New Roman"/>
-          <w:sz w:val="24"/>
-          <w:szCs w:val="24"/>
-        </w:rPr>
-        <w:t xml:space="preserve">pada </w:t>
+        <w:t xml:space="preserve"> dikarenakan website memiliki kelebihan yang dapat mempermudah penggunannya, dengan hanya </w:t>
+      </w:r>
+      <w:r>
+        <w:rPr>
+          <w:rFonts w:ascii="Times New Roman" w:hAnsi="Times New Roman" w:cs="Times New Roman"/>
+          <w:sz w:val="24"/>
+          <w:szCs w:val="24"/>
+        </w:rPr>
+        <w:t xml:space="preserve">memenuhi </w:t>
+      </w:r>
+      <w:r>
+        <w:rPr>
+          <w:rFonts w:ascii="Times New Roman" w:hAnsi="Times New Roman" w:cs="Times New Roman"/>
+          <w:sz w:val="24"/>
+          <w:szCs w:val="24"/>
+        </w:rPr>
+        <w:t xml:space="preserve">syarat minimal </w:t>
+      </w:r>
+      <w:r>
+        <w:rPr>
+          <w:rFonts w:ascii="Times New Roman" w:hAnsi="Times New Roman" w:cs="Times New Roman"/>
+          <w:sz w:val="24"/>
+          <w:szCs w:val="24"/>
+        </w:rPr>
+        <w:t xml:space="preserve">yaitu dengan </w:t>
+      </w:r>
+      <w:r>
+        <w:rPr>
+          <w:rFonts w:ascii="Times New Roman" w:hAnsi="Times New Roman" w:cs="Times New Roman"/>
+          <w:sz w:val="24"/>
+          <w:szCs w:val="24"/>
+        </w:rPr>
+        <w:t xml:space="preserve">mempunyai web browser yang mendukung HTML versi 5 dan web akan bisa diakses di seluruh perangkat baik itu </w:t>
+      </w:r>
+      <w:r>
+        <w:rPr>
+          <w:rFonts w:ascii="Times New Roman" w:hAnsi="Times New Roman" w:cs="Times New Roman"/>
+          <w:i/>
+          <w:iCs/>
+          <w:sz w:val="24"/>
+          <w:szCs w:val="24"/>
+        </w:rPr>
+        <w:t>desktop</w:t>
+      </w:r>
+      <w:r>
+        <w:rPr>
+          <w:rFonts w:ascii="Times New Roman" w:hAnsi="Times New Roman" w:cs="Times New Roman"/>
+          <w:sz w:val="24"/>
+          <w:szCs w:val="24"/>
+        </w:rPr>
+        <w:t xml:space="preserve"> </w:t>
+      </w:r>
+      <w:r>
+        <w:rPr>
+          <w:rFonts w:ascii="Times New Roman" w:hAnsi="Times New Roman" w:cs="Times New Roman"/>
+          <w:i/>
+          <w:iCs/>
+          <w:sz w:val="24"/>
+          <w:szCs w:val="24"/>
+        </w:rPr>
+        <w:t>Personal Computer</w:t>
+      </w:r>
+      <w:r>
+        <w:rPr>
+          <w:rFonts w:ascii="Times New Roman" w:hAnsi="Times New Roman" w:cs="Times New Roman"/>
+          <w:sz w:val="24"/>
+          <w:szCs w:val="24"/>
+        </w:rPr>
+        <w:t xml:space="preserve"> (PC), laptop maupun </w:t>
+      </w:r>
+      <w:r>
+        <w:rPr>
+          <w:rFonts w:ascii="Times New Roman" w:hAnsi="Times New Roman" w:cs="Times New Roman"/>
+          <w:i/>
+          <w:iCs/>
+          <w:sz w:val="24"/>
+          <w:szCs w:val="24"/>
+        </w:rPr>
+        <w:t>smart phon</w:t>
+      </w:r>
+      <w:r>
+        <w:rPr>
+          <w:rFonts w:ascii="Times New Roman" w:hAnsi="Times New Roman" w:cs="Times New Roman"/>
+          <w:i/>
+          <w:iCs/>
+          <w:sz w:val="24"/>
+          <w:szCs w:val="24"/>
+        </w:rPr>
+        <w:t>e.</w:t>
+      </w:r>
+      <w:r>
+        <w:rPr>
+          <w:rFonts w:ascii="Times New Roman" w:hAnsi="Times New Roman" w:cs="Times New Roman"/>
+          <w:i/>
+          <w:iCs/>
+          <w:sz w:val="24"/>
+          <w:szCs w:val="24"/>
+        </w:rPr>
+        <w:t xml:space="preserve"> </w:t>
       </w:r>
       <w:r>
         <w:rPr>
@@ -1245,55 +1255,55 @@
           <w:szCs w:val="24"/>
         </w:rPr>
         <w:lastRenderedPageBreak/>
-        <w:t>saat</w:t>
-      </w:r>
-      <w:r>
-        <w:rPr>
-          <w:rFonts w:ascii="Times New Roman" w:hAnsi="Times New Roman" w:cs="Times New Roman"/>
-          <w:sz w:val="24"/>
-          <w:szCs w:val="24"/>
-        </w:rPr>
-        <w:t xml:space="preserve"> PSBB</w:t>
-      </w:r>
-      <w:r>
-        <w:rPr>
-          <w:rFonts w:ascii="Times New Roman" w:hAnsi="Times New Roman" w:cs="Times New Roman"/>
-          <w:sz w:val="24"/>
-          <w:szCs w:val="24"/>
-        </w:rPr>
-        <w:t>. Teknologi – teknologi yang diangap sepeleh pada masa sebelum pandemi menjadi sangat berguna disaat d</w:t>
-      </w:r>
-      <w:r>
-        <w:rPr>
-          <w:rFonts w:ascii="Times New Roman" w:hAnsi="Times New Roman" w:cs="Times New Roman"/>
-          <w:sz w:val="24"/>
-          <w:szCs w:val="24"/>
-        </w:rPr>
-        <w:t>i</w:t>
-      </w:r>
-      <w:r>
-        <w:rPr>
-          <w:rFonts w:ascii="Times New Roman" w:hAnsi="Times New Roman" w:cs="Times New Roman"/>
-          <w:sz w:val="24"/>
-          <w:szCs w:val="24"/>
-        </w:rPr>
-        <w:t>l</w:t>
-      </w:r>
-      <w:r>
-        <w:rPr>
-          <w:rFonts w:ascii="Times New Roman" w:hAnsi="Times New Roman" w:cs="Times New Roman"/>
-          <w:sz w:val="24"/>
-          <w:szCs w:val="24"/>
-        </w:rPr>
-        <w:t>a</w:t>
-      </w:r>
-      <w:r>
-        <w:rPr>
-          <w:rFonts w:ascii="Times New Roman" w:hAnsi="Times New Roman" w:cs="Times New Roman"/>
-          <w:sz w:val="24"/>
-          <w:szCs w:val="24"/>
-        </w:rPr>
-        <w:t>kukan penerapan PSBB.</w:t>
+        <w:t xml:space="preserve">Pemanfaatan internet juga tidak kalah pentingnya dalam perkembangan teknologi sistem infromasi. </w:t>
+      </w:r>
+      <w:r>
+        <w:rPr>
+          <w:rFonts w:ascii="Times New Roman" w:hAnsi="Times New Roman" w:cs="Times New Roman"/>
+          <w:sz w:val="24"/>
+          <w:szCs w:val="24"/>
+        </w:rPr>
+        <w:t xml:space="preserve">Alasan mengapa internet sangat dibutuhkan dalam kemajuan teknologi ialah karena internet memungkinkan penggunanya saling terhubung satu sama lain dengan orang-orang diseluruh dunia dengan mudah. Melalui internet, kita dapat melakukan interaksi, bertukar ide, mengetahui analisa produk dan pasar, dan memperoleh informasi dari berbagai sumber yang tersebar di seluruh dunia. </w:t>
+      </w:r>
+      <w:r>
+        <w:rPr>
+          <w:rFonts w:ascii="Times New Roman" w:hAnsi="Times New Roman" w:cs="Times New Roman"/>
+          <w:sz w:val="24"/>
+          <w:szCs w:val="24"/>
+        </w:rPr>
+        <w:t>Penggabungan</w:t>
+      </w:r>
+      <w:r>
+        <w:rPr>
+          <w:rFonts w:ascii="Times New Roman" w:hAnsi="Times New Roman" w:cs="Times New Roman"/>
+          <w:sz w:val="24"/>
+          <w:szCs w:val="24"/>
+        </w:rPr>
+        <w:t xml:space="preserve"> internet </w:t>
+      </w:r>
+      <w:r>
+        <w:rPr>
+          <w:rFonts w:ascii="Times New Roman" w:hAnsi="Times New Roman" w:cs="Times New Roman"/>
+          <w:sz w:val="24"/>
+          <w:szCs w:val="24"/>
+        </w:rPr>
+        <w:t xml:space="preserve">dan website </w:t>
+      </w:r>
+      <w:r>
+        <w:rPr>
+          <w:rFonts w:ascii="Times New Roman" w:hAnsi="Times New Roman" w:cs="Times New Roman"/>
+          <w:sz w:val="24"/>
+          <w:szCs w:val="24"/>
+        </w:rPr>
+        <w:t xml:space="preserve">juga </w:t>
+      </w:r>
+      <w:r>
+        <w:rPr>
+          <w:rFonts w:ascii="Times New Roman" w:hAnsi="Times New Roman" w:cs="Times New Roman"/>
+          <w:sz w:val="24"/>
+          <w:szCs w:val="24"/>
+        </w:rPr>
+        <w:t>dapat</w:t>
       </w:r>
       <w:r>
         <w:rPr>
@@ -1309,83 +1319,128 @@
           <w:sz w:val="24"/>
           <w:szCs w:val="24"/>
         </w:rPr>
-        <w:t xml:space="preserve">Teknolog seperti </w:t>
-      </w:r>
-      <w:r>
-        <w:rPr>
-          <w:rFonts w:ascii="Times New Roman" w:hAnsi="Times New Roman" w:cs="Times New Roman"/>
-          <w:i/>
-          <w:iCs/>
-          <w:sz w:val="24"/>
-          <w:szCs w:val="24"/>
-        </w:rPr>
-        <w:t xml:space="preserve">Whatsapp, Zoom, Google </w:t>
-      </w:r>
-      <w:r>
-        <w:rPr>
-          <w:rFonts w:ascii="Times New Roman" w:hAnsi="Times New Roman" w:cs="Times New Roman"/>
-          <w:i/>
-          <w:iCs/>
-          <w:sz w:val="24"/>
-          <w:szCs w:val="24"/>
-        </w:rPr>
-        <w:t>c</w:t>
-      </w:r>
-      <w:r>
-        <w:rPr>
-          <w:rFonts w:ascii="Times New Roman" w:hAnsi="Times New Roman" w:cs="Times New Roman"/>
-          <w:i/>
-          <w:iCs/>
-          <w:sz w:val="24"/>
-          <w:szCs w:val="24"/>
-        </w:rPr>
-        <w:t xml:space="preserve">lass </w:t>
-      </w:r>
-      <w:r>
-        <w:rPr>
-          <w:rFonts w:ascii="Times New Roman" w:hAnsi="Times New Roman" w:cs="Times New Roman"/>
-          <w:i/>
-          <w:iCs/>
-          <w:sz w:val="24"/>
-          <w:szCs w:val="24"/>
-        </w:rPr>
-        <w:t>r</w:t>
-      </w:r>
-      <w:r>
-        <w:rPr>
-          <w:rFonts w:ascii="Times New Roman" w:hAnsi="Times New Roman" w:cs="Times New Roman"/>
-          <w:i/>
-          <w:iCs/>
-          <w:sz w:val="24"/>
-          <w:szCs w:val="24"/>
-        </w:rPr>
-        <w:t>oom</w:t>
-      </w:r>
-      <w:r>
-        <w:rPr>
-          <w:rFonts w:ascii="Times New Roman" w:hAnsi="Times New Roman" w:cs="Times New Roman"/>
-          <w:sz w:val="24"/>
-          <w:szCs w:val="24"/>
-        </w:rPr>
-        <w:t xml:space="preserve"> dan </w:t>
-      </w:r>
-      <w:r>
-        <w:rPr>
-          <w:rFonts w:ascii="Times New Roman" w:hAnsi="Times New Roman" w:cs="Times New Roman"/>
-          <w:i/>
-          <w:iCs/>
-          <w:sz w:val="24"/>
-          <w:szCs w:val="24"/>
-        </w:rPr>
-        <w:t xml:space="preserve">Learning Management System </w:t>
-      </w:r>
-      <w:r>
-        <w:rPr>
-          <w:rFonts w:ascii="Times New Roman" w:hAnsi="Times New Roman" w:cs="Times New Roman"/>
-          <w:sz w:val="24"/>
-          <w:szCs w:val="24"/>
-        </w:rPr>
-        <w:t>(LMS) sangat banyak digunakan di sekolah-sekolah maupun di perguruan tinggi, tidak terkecuali dengan Universitas Muhammadiyah Kendari.</w:t>
+        <w:t>membantu meningkatkan efisiensi dan produktivitas dalam melakukan suatu bisnis ataupun pekerjaan, dapat bekerja secara terus menerus (</w:t>
+      </w:r>
+      <w:r>
+        <w:rPr>
+          <w:rFonts w:ascii="Times New Roman" w:hAnsi="Times New Roman" w:cs="Times New Roman"/>
+          <w:i/>
+          <w:iCs/>
+          <w:sz w:val="24"/>
+          <w:szCs w:val="24"/>
+        </w:rPr>
+        <w:t>real</w:t>
+      </w:r>
+      <w:r>
+        <w:rPr>
+          <w:rFonts w:ascii="Times New Roman" w:hAnsi="Times New Roman" w:cs="Times New Roman"/>
+          <w:i/>
+          <w:iCs/>
+          <w:sz w:val="24"/>
+          <w:szCs w:val="24"/>
+        </w:rPr>
+        <w:t xml:space="preserve"> – </w:t>
+      </w:r>
+      <w:r>
+        <w:rPr>
+          <w:rFonts w:ascii="Times New Roman" w:hAnsi="Times New Roman" w:cs="Times New Roman"/>
+          <w:i/>
+          <w:iCs/>
+          <w:sz w:val="24"/>
+          <w:szCs w:val="24"/>
+        </w:rPr>
+        <w:t>time</w:t>
+      </w:r>
+      <w:r>
+        <w:rPr>
+          <w:rFonts w:ascii="Times New Roman" w:hAnsi="Times New Roman" w:cs="Times New Roman"/>
+          <w:sz w:val="24"/>
+          <w:szCs w:val="24"/>
+        </w:rPr>
+        <w:t>)</w:t>
+      </w:r>
+      <w:r>
+        <w:rPr>
+          <w:rFonts w:ascii="Times New Roman" w:hAnsi="Times New Roman" w:cs="Times New Roman"/>
+          <w:i/>
+          <w:iCs/>
+          <w:sz w:val="24"/>
+          <w:szCs w:val="24"/>
+        </w:rPr>
+        <w:t xml:space="preserve"> </w:t>
+      </w:r>
+      <w:r>
+        <w:rPr>
+          <w:rFonts w:ascii="Times New Roman" w:hAnsi="Times New Roman" w:cs="Times New Roman"/>
+          <w:sz w:val="24"/>
+          <w:szCs w:val="24"/>
+        </w:rPr>
+        <w:t xml:space="preserve">dengan </w:t>
+      </w:r>
+      <w:r>
+        <w:rPr>
+          <w:rFonts w:ascii="Times New Roman" w:hAnsi="Times New Roman" w:cs="Times New Roman"/>
+          <w:sz w:val="24"/>
+          <w:szCs w:val="24"/>
+        </w:rPr>
+        <w:t>meningkatkan kredibilitas dan memberikan efek positif dari segi keuangan untuk menghemat pengeluaran dari sisi finansial</w:t>
+      </w:r>
+      <w:r>
+        <w:rPr>
+          <w:rFonts w:ascii="Times New Roman" w:hAnsi="Times New Roman" w:cs="Times New Roman"/>
+          <w:sz w:val="24"/>
+          <w:szCs w:val="24"/>
+        </w:rPr>
+        <w:fldChar w:fldCharType="begin" w:fldLock="1"/>
+      </w:r>
+      <w:r>
+        <w:rPr>
+          <w:rFonts w:ascii="Times New Roman" w:hAnsi="Times New Roman" w:cs="Times New Roman"/>
+          <w:sz w:val="24"/>
+          <w:szCs w:val="24"/>
+        </w:rPr>
+        <w:instrText>ADDIN CSL_CITATION {"citationItems":[{"id":"ITEM-1","itemData":{"DOI":"10.25008/abdiformatika.v1i1.130","abstract":"Kegiatan pengabdian kepada masyarakat dengan Judul “Penyuluhan Manfaat Menggunakan Internet dan Website pada Masa Pandemi Covid-19” bertujuan untuk memberikan pengetahuan kepada seluruh peserta LEPPAS tentang bagaimana manfaat menggunakan internet dan website untuk meningkatkan pendapatan dan meningkatkan wawasan mengenai internet dan website pada masa pandemic di Indonesia seperti saat ini. Metode pelaksanaa yang digunakan dalam kegiatan ini adalah penyampaian materi dan sesi Tanya jawab. Internet dan website telah menjadi kebutuhan yang sangat penting bagi perorangan, organisasi, perusahaan, dan instansi pemerintah. Karena besarnya kebutuhan dunia akan internet dan website, serta pengaruh yang diberikan bagi seluruh kalangan, maka memahami manfaat internet dan website sangatlah penting.","author":[{"dropping-particle":"","family":"Maharani","given":"Dewi","non-dropping-particle":"","parse-names":false,"suffix":""},{"dropping-particle":"","family":"Helmiah","given":"Fauriatun","non-dropping-particle":"","parse-names":false,"suffix":""},{"dropping-particle":"","family":"Rahmadani","given":"Nurul","non-dropping-particle":"","parse-names":false,"suffix":""}],"container-title":"Abdiformatika: Jurnal Pengabdian Masyarakat Informatika","id":"ITEM-1","issue":"1","issued":{"date-parts":[["2021"]]},"page":"1-7","title":"Penyuluhan Manfaat Menggunakan Internet dan Website Pada Masa Pandemi Covid-19","type":"article-journal","volume":"1"},"uris":["http://www.mendeley.com/documents/?uuid=35fbbdec-0553-4ea3-b54d-7da5386f191e"]}],"mendeley":{"formattedCitation":"(Maharani et al., 2021)","plainTextFormattedCitation":"(Maharani et al., 2021)","previouslyFormattedCitation":"(Maharani et al., 2021)"},"properties":{"noteIndex":0},"schema":"https://github.com/citation-style-language/schema/raw/master/csl-citation.json"}</w:instrText>
+      </w:r>
+      <w:r>
+        <w:rPr>
+          <w:rFonts w:ascii="Times New Roman" w:hAnsi="Times New Roman" w:cs="Times New Roman"/>
+          <w:sz w:val="24"/>
+          <w:szCs w:val="24"/>
+        </w:rPr>
+        <w:fldChar w:fldCharType="separate"/>
+      </w:r>
+      <w:r>
+        <w:rPr>
+          <w:rFonts w:ascii="Times New Roman" w:hAnsi="Times New Roman" w:cs="Times New Roman"/>
+          <w:noProof/>
+          <w:sz w:val="24"/>
+          <w:szCs w:val="24"/>
+        </w:rPr>
+        <w:t>(Maharani et al., 2021)</w:t>
+      </w:r>
+      <w:r>
+        <w:rPr>
+          <w:rFonts w:ascii="Times New Roman" w:hAnsi="Times New Roman" w:cs="Times New Roman"/>
+          <w:sz w:val="24"/>
+          <w:szCs w:val="24"/>
+        </w:rPr>
+        <w:fldChar w:fldCharType="end"/>
+      </w:r>
+      <w:r>
+        <w:rPr>
+          <w:rFonts w:ascii="Times New Roman" w:hAnsi="Times New Roman" w:cs="Times New Roman"/>
+          <w:sz w:val="24"/>
+          <w:szCs w:val="24"/>
+        </w:rPr>
+        <w:t>.</w:t>
+      </w:r>
+      <w:r>
+        <w:rPr>
+          <w:rFonts w:ascii="Times New Roman" w:hAnsi="Times New Roman" w:cs="Times New Roman"/>
+          <w:sz w:val="24"/>
+          <w:szCs w:val="24"/>
+        </w:rPr>
+        <w:t xml:space="preserve"> </w:t>
       </w:r>
     </w:p>
     <w:p>
@@ -1406,57 +1461,138 @@
           <w:sz w:val="24"/>
           <w:szCs w:val="24"/>
         </w:rPr>
-        <w:t>Universitas Muhammadiyah Kendari (UMK)</w:t>
-      </w:r>
-      <w:r>
-        <w:rPr>
-          <w:rFonts w:ascii="Times New Roman" w:hAnsi="Times New Roman" w:cs="Times New Roman"/>
-          <w:sz w:val="24"/>
-          <w:szCs w:val="24"/>
-        </w:rPr>
-        <w:t xml:space="preserve"> p</w:t>
-      </w:r>
-      <w:r>
-        <w:rPr>
-          <w:rFonts w:ascii="Times New Roman" w:hAnsi="Times New Roman" w:cs="Times New Roman"/>
-          <w:sz w:val="24"/>
-          <w:szCs w:val="24"/>
-        </w:rPr>
-        <w:t>ada saat itu</w:t>
-      </w:r>
-      <w:r>
-        <w:rPr>
-          <w:rFonts w:ascii="Times New Roman" w:hAnsi="Times New Roman" w:cs="Times New Roman"/>
-          <w:sz w:val="24"/>
-          <w:szCs w:val="24"/>
-        </w:rPr>
-        <w:t xml:space="preserve"> telah melakukan pembelajaran daring dengan menggunakan</w:t>
-      </w:r>
-      <w:r>
-        <w:rPr>
-          <w:rFonts w:ascii="Times New Roman" w:hAnsi="Times New Roman" w:cs="Times New Roman"/>
-          <w:sz w:val="24"/>
-          <w:szCs w:val="24"/>
-        </w:rPr>
-        <w:t xml:space="preserve"> beberpa teknologi seperti</w:t>
-      </w:r>
-      <w:r>
-        <w:rPr>
-          <w:rFonts w:ascii="Times New Roman" w:hAnsi="Times New Roman" w:cs="Times New Roman"/>
-          <w:sz w:val="24"/>
-          <w:szCs w:val="24"/>
-        </w:rPr>
-        <w:t xml:space="preserve"> LMS, </w:t>
-      </w:r>
-      <w:r>
-        <w:rPr>
-          <w:rFonts w:ascii="Times New Roman" w:hAnsi="Times New Roman" w:cs="Times New Roman"/>
-          <w:i/>
-          <w:iCs/>
-          <w:sz w:val="24"/>
-          <w:szCs w:val="24"/>
-        </w:rPr>
-        <w:t xml:space="preserve">Google </w:t>
+        <w:t>Pada periode kurang lebih dua sampai tiga tahun kebelakang tepatnya pada tahun 2020 sampai dengan 2022 pemanfaatan teknologi</w:t>
+      </w:r>
+      <w:r>
+        <w:rPr>
+          <w:rFonts w:ascii="Times New Roman" w:hAnsi="Times New Roman" w:cs="Times New Roman"/>
+          <w:sz w:val="24"/>
+          <w:szCs w:val="24"/>
+        </w:rPr>
+        <w:t xml:space="preserve"> dan sistem infromasi</w:t>
+      </w:r>
+      <w:r>
+        <w:rPr>
+          <w:rFonts w:ascii="Times New Roman" w:hAnsi="Times New Roman" w:cs="Times New Roman"/>
+          <w:sz w:val="24"/>
+          <w:szCs w:val="24"/>
+        </w:rPr>
+        <w:t xml:space="preserve"> di dunia semakin pesat perkembangannya yang diakibatkan oleh adanya pandemi Covid 19</w:t>
+      </w:r>
+      <w:r>
+        <w:rPr>
+          <w:rFonts w:ascii="Times New Roman" w:hAnsi="Times New Roman" w:cs="Times New Roman"/>
+          <w:sz w:val="24"/>
+          <w:szCs w:val="24"/>
+        </w:rPr>
+        <w:t xml:space="preserve"> dan Pembatasan Sosial Bersekala Besar (PSBB)</w:t>
+      </w:r>
+      <w:r>
+        <w:rPr>
+          <w:rFonts w:ascii="Times New Roman" w:hAnsi="Times New Roman" w:cs="Times New Roman"/>
+          <w:sz w:val="24"/>
+          <w:szCs w:val="24"/>
+        </w:rPr>
+        <w:t xml:space="preserve">. Dalam </w:t>
+      </w:r>
+      <w:r>
+        <w:rPr>
+          <w:rFonts w:ascii="Times New Roman" w:hAnsi="Times New Roman" w:cs="Times New Roman"/>
+          <w:sz w:val="24"/>
+          <w:szCs w:val="24"/>
+        </w:rPr>
+        <w:fldChar w:fldCharType="begin" w:fldLock="1"/>
+      </w:r>
+      <w:r>
+        <w:rPr>
+          <w:rFonts w:ascii="Times New Roman" w:hAnsi="Times New Roman" w:cs="Times New Roman"/>
+          <w:sz w:val="24"/>
+          <w:szCs w:val="24"/>
+        </w:rPr>
+        <w:instrText>ADDIN CSL_CITATION {"citationItems":[{"id":"ITEM-1","itemData":{"DOI":"10.38204/tematik.v7i1.369","ISSN":"2355-9055","abstract":"Banyak dari masyarakat menerima begitu saja teknologi informasi dan komunikasi modern yang bahkan tidak dapat diakses beberapa dekade lalu. Inovasi-inovasi teknologi informasi dan komunikasi ini, telah lama dianggap sebagai hal sepele, tidak penting, selama masa tenang kini menjadi sangat diperlukan dalam menghadapi pandemi COVID-19. Sekarang telah ada berbagai teknologi digital yang dapat digunakan untuk menambah dan meningkatkan strategi pekerjaan, pembelajaraan dan kesehatan masyarakat. Selama pandemi COVID-19, teknologi memainkan peran penting dalam menjaga kegiatan masyarakat tetap berfungsi pada saat Pembatasan Sosial Berskala Besar (PSBB). Tujuan dari penelitian ini adalah untuk mengetahui bagaimana masyarakat memanfaatkan teknologi informasi dan komunikasi   sebagai media untuk meneruskan kegiatan yang tidak dapat dilakukan secara tatap muka dan teknologi yang dapat dimanfaatkan untuk kegiatan medis selama pandemi COVID-19. Metode penelitian ini dipaparkan secara deskriptif kualitatif. Penulis menggunakan teknik pengumpulan data observasi. Hasil yang diperoleh dari penelitian ini masyarakat memanfaatkan teknologi informasi dan komunikasi untuk kegiatan Work From Home, School From Home dan kepentingan informasi untuk Medis.     Disimpulkan bahwa masyarakat  memanfaatkan saja teknologi informasi dan komunikasi untuk tetap melaksanakan kegiatan karena fasilitas dan fitur dari saja teknologi informasi dan komunikasi yang memiliki  keunggulan   dan kemudahan untuk dipergunakan oleh berbagai kalangan masyarakat.","author":[{"dropping-particle":"","family":"Komalasari","given":"Rita","non-dropping-particle":"","parse-names":false,"suffix":""}],"container-title":"Tematik","id":"ITEM-1","issue":"1","issued":{"date-parts":[["2020"]]},"page":"38-50","title":"Manfaat Teknologi Informasi Dan Komunikasi Di Masa Pandemi Covid 19","type":"article-journal","volume":"7"},"uris":["http://www.mendeley.com/documents/?uuid=8aec6eba-5b9e-4136-9daf-dc330728bb41"]}],"mendeley":{"formattedCitation":"(Komalasari, 2020)","plainTextFormattedCitation":"(Komalasari, 2020)","previouslyFormattedCitation":"(Komalasari, 2020)"},"properties":{"noteIndex":0},"schema":"https://github.com/citation-style-language/schema/raw/master/csl-citation.json"}</w:instrText>
+      </w:r>
+      <w:r>
+        <w:rPr>
+          <w:rFonts w:ascii="Times New Roman" w:hAnsi="Times New Roman" w:cs="Times New Roman"/>
+          <w:sz w:val="24"/>
+          <w:szCs w:val="24"/>
+        </w:rPr>
+        <w:fldChar w:fldCharType="separate"/>
+      </w:r>
+      <w:r>
+        <w:rPr>
+          <w:rFonts w:ascii="Times New Roman" w:hAnsi="Times New Roman" w:cs="Times New Roman"/>
+          <w:noProof/>
+          <w:sz w:val="24"/>
+          <w:szCs w:val="24"/>
+        </w:rPr>
+        <w:t>(Komalasari, 2020)</w:t>
+      </w:r>
+      <w:r>
+        <w:rPr>
+          <w:rFonts w:ascii="Times New Roman" w:hAnsi="Times New Roman" w:cs="Times New Roman"/>
+          <w:sz w:val="24"/>
+          <w:szCs w:val="24"/>
+        </w:rPr>
+        <w:fldChar w:fldCharType="end"/>
+      </w:r>
+      <w:r>
+        <w:rPr>
+          <w:rFonts w:ascii="Times New Roman" w:hAnsi="Times New Roman" w:cs="Times New Roman"/>
+          <w:sz w:val="24"/>
+          <w:szCs w:val="24"/>
+        </w:rPr>
+        <w:t xml:space="preserve"> menjelaskan bahwa, pemanfaatan teknologi memainkan peran yang sangat penting dalam menjaga kegiatan masyarakat agar tetap berjalan dengan semestinya pada saat</w:t>
+      </w:r>
+      <w:r>
+        <w:rPr>
+          <w:rFonts w:ascii="Times New Roman" w:hAnsi="Times New Roman" w:cs="Times New Roman"/>
+          <w:sz w:val="24"/>
+          <w:szCs w:val="24"/>
+        </w:rPr>
+        <w:t xml:space="preserve"> PSBB</w:t>
+      </w:r>
+      <w:r>
+        <w:rPr>
+          <w:rFonts w:ascii="Times New Roman" w:hAnsi="Times New Roman" w:cs="Times New Roman"/>
+          <w:sz w:val="24"/>
+          <w:szCs w:val="24"/>
+        </w:rPr>
+        <w:t xml:space="preserve">. Teknologi – teknologi yang diangap sepeleh pada masa sebelum pandemi menjadi sangat berguna disaat dilakukan penerapan PSBB. </w:t>
+      </w:r>
+      <w:r>
+        <w:rPr>
+          <w:rFonts w:ascii="Times New Roman" w:hAnsi="Times New Roman" w:cs="Times New Roman"/>
+          <w:sz w:val="24"/>
+          <w:szCs w:val="24"/>
+        </w:rPr>
+        <w:t>Teknolog</w:t>
+      </w:r>
+      <w:r>
+        <w:rPr>
+          <w:rFonts w:ascii="Times New Roman" w:hAnsi="Times New Roman" w:cs="Times New Roman"/>
+          <w:sz w:val="24"/>
+          <w:szCs w:val="24"/>
+        </w:rPr>
+        <w:t>i</w:t>
+      </w:r>
+      <w:r>
+        <w:rPr>
+          <w:rFonts w:ascii="Times New Roman" w:hAnsi="Times New Roman" w:cs="Times New Roman"/>
+          <w:sz w:val="24"/>
+          <w:szCs w:val="24"/>
+        </w:rPr>
+        <w:t xml:space="preserve"> seperti </w:t>
+      </w:r>
+      <w:r>
+        <w:rPr>
+          <w:rFonts w:ascii="Times New Roman" w:hAnsi="Times New Roman" w:cs="Times New Roman"/>
+          <w:i/>
+          <w:iCs/>
+          <w:sz w:val="24"/>
+          <w:szCs w:val="24"/>
+        </w:rPr>
+        <w:t xml:space="preserve">Whatsapp, Zoom, Google </w:t>
       </w:r>
       <w:r>
         <w:rPr>
@@ -1496,297 +1632,33 @@
           <w:sz w:val="24"/>
           <w:szCs w:val="24"/>
         </w:rPr>
-        <w:t>oom,</w:t>
-      </w:r>
-      <w:r>
-        <w:rPr>
-          <w:rFonts w:ascii="Times New Roman" w:hAnsi="Times New Roman" w:cs="Times New Roman"/>
-          <w:i/>
-          <w:iCs/>
-          <w:sz w:val="24"/>
-          <w:szCs w:val="24"/>
-        </w:rPr>
-        <w:t xml:space="preserve"> </w:t>
-      </w:r>
-      <w:r>
-        <w:rPr>
-          <w:rFonts w:ascii="Times New Roman" w:hAnsi="Times New Roman" w:cs="Times New Roman"/>
-          <w:i/>
-          <w:iCs/>
-          <w:sz w:val="24"/>
-          <w:szCs w:val="24"/>
-        </w:rPr>
-        <w:t xml:space="preserve">Zoom </w:t>
-      </w:r>
-      <w:r>
-        <w:rPr>
-          <w:rFonts w:ascii="Times New Roman" w:hAnsi="Times New Roman" w:cs="Times New Roman"/>
-          <w:sz w:val="24"/>
-          <w:szCs w:val="24"/>
-        </w:rPr>
-        <w:t xml:space="preserve">dan </w:t>
-      </w:r>
-      <w:r>
-        <w:rPr>
-          <w:rFonts w:ascii="Times New Roman" w:hAnsi="Times New Roman" w:cs="Times New Roman"/>
-          <w:sz w:val="24"/>
-          <w:szCs w:val="24"/>
-        </w:rPr>
-        <w:t>grub</w:t>
-      </w:r>
-      <w:r>
-        <w:rPr>
-          <w:rFonts w:ascii="Times New Roman" w:hAnsi="Times New Roman" w:cs="Times New Roman"/>
-          <w:sz w:val="24"/>
-          <w:szCs w:val="24"/>
-        </w:rPr>
-        <w:t>-grub</w:t>
-      </w:r>
-      <w:r>
-        <w:rPr>
-          <w:rFonts w:ascii="Times New Roman" w:hAnsi="Times New Roman" w:cs="Times New Roman"/>
-          <w:sz w:val="24"/>
-          <w:szCs w:val="24"/>
-        </w:rPr>
-        <w:t xml:space="preserve"> </w:t>
-      </w:r>
-      <w:r>
-        <w:rPr>
-          <w:rFonts w:ascii="Times New Roman" w:hAnsi="Times New Roman" w:cs="Times New Roman"/>
-          <w:i/>
-          <w:iCs/>
-          <w:sz w:val="24"/>
-          <w:szCs w:val="24"/>
-        </w:rPr>
-        <w:t>Whatsapp</w:t>
-      </w:r>
-      <w:r>
-        <w:rPr>
-          <w:rFonts w:ascii="Times New Roman" w:hAnsi="Times New Roman" w:cs="Times New Roman"/>
-          <w:i/>
-          <w:iCs/>
-          <w:sz w:val="24"/>
-          <w:szCs w:val="24"/>
-        </w:rPr>
-        <w:t xml:space="preserve">. </w:t>
-      </w:r>
-      <w:r>
-        <w:rPr>
-          <w:rFonts w:ascii="Times New Roman" w:hAnsi="Times New Roman" w:cs="Times New Roman"/>
-          <w:sz w:val="24"/>
-          <w:szCs w:val="24"/>
-        </w:rPr>
-        <w:t xml:space="preserve">PSBB </w:t>
-      </w:r>
-      <w:r>
-        <w:rPr>
-          <w:rFonts w:ascii="Times New Roman" w:hAnsi="Times New Roman" w:cs="Times New Roman"/>
-          <w:sz w:val="24"/>
-          <w:szCs w:val="24"/>
-        </w:rPr>
-        <w:t>mempengaruhi pengingkatan</w:t>
-      </w:r>
-      <w:r>
-        <w:rPr>
-          <w:rFonts w:ascii="Times New Roman" w:hAnsi="Times New Roman" w:cs="Times New Roman"/>
-          <w:sz w:val="24"/>
-          <w:szCs w:val="24"/>
-        </w:rPr>
-        <w:t xml:space="preserve"> pemanfaatan sistem informasi di UMK.</w:t>
-      </w:r>
-      <w:r>
-        <w:rPr>
-          <w:rFonts w:ascii="Times New Roman" w:hAnsi="Times New Roman" w:cs="Times New Roman"/>
-          <w:sz w:val="24"/>
-          <w:szCs w:val="24"/>
-        </w:rPr>
-        <w:t xml:space="preserve"> Sampai saat ini UMK terus mengembangkan </w:t>
-      </w:r>
-      <w:r>
-        <w:rPr>
-          <w:rFonts w:ascii="Times New Roman" w:hAnsi="Times New Roman" w:cs="Times New Roman"/>
-          <w:sz w:val="24"/>
-          <w:szCs w:val="24"/>
-        </w:rPr>
-        <w:t xml:space="preserve">dan meningkatkan </w:t>
-      </w:r>
-      <w:r>
-        <w:rPr>
-          <w:rFonts w:ascii="Times New Roman" w:hAnsi="Times New Roman" w:cs="Times New Roman"/>
-          <w:sz w:val="24"/>
-          <w:szCs w:val="24"/>
-        </w:rPr>
-        <w:t xml:space="preserve">sistem infromasi </w:t>
-      </w:r>
-      <w:r>
-        <w:rPr>
-          <w:rFonts w:ascii="Times New Roman" w:hAnsi="Times New Roman" w:cs="Times New Roman"/>
-          <w:sz w:val="24"/>
-          <w:szCs w:val="24"/>
-        </w:rPr>
-        <w:t xml:space="preserve">yang ada, melalui </w:t>
-      </w:r>
-      <w:r>
-        <w:rPr>
-          <w:rFonts w:ascii="Times New Roman" w:hAnsi="Times New Roman" w:cs="Times New Roman"/>
-          <w:sz w:val="24"/>
-          <w:szCs w:val="24"/>
-        </w:rPr>
-        <w:t xml:space="preserve">Lembaga Pusat Data dan Teknologi Infromasi (Pusdatin) Universitas Muhammadiyah Kendari. Salah satu bentuk Pusdatin melakukan pengembangan dan pengingkatkan kualitas sistem informasi yang ada di UMK adalah dengan cara mengadakan beberapa kegiatan UMK Talks </w:t>
-      </w:r>
-      <w:r>
-        <w:rPr>
-          <w:rFonts w:ascii="Times New Roman" w:hAnsi="Times New Roman" w:cs="Times New Roman"/>
-          <w:sz w:val="24"/>
-          <w:szCs w:val="24"/>
-        </w:rPr>
-        <w:t xml:space="preserve">salah satunya yaitu </w:t>
-      </w:r>
-      <w:r>
-        <w:rPr>
-          <w:rFonts w:ascii="Times New Roman" w:hAnsi="Times New Roman" w:cs="Times New Roman"/>
-          <w:i/>
-          <w:iCs/>
-          <w:sz w:val="24"/>
-          <w:szCs w:val="24"/>
-        </w:rPr>
-        <w:t>“</w:t>
-      </w:r>
-      <w:r>
-        <w:rPr>
-          <w:rFonts w:ascii="Times New Roman" w:hAnsi="Times New Roman" w:cs="Times New Roman"/>
-          <w:i/>
-          <w:iCs/>
-          <w:sz w:val="24"/>
-          <w:szCs w:val="24"/>
-        </w:rPr>
-        <w:t>INNOVATION ON ACADEMIC MANAGEMENT FOR OUTSTANDING ACHIEVEMENT IN HIGER EDUCATION”</w:t>
-      </w:r>
-      <w:r>
-        <w:rPr>
-          <w:rFonts w:ascii="Times New Roman" w:hAnsi="Times New Roman" w:cs="Times New Roman"/>
-          <w:sz w:val="24"/>
-          <w:szCs w:val="24"/>
-        </w:rPr>
-        <w:t xml:space="preserve"> yang diadakan secara online melalui </w:t>
-      </w:r>
-      <w:r>
-        <w:rPr>
-          <w:rFonts w:ascii="Times New Roman" w:hAnsi="Times New Roman" w:cs="Times New Roman"/>
-          <w:i/>
-          <w:iCs/>
-          <w:sz w:val="24"/>
-          <w:szCs w:val="24"/>
-        </w:rPr>
-        <w:t>Zoom</w:t>
-      </w:r>
-      <w:r>
-        <w:rPr>
-          <w:rFonts w:ascii="Times New Roman" w:hAnsi="Times New Roman" w:cs="Times New Roman"/>
-          <w:sz w:val="24"/>
-          <w:szCs w:val="24"/>
-        </w:rPr>
-        <w:t xml:space="preserve"> </w:t>
-      </w:r>
-      <w:r>
-        <w:rPr>
-          <w:rFonts w:ascii="Times New Roman" w:hAnsi="Times New Roman" w:cs="Times New Roman"/>
-          <w:sz w:val="24"/>
-          <w:szCs w:val="24"/>
-        </w:rPr>
-        <w:t xml:space="preserve">&amp; </w:t>
-      </w:r>
-      <w:r>
-        <w:rPr>
-          <w:rFonts w:ascii="Times New Roman" w:hAnsi="Times New Roman" w:cs="Times New Roman"/>
-          <w:i/>
-          <w:iCs/>
-          <w:sz w:val="24"/>
-          <w:szCs w:val="24"/>
-        </w:rPr>
-        <w:t>live Youtube</w:t>
-      </w:r>
-      <w:r>
-        <w:rPr>
-          <w:rFonts w:ascii="Times New Roman" w:hAnsi="Times New Roman" w:cs="Times New Roman"/>
-          <w:sz w:val="24"/>
-          <w:szCs w:val="24"/>
-        </w:rPr>
-        <w:t xml:space="preserve"> dan informasi ini bisa diakses melalu website utama UMK melalui tautan link “</w:t>
-      </w:r>
-      <w:r>
-        <w:rPr>
-          <w:rFonts w:ascii="Times New Roman" w:hAnsi="Times New Roman" w:cs="Times New Roman"/>
-          <w:sz w:val="24"/>
-          <w:szCs w:val="24"/>
-        </w:rPr>
-        <w:t>https://umkendari.ac.id/pengumuman/</w:t>
-      </w:r>
-      <w:r>
-        <w:rPr>
-          <w:rFonts w:ascii="Times New Roman" w:hAnsi="Times New Roman" w:cs="Times New Roman"/>
-          <w:sz w:val="24"/>
-          <w:szCs w:val="24"/>
-        </w:rPr>
-        <w:t>”</w:t>
-      </w:r>
-      <w:r>
-        <w:rPr>
-          <w:rFonts w:ascii="Times New Roman" w:hAnsi="Times New Roman" w:cs="Times New Roman"/>
-          <w:sz w:val="24"/>
-          <w:szCs w:val="24"/>
-        </w:rPr>
-        <w:t>.</w:t>
-      </w:r>
-      <w:r>
-        <w:rPr>
-          <w:rFonts w:ascii="Times New Roman" w:hAnsi="Times New Roman" w:cs="Times New Roman"/>
-          <w:sz w:val="24"/>
-          <w:szCs w:val="24"/>
-        </w:rPr>
-        <w:t xml:space="preserve"> </w:t>
-      </w:r>
-      <w:r>
-        <w:rPr>
-          <w:rFonts w:ascii="Times New Roman" w:hAnsi="Times New Roman" w:cs="Times New Roman"/>
-          <w:sz w:val="24"/>
-          <w:szCs w:val="24"/>
-        </w:rPr>
-        <w:t>Meskipun demikian tidak semua lembaga – lembaga di UMK</w:t>
-      </w:r>
-      <w:r>
-        <w:rPr>
-          <w:rFonts w:ascii="Times New Roman" w:hAnsi="Times New Roman" w:cs="Times New Roman"/>
-          <w:sz w:val="24"/>
-          <w:szCs w:val="24"/>
-        </w:rPr>
-        <w:t xml:space="preserve"> </w:t>
-      </w:r>
-      <w:r>
-        <w:rPr>
-          <w:rFonts w:ascii="Times New Roman" w:hAnsi="Times New Roman" w:cs="Times New Roman"/>
-          <w:sz w:val="24"/>
-          <w:szCs w:val="24"/>
-        </w:rPr>
-        <w:t xml:space="preserve">mempunyai </w:t>
-      </w:r>
-      <w:r>
-        <w:rPr>
-          <w:rFonts w:ascii="Times New Roman" w:hAnsi="Times New Roman" w:cs="Times New Roman"/>
-          <w:i/>
-          <w:iCs/>
-          <w:sz w:val="24"/>
-          <w:szCs w:val="24"/>
-        </w:rPr>
-        <w:t>platform</w:t>
-      </w:r>
-      <w:r>
-        <w:rPr>
-          <w:rFonts w:ascii="Times New Roman" w:hAnsi="Times New Roman" w:cs="Times New Roman"/>
-          <w:sz w:val="24"/>
-          <w:szCs w:val="24"/>
-        </w:rPr>
-        <w:t xml:space="preserve"> atau wadah khusus untuk menyampaikan informasi secara khusus mengenai kegiatan atau program yang telah berjalan.</w:t>
+        <w:t>oom</w:t>
+      </w:r>
+      <w:r>
+        <w:rPr>
+          <w:rFonts w:ascii="Times New Roman" w:hAnsi="Times New Roman" w:cs="Times New Roman"/>
+          <w:sz w:val="24"/>
+          <w:szCs w:val="24"/>
+        </w:rPr>
+        <w:t xml:space="preserve"> dan </w:t>
+      </w:r>
+      <w:r>
+        <w:rPr>
+          <w:rFonts w:ascii="Times New Roman" w:hAnsi="Times New Roman" w:cs="Times New Roman"/>
+          <w:i/>
+          <w:iCs/>
+          <w:sz w:val="24"/>
+          <w:szCs w:val="24"/>
+        </w:rPr>
+        <w:t xml:space="preserve">Learning Management System </w:t>
+      </w:r>
+      <w:r>
+        <w:rPr>
+          <w:rFonts w:ascii="Times New Roman" w:hAnsi="Times New Roman" w:cs="Times New Roman"/>
+          <w:sz w:val="24"/>
+          <w:szCs w:val="24"/>
+        </w:rPr>
+        <w:t>(LMS) sangat banyak digunakan di sekolah-sekolah maupun di perguruan tinggi, tidak terkecuali dengan Universitas Muhammadiyah Kendari.</w:t>
       </w:r>
     </w:p>
     <w:p>
@@ -1807,7 +1679,536 @@
           <w:sz w:val="24"/>
           <w:szCs w:val="24"/>
         </w:rPr>
-        <w:t>Lembaga Pengkajian dan Penerapan Al-Islam &amp; Kemuhammadiyahan (LPPAIK) merupakan salah satu lembaga di UMK yang belum mempunyai platform atau wadah khusus untuk menyampaikan kegiatan - kegiatan atau program yang telah berjalan</w:t>
+        <w:t>Universitas Muhammadiyah Kendari (UMK)</w:t>
+      </w:r>
+      <w:r>
+        <w:rPr>
+          <w:rFonts w:ascii="Times New Roman" w:hAnsi="Times New Roman" w:cs="Times New Roman"/>
+          <w:sz w:val="24"/>
+          <w:szCs w:val="24"/>
+        </w:rPr>
+        <w:t xml:space="preserve"> </w:t>
+      </w:r>
+      <w:r>
+        <w:rPr>
+          <w:rFonts w:ascii="Times New Roman" w:hAnsi="Times New Roman" w:cs="Times New Roman"/>
+          <w:sz w:val="24"/>
+          <w:szCs w:val="24"/>
+        </w:rPr>
+        <w:t xml:space="preserve">merupakan salah satu Perguruan Tinggi Muhammadiyah (PTM) </w:t>
+      </w:r>
+      <w:r>
+        <w:rPr>
+          <w:rFonts w:ascii="Times New Roman" w:hAnsi="Times New Roman" w:cs="Times New Roman"/>
+          <w:sz w:val="24"/>
+          <w:szCs w:val="24"/>
+        </w:rPr>
+        <w:t xml:space="preserve">yang telah berdiri kurang lebih 21 tahun lamanya, </w:t>
+      </w:r>
+      <w:r>
+        <w:rPr>
+          <w:rFonts w:ascii="Times New Roman" w:hAnsi="Times New Roman" w:cs="Times New Roman"/>
+          <w:sz w:val="24"/>
+          <w:szCs w:val="24"/>
+        </w:rPr>
+        <w:t xml:space="preserve">yang </w:t>
+      </w:r>
+      <w:r>
+        <w:rPr>
+          <w:rFonts w:ascii="Times New Roman" w:hAnsi="Times New Roman" w:cs="Times New Roman"/>
+          <w:sz w:val="24"/>
+          <w:szCs w:val="24"/>
+        </w:rPr>
+        <w:t xml:space="preserve">berlokasi </w:t>
+      </w:r>
+      <w:r>
+        <w:rPr>
+          <w:rFonts w:ascii="Times New Roman" w:hAnsi="Times New Roman" w:cs="Times New Roman"/>
+          <w:sz w:val="24"/>
+          <w:szCs w:val="24"/>
+        </w:rPr>
+        <w:t>di Kendari, Sulawesi Tenggara</w:t>
+      </w:r>
+      <w:r>
+        <w:rPr>
+          <w:rFonts w:ascii="Times New Roman" w:hAnsi="Times New Roman" w:cs="Times New Roman"/>
+          <w:sz w:val="24"/>
+          <w:szCs w:val="24"/>
+        </w:rPr>
+        <w:t xml:space="preserve"> Indonesia</w:t>
+      </w:r>
+      <w:r>
+        <w:rPr>
+          <w:rFonts w:ascii="Times New Roman" w:hAnsi="Times New Roman" w:cs="Times New Roman"/>
+          <w:sz w:val="24"/>
+          <w:szCs w:val="24"/>
+        </w:rPr>
+        <w:t xml:space="preserve">. UMK </w:t>
+      </w:r>
+      <w:r>
+        <w:rPr>
+          <w:rFonts w:ascii="Times New Roman" w:hAnsi="Times New Roman" w:cs="Times New Roman"/>
+          <w:sz w:val="24"/>
+          <w:szCs w:val="24"/>
+        </w:rPr>
+        <w:t xml:space="preserve">pada saat </w:t>
+      </w:r>
+      <w:r>
+        <w:rPr>
+          <w:rFonts w:ascii="Times New Roman" w:hAnsi="Times New Roman" w:cs="Times New Roman"/>
+          <w:sz w:val="24"/>
+          <w:szCs w:val="24"/>
+        </w:rPr>
+        <w:t>penerapan PSBB</w:t>
+      </w:r>
+      <w:r>
+        <w:rPr>
+          <w:rFonts w:ascii="Times New Roman" w:hAnsi="Times New Roman" w:cs="Times New Roman"/>
+          <w:sz w:val="24"/>
+          <w:szCs w:val="24"/>
+        </w:rPr>
+        <w:t xml:space="preserve"> telah </w:t>
+      </w:r>
+      <w:r>
+        <w:rPr>
+          <w:rFonts w:ascii="Times New Roman" w:hAnsi="Times New Roman" w:cs="Times New Roman"/>
+          <w:sz w:val="24"/>
+          <w:szCs w:val="24"/>
+        </w:rPr>
+        <w:t xml:space="preserve">menerapkan </w:t>
+      </w:r>
+      <w:r>
+        <w:rPr>
+          <w:rFonts w:ascii="Times New Roman" w:hAnsi="Times New Roman" w:cs="Times New Roman"/>
+          <w:sz w:val="24"/>
+          <w:szCs w:val="24"/>
+        </w:rPr>
+        <w:t>pembelajaran daring dengan menggunakan</w:t>
+      </w:r>
+      <w:r>
+        <w:rPr>
+          <w:rFonts w:ascii="Times New Roman" w:hAnsi="Times New Roman" w:cs="Times New Roman"/>
+          <w:sz w:val="24"/>
+          <w:szCs w:val="24"/>
+        </w:rPr>
+        <w:t xml:space="preserve"> beberpa teknologi seperti</w:t>
+      </w:r>
+      <w:r>
+        <w:rPr>
+          <w:rFonts w:ascii="Times New Roman" w:hAnsi="Times New Roman" w:cs="Times New Roman"/>
+          <w:sz w:val="24"/>
+          <w:szCs w:val="24"/>
+        </w:rPr>
+        <w:t xml:space="preserve"> LMS, </w:t>
+      </w:r>
+      <w:r>
+        <w:rPr>
+          <w:rFonts w:ascii="Times New Roman" w:hAnsi="Times New Roman" w:cs="Times New Roman"/>
+          <w:i/>
+          <w:iCs/>
+          <w:sz w:val="24"/>
+          <w:szCs w:val="24"/>
+        </w:rPr>
+        <w:t xml:space="preserve">Google </w:t>
+      </w:r>
+      <w:r>
+        <w:rPr>
+          <w:rFonts w:ascii="Times New Roman" w:hAnsi="Times New Roman" w:cs="Times New Roman"/>
+          <w:i/>
+          <w:iCs/>
+          <w:sz w:val="24"/>
+          <w:szCs w:val="24"/>
+        </w:rPr>
+        <w:t>c</w:t>
+      </w:r>
+      <w:r>
+        <w:rPr>
+          <w:rFonts w:ascii="Times New Roman" w:hAnsi="Times New Roman" w:cs="Times New Roman"/>
+          <w:i/>
+          <w:iCs/>
+          <w:sz w:val="24"/>
+          <w:szCs w:val="24"/>
+        </w:rPr>
+        <w:t xml:space="preserve">lass </w:t>
+      </w:r>
+      <w:r>
+        <w:rPr>
+          <w:rFonts w:ascii="Times New Roman" w:hAnsi="Times New Roman" w:cs="Times New Roman"/>
+          <w:i/>
+          <w:iCs/>
+          <w:sz w:val="24"/>
+          <w:szCs w:val="24"/>
+        </w:rPr>
+        <w:t>r</w:t>
+      </w:r>
+      <w:r>
+        <w:rPr>
+          <w:rFonts w:ascii="Times New Roman" w:hAnsi="Times New Roman" w:cs="Times New Roman"/>
+          <w:i/>
+          <w:iCs/>
+          <w:sz w:val="24"/>
+          <w:szCs w:val="24"/>
+        </w:rPr>
+        <w:t>oom,</w:t>
+      </w:r>
+      <w:r>
+        <w:rPr>
+          <w:rFonts w:ascii="Times New Roman" w:hAnsi="Times New Roman" w:cs="Times New Roman"/>
+          <w:i/>
+          <w:iCs/>
+          <w:sz w:val="24"/>
+          <w:szCs w:val="24"/>
+        </w:rPr>
+        <w:t xml:space="preserve"> </w:t>
+      </w:r>
+      <w:r>
+        <w:rPr>
+          <w:rFonts w:ascii="Times New Roman" w:hAnsi="Times New Roman" w:cs="Times New Roman"/>
+          <w:i/>
+          <w:iCs/>
+          <w:sz w:val="24"/>
+          <w:szCs w:val="24"/>
+        </w:rPr>
+        <w:t xml:space="preserve">Zoom </w:t>
+      </w:r>
+      <w:r>
+        <w:rPr>
+          <w:rFonts w:ascii="Times New Roman" w:hAnsi="Times New Roman" w:cs="Times New Roman"/>
+          <w:sz w:val="24"/>
+          <w:szCs w:val="24"/>
+        </w:rPr>
+        <w:t xml:space="preserve">dan </w:t>
+      </w:r>
+      <w:r>
+        <w:rPr>
+          <w:rFonts w:ascii="Times New Roman" w:hAnsi="Times New Roman" w:cs="Times New Roman"/>
+          <w:sz w:val="24"/>
+          <w:szCs w:val="24"/>
+        </w:rPr>
+        <w:t>grub</w:t>
+      </w:r>
+      <w:r>
+        <w:rPr>
+          <w:rFonts w:ascii="Times New Roman" w:hAnsi="Times New Roman" w:cs="Times New Roman"/>
+          <w:sz w:val="24"/>
+          <w:szCs w:val="24"/>
+        </w:rPr>
+        <w:t>-grub</w:t>
+      </w:r>
+      <w:r>
+        <w:rPr>
+          <w:rFonts w:ascii="Times New Roman" w:hAnsi="Times New Roman" w:cs="Times New Roman"/>
+          <w:sz w:val="24"/>
+          <w:szCs w:val="24"/>
+        </w:rPr>
+        <w:t xml:space="preserve"> </w:t>
+      </w:r>
+      <w:r>
+        <w:rPr>
+          <w:rFonts w:ascii="Times New Roman" w:hAnsi="Times New Roman" w:cs="Times New Roman"/>
+          <w:i/>
+          <w:iCs/>
+          <w:sz w:val="24"/>
+          <w:szCs w:val="24"/>
+        </w:rPr>
+        <w:t>Whatsapp</w:t>
+      </w:r>
+      <w:r>
+        <w:rPr>
+          <w:rFonts w:ascii="Times New Roman" w:hAnsi="Times New Roman" w:cs="Times New Roman"/>
+          <w:i/>
+          <w:iCs/>
+          <w:sz w:val="24"/>
+          <w:szCs w:val="24"/>
+        </w:rPr>
+        <w:t xml:space="preserve">. </w:t>
+      </w:r>
+      <w:r>
+        <w:rPr>
+          <w:rFonts w:ascii="Times New Roman" w:hAnsi="Times New Roman" w:cs="Times New Roman"/>
+          <w:sz w:val="24"/>
+          <w:szCs w:val="24"/>
+        </w:rPr>
+        <w:t xml:space="preserve">Penerapan </w:t>
+      </w:r>
+      <w:r>
+        <w:rPr>
+          <w:rFonts w:ascii="Times New Roman" w:hAnsi="Times New Roman" w:cs="Times New Roman"/>
+          <w:sz w:val="24"/>
+          <w:szCs w:val="24"/>
+        </w:rPr>
+        <w:t xml:space="preserve">PSBB </w:t>
+      </w:r>
+      <w:r>
+        <w:rPr>
+          <w:rFonts w:ascii="Times New Roman" w:hAnsi="Times New Roman" w:cs="Times New Roman"/>
+          <w:sz w:val="24"/>
+          <w:szCs w:val="24"/>
+        </w:rPr>
+        <w:t>mempengaruhi pengingkatan</w:t>
+      </w:r>
+      <w:r>
+        <w:rPr>
+          <w:rFonts w:ascii="Times New Roman" w:hAnsi="Times New Roman" w:cs="Times New Roman"/>
+          <w:sz w:val="24"/>
+          <w:szCs w:val="24"/>
+        </w:rPr>
+        <w:t xml:space="preserve"> pemanfaatan sistem informasi di UMK.</w:t>
+      </w:r>
+      <w:r>
+        <w:rPr>
+          <w:rFonts w:ascii="Times New Roman" w:hAnsi="Times New Roman" w:cs="Times New Roman"/>
+          <w:sz w:val="24"/>
+          <w:szCs w:val="24"/>
+        </w:rPr>
+        <w:t xml:space="preserve"> Sampai saat ini UMK terus mengembangkan </w:t>
+      </w:r>
+      <w:r>
+        <w:rPr>
+          <w:rFonts w:ascii="Times New Roman" w:hAnsi="Times New Roman" w:cs="Times New Roman"/>
+          <w:sz w:val="24"/>
+          <w:szCs w:val="24"/>
+        </w:rPr>
+        <w:t xml:space="preserve">dan meningkatkan </w:t>
+      </w:r>
+      <w:r>
+        <w:rPr>
+          <w:rFonts w:ascii="Times New Roman" w:hAnsi="Times New Roman" w:cs="Times New Roman"/>
+          <w:sz w:val="24"/>
+          <w:szCs w:val="24"/>
+        </w:rPr>
+        <w:t xml:space="preserve">sistem infromasi </w:t>
+      </w:r>
+      <w:r>
+        <w:rPr>
+          <w:rFonts w:ascii="Times New Roman" w:hAnsi="Times New Roman" w:cs="Times New Roman"/>
+          <w:sz w:val="24"/>
+          <w:szCs w:val="24"/>
+        </w:rPr>
+        <w:t xml:space="preserve">yang ada, melalui </w:t>
+      </w:r>
+      <w:r>
+        <w:rPr>
+          <w:rFonts w:ascii="Times New Roman" w:hAnsi="Times New Roman" w:cs="Times New Roman"/>
+          <w:sz w:val="24"/>
+          <w:szCs w:val="24"/>
+        </w:rPr>
+        <w:t xml:space="preserve">Lembaga Pusat Data dan Teknologi Infromasi (Pusdatin) Universitas Muhammadiyah Kendari. Salah satu bentuk Pusdatin melakukan </w:t>
+      </w:r>
+      <w:r>
+        <w:rPr>
+          <w:rFonts w:ascii="Times New Roman" w:hAnsi="Times New Roman" w:cs="Times New Roman"/>
+          <w:i/>
+          <w:iCs/>
+          <w:sz w:val="24"/>
+          <w:szCs w:val="24"/>
+        </w:rPr>
+        <w:t>maintenance</w:t>
+      </w:r>
+      <w:r>
+        <w:rPr>
+          <w:rFonts w:ascii="Times New Roman" w:hAnsi="Times New Roman" w:cs="Times New Roman"/>
+          <w:sz w:val="24"/>
+          <w:szCs w:val="24"/>
+        </w:rPr>
+        <w:t xml:space="preserve"> atau pemeliharaan, </w:t>
+      </w:r>
+      <w:r>
+        <w:rPr>
+          <w:rFonts w:ascii="Times New Roman" w:hAnsi="Times New Roman" w:cs="Times New Roman"/>
+          <w:sz w:val="24"/>
+          <w:szCs w:val="24"/>
+        </w:rPr>
+        <w:t>pengembangan dan penin</w:t>
+      </w:r>
+      <w:r>
+        <w:rPr>
+          <w:rFonts w:ascii="Times New Roman" w:hAnsi="Times New Roman" w:cs="Times New Roman"/>
+          <w:sz w:val="24"/>
+          <w:szCs w:val="24"/>
+        </w:rPr>
+        <w:t>g</w:t>
+      </w:r>
+      <w:r>
+        <w:rPr>
+          <w:rFonts w:ascii="Times New Roman" w:hAnsi="Times New Roman" w:cs="Times New Roman"/>
+          <w:sz w:val="24"/>
+          <w:szCs w:val="24"/>
+        </w:rPr>
+        <w:t xml:space="preserve">katkan </w:t>
+      </w:r>
+      <w:r>
+        <w:rPr>
+          <w:rFonts w:ascii="Times New Roman" w:hAnsi="Times New Roman" w:cs="Times New Roman"/>
+          <w:sz w:val="24"/>
+          <w:szCs w:val="24"/>
+        </w:rPr>
+        <w:lastRenderedPageBreak/>
+        <w:t xml:space="preserve">kualitas sistem informasi yang ada di UMK adalah dengan cara </w:t>
+      </w:r>
+      <w:r>
+        <w:rPr>
+          <w:rFonts w:ascii="Times New Roman" w:hAnsi="Times New Roman" w:cs="Times New Roman"/>
+          <w:sz w:val="24"/>
+          <w:szCs w:val="24"/>
+        </w:rPr>
+        <w:t xml:space="preserve">menyelengarakan </w:t>
+      </w:r>
+      <w:r>
+        <w:rPr>
+          <w:rFonts w:ascii="Times New Roman" w:hAnsi="Times New Roman" w:cs="Times New Roman"/>
+          <w:sz w:val="24"/>
+          <w:szCs w:val="24"/>
+        </w:rPr>
+        <w:t>beberapa kegiatan UMK Talks</w:t>
+      </w:r>
+      <w:r>
+        <w:rPr>
+          <w:rFonts w:ascii="Times New Roman" w:hAnsi="Times New Roman" w:cs="Times New Roman"/>
+          <w:sz w:val="24"/>
+          <w:szCs w:val="24"/>
+        </w:rPr>
+        <w:t xml:space="preserve"> diantaranya</w:t>
+      </w:r>
+      <w:r>
+        <w:rPr>
+          <w:rFonts w:ascii="Times New Roman" w:hAnsi="Times New Roman" w:cs="Times New Roman"/>
+          <w:sz w:val="24"/>
+          <w:szCs w:val="24"/>
+        </w:rPr>
+        <w:t xml:space="preserve"> yaitu </w:t>
+      </w:r>
+      <w:r>
+        <w:rPr>
+          <w:rFonts w:ascii="Times New Roman" w:hAnsi="Times New Roman" w:cs="Times New Roman"/>
+          <w:sz w:val="24"/>
+          <w:szCs w:val="24"/>
+        </w:rPr>
+        <w:t xml:space="preserve">“Memasuki Era </w:t>
+      </w:r>
+      <w:r>
+        <w:rPr>
+          <w:rFonts w:ascii="Times New Roman" w:hAnsi="Times New Roman" w:cs="Times New Roman"/>
+          <w:i/>
+          <w:iCs/>
+          <w:sz w:val="24"/>
+          <w:szCs w:val="24"/>
+        </w:rPr>
+        <w:t>Internet Of Things</w:t>
+      </w:r>
+      <w:r>
+        <w:rPr>
+          <w:rFonts w:ascii="Times New Roman" w:hAnsi="Times New Roman" w:cs="Times New Roman"/>
+          <w:sz w:val="24"/>
+          <w:szCs w:val="24"/>
+        </w:rPr>
+        <w:t xml:space="preserve">, Tantangan di Bidang </w:t>
+      </w:r>
+      <w:r>
+        <w:rPr>
+          <w:rFonts w:ascii="Times New Roman" w:hAnsi="Times New Roman" w:cs="Times New Roman"/>
+          <w:i/>
+          <w:iCs/>
+          <w:sz w:val="24"/>
+          <w:szCs w:val="24"/>
+        </w:rPr>
+        <w:t>Cyber Security</w:t>
+      </w:r>
+      <w:r>
+        <w:rPr>
+          <w:rFonts w:ascii="Times New Roman" w:hAnsi="Times New Roman" w:cs="Times New Roman"/>
+          <w:sz w:val="24"/>
+          <w:szCs w:val="24"/>
+        </w:rPr>
+        <w:t xml:space="preserve">” dan juga </w:t>
+      </w:r>
+      <w:r>
+        <w:rPr>
+          <w:rFonts w:ascii="Times New Roman" w:hAnsi="Times New Roman" w:cs="Times New Roman"/>
+          <w:i/>
+          <w:iCs/>
+          <w:sz w:val="24"/>
+          <w:szCs w:val="24"/>
+        </w:rPr>
+        <w:t>“</w:t>
+      </w:r>
+      <w:r>
+        <w:rPr>
+          <w:rFonts w:ascii="Times New Roman" w:hAnsi="Times New Roman" w:cs="Times New Roman"/>
+          <w:i/>
+          <w:iCs/>
+          <w:sz w:val="24"/>
+          <w:szCs w:val="24"/>
+        </w:rPr>
+        <w:t>INNOVATION ON ACADEMIC MANAGEMENT FOR OUTSTANDING ACHIEVEMENT IN HIGER EDUCATION”</w:t>
+      </w:r>
+      <w:r>
+        <w:rPr>
+          <w:rFonts w:ascii="Times New Roman" w:hAnsi="Times New Roman" w:cs="Times New Roman"/>
+          <w:sz w:val="24"/>
+          <w:szCs w:val="24"/>
+        </w:rPr>
+        <w:t xml:space="preserve"> yang diadakan secara online melalui </w:t>
+      </w:r>
+      <w:r>
+        <w:rPr>
+          <w:rFonts w:ascii="Times New Roman" w:hAnsi="Times New Roman" w:cs="Times New Roman"/>
+          <w:i/>
+          <w:iCs/>
+          <w:sz w:val="24"/>
+          <w:szCs w:val="24"/>
+        </w:rPr>
+        <w:t>Zoom</w:t>
+      </w:r>
+      <w:r>
+        <w:rPr>
+          <w:rFonts w:ascii="Times New Roman" w:hAnsi="Times New Roman" w:cs="Times New Roman"/>
+          <w:sz w:val="24"/>
+          <w:szCs w:val="24"/>
+        </w:rPr>
+        <w:t xml:space="preserve"> </w:t>
+      </w:r>
+      <w:r>
+        <w:rPr>
+          <w:rFonts w:ascii="Times New Roman" w:hAnsi="Times New Roman" w:cs="Times New Roman"/>
+          <w:sz w:val="24"/>
+          <w:szCs w:val="24"/>
+        </w:rPr>
+        <w:t xml:space="preserve">&amp; </w:t>
+      </w:r>
+      <w:r>
+        <w:rPr>
+          <w:rFonts w:ascii="Times New Roman" w:hAnsi="Times New Roman" w:cs="Times New Roman"/>
+          <w:i/>
+          <w:iCs/>
+          <w:sz w:val="24"/>
+          <w:szCs w:val="24"/>
+        </w:rPr>
+        <w:t>live Youtube</w:t>
+      </w:r>
+      <w:r>
+        <w:rPr>
+          <w:rFonts w:ascii="Times New Roman" w:hAnsi="Times New Roman" w:cs="Times New Roman"/>
+          <w:sz w:val="24"/>
+          <w:szCs w:val="24"/>
+        </w:rPr>
+        <w:t xml:space="preserve"> dan informasi ini bisa diakses melalu website utama UMK melalui tautan link “</w:t>
+      </w:r>
+      <w:r>
+        <w:rPr>
+          <w:rFonts w:ascii="Times New Roman" w:hAnsi="Times New Roman" w:cs="Times New Roman"/>
+          <w:sz w:val="24"/>
+          <w:szCs w:val="24"/>
+        </w:rPr>
+        <w:t>https://umkendari.ac.id/pengumuman/</w:t>
+      </w:r>
+      <w:r>
+        <w:rPr>
+          <w:rFonts w:ascii="Times New Roman" w:hAnsi="Times New Roman" w:cs="Times New Roman"/>
+          <w:sz w:val="24"/>
+          <w:szCs w:val="24"/>
+        </w:rPr>
+        <w:t>”</w:t>
       </w:r>
       <w:r>
         <w:rPr>
@@ -1831,31 +2232,39 @@
           <w:sz w:val="24"/>
           <w:szCs w:val="24"/>
         </w:rPr>
-        <w:t>S</w:t>
-      </w:r>
-      <w:r>
-        <w:rPr>
-          <w:rFonts w:ascii="Times New Roman" w:hAnsi="Times New Roman" w:cs="Times New Roman"/>
-          <w:sz w:val="24"/>
-          <w:szCs w:val="24"/>
-        </w:rPr>
-        <w:t>ebagai mana hasil wawancara</w:t>
-      </w:r>
-      <w:r>
-        <w:rPr>
-          <w:rFonts w:ascii="Times New Roman" w:hAnsi="Times New Roman" w:cs="Times New Roman"/>
-          <w:sz w:val="24"/>
-          <w:szCs w:val="24"/>
-        </w:rPr>
-        <w:t xml:space="preserve"> penulis lakukan pada tanggal 03 April 2023 </w:t>
-      </w:r>
-      <w:r>
-        <w:rPr>
-          <w:rFonts w:ascii="Times New Roman" w:hAnsi="Times New Roman" w:cs="Times New Roman"/>
-          <w:sz w:val="24"/>
-          <w:szCs w:val="24"/>
-        </w:rPr>
-        <w:t xml:space="preserve">dengan ketua LPPAIK bahwahsanya LPPAIK belum mempunyai </w:t>
+        <w:t>Meskipun demikian tidak semua lembaga</w:t>
+      </w:r>
+      <w:r>
+        <w:rPr>
+          <w:rFonts w:ascii="Times New Roman" w:hAnsi="Times New Roman" w:cs="Times New Roman"/>
+          <w:sz w:val="24"/>
+          <w:szCs w:val="24"/>
+        </w:rPr>
+        <w:t>-</w:t>
+      </w:r>
+      <w:r>
+        <w:rPr>
+          <w:rFonts w:ascii="Times New Roman" w:hAnsi="Times New Roman" w:cs="Times New Roman"/>
+          <w:sz w:val="24"/>
+          <w:szCs w:val="24"/>
+        </w:rPr>
+        <w:t>lembaga di UMK</w:t>
+      </w:r>
+      <w:r>
+        <w:rPr>
+          <w:rFonts w:ascii="Times New Roman" w:hAnsi="Times New Roman" w:cs="Times New Roman"/>
+          <w:sz w:val="24"/>
+          <w:szCs w:val="24"/>
+        </w:rPr>
+        <w:t xml:space="preserve"> </w:t>
+      </w:r>
+      <w:r>
+        <w:rPr>
+          <w:rFonts w:ascii="Times New Roman" w:hAnsi="Times New Roman" w:cs="Times New Roman"/>
+          <w:sz w:val="24"/>
+          <w:szCs w:val="24"/>
+        </w:rPr>
+        <w:t xml:space="preserve">mempunyai </w:t>
       </w:r>
       <w:r>
         <w:rPr>
@@ -1873,98 +2282,7 @@
           <w:sz w:val="24"/>
           <w:szCs w:val="24"/>
         </w:rPr>
-        <w:t xml:space="preserve"> atau wadah khusus untuk menyampaikan informasi tentang kegaitan </w:t>
-      </w:r>
-      <w:r>
-        <w:rPr>
-          <w:rFonts w:ascii="Times New Roman" w:hAnsi="Times New Roman" w:cs="Times New Roman"/>
-          <w:sz w:val="24"/>
-          <w:szCs w:val="24"/>
-        </w:rPr>
-        <w:t>atau program yang sedang berlangsung</w:t>
-      </w:r>
-      <w:r>
-        <w:rPr>
-          <w:rFonts w:ascii="Times New Roman" w:hAnsi="Times New Roman" w:cs="Times New Roman"/>
-          <w:sz w:val="24"/>
-          <w:szCs w:val="24"/>
-        </w:rPr>
-        <w:t>.</w:t>
-      </w:r>
-      <w:r>
-        <w:rPr>
-          <w:rFonts w:ascii="Times New Roman" w:hAnsi="Times New Roman" w:cs="Times New Roman"/>
-          <w:sz w:val="24"/>
-          <w:szCs w:val="24"/>
-        </w:rPr>
-        <w:t xml:space="preserve"> LPPAIK memiliki beberapa modul kegiatan diantaranya Kajian untuk Tendik, Kajian untuk Mahasiswa, Sertifikasi Baca Tulis Al - Qur’an</w:t>
-      </w:r>
-      <w:r>
-        <w:rPr>
-          <w:rFonts w:ascii="Times New Roman" w:hAnsi="Times New Roman" w:cs="Times New Roman"/>
-          <w:sz w:val="24"/>
-          <w:szCs w:val="24"/>
-        </w:rPr>
-        <w:t xml:space="preserve"> (BTQ)</w:t>
-      </w:r>
-      <w:r>
-        <w:rPr>
-          <w:rFonts w:ascii="Times New Roman" w:hAnsi="Times New Roman" w:cs="Times New Roman"/>
-          <w:sz w:val="24"/>
-          <w:szCs w:val="24"/>
-        </w:rPr>
-        <w:t xml:space="preserve"> dan lain sebagainya. Infromasi dari kegaitan – kegiatan dan program dari LPPAIK menjadi sangat penting dikarenakan ada beberapa modul dari kegaitan yang diselengarakan menjadi syarat </w:t>
-      </w:r>
-      <w:r>
-        <w:rPr>
-          <w:rFonts w:ascii="Times New Roman" w:hAnsi="Times New Roman" w:cs="Times New Roman"/>
-          <w:sz w:val="24"/>
-          <w:szCs w:val="24"/>
-        </w:rPr>
-        <w:t xml:space="preserve">untuk menawar matakuliah lanjutan </w:t>
-      </w:r>
-      <w:r>
-        <w:rPr>
-          <w:rFonts w:ascii="Times New Roman" w:hAnsi="Times New Roman" w:cs="Times New Roman"/>
-          <w:sz w:val="24"/>
-          <w:szCs w:val="24"/>
-        </w:rPr>
-        <w:lastRenderedPageBreak/>
-        <w:t>maupun menjadi syarat wajib</w:t>
-      </w:r>
-      <w:r>
-        <w:rPr>
-          <w:rFonts w:ascii="Times New Roman" w:hAnsi="Times New Roman" w:cs="Times New Roman"/>
-          <w:sz w:val="24"/>
-          <w:szCs w:val="24"/>
-        </w:rPr>
-        <w:t xml:space="preserve"> </w:t>
-      </w:r>
-      <w:proofErr w:type="gramStart"/>
-      <w:r>
-        <w:rPr>
-          <w:rFonts w:ascii="Times New Roman" w:hAnsi="Times New Roman" w:cs="Times New Roman"/>
-          <w:sz w:val="24"/>
-          <w:szCs w:val="24"/>
-        </w:rPr>
-        <w:t xml:space="preserve">dari </w:t>
-      </w:r>
-      <w:r>
-        <w:rPr>
-          <w:rFonts w:ascii="Times New Roman" w:hAnsi="Times New Roman" w:cs="Times New Roman"/>
-          <w:sz w:val="24"/>
-          <w:szCs w:val="24"/>
-        </w:rPr>
-        <w:t xml:space="preserve"> kelulusan</w:t>
-      </w:r>
-      <w:proofErr w:type="gramEnd"/>
-      <w:r>
-        <w:rPr>
-          <w:rFonts w:ascii="Times New Roman" w:hAnsi="Times New Roman" w:cs="Times New Roman"/>
-          <w:sz w:val="24"/>
-          <w:szCs w:val="24"/>
-        </w:rPr>
-        <w:t xml:space="preserve"> di UMK yaitu kegiatan atau modul Sertifikasi BTQ.</w:t>
+        <w:t xml:space="preserve"> atau wadah khusus untuk menyampaikan informasi secara khusus mengenai kegiatan atau program yang telah berjalan.</w:t>
       </w:r>
     </w:p>
     <w:p>
@@ -1979,6 +2297,208 @@
           <w:szCs w:val="24"/>
         </w:rPr>
       </w:pPr>
+      <w:r>
+        <w:rPr>
+          <w:rFonts w:ascii="Times New Roman" w:hAnsi="Times New Roman" w:cs="Times New Roman"/>
+          <w:sz w:val="24"/>
+          <w:szCs w:val="24"/>
+        </w:rPr>
+        <w:t>Lembaga Pengkajian dan Penerapan Al-Islam &amp; Kemuhammadiyahan (LPPAIK) merupakan salah satu lembaga di UMK yang belum mempunyai platform atau wadah khusus untuk menyampaikan kegiatan - kegiatan atau program yang telah berjalan</w:t>
+      </w:r>
+      <w:r>
+        <w:rPr>
+          <w:rFonts w:ascii="Times New Roman" w:hAnsi="Times New Roman" w:cs="Times New Roman"/>
+          <w:sz w:val="24"/>
+          <w:szCs w:val="24"/>
+        </w:rPr>
+        <w:t>.</w:t>
+      </w:r>
+      <w:r>
+        <w:rPr>
+          <w:rFonts w:ascii="Times New Roman" w:hAnsi="Times New Roman" w:cs="Times New Roman"/>
+          <w:sz w:val="24"/>
+          <w:szCs w:val="24"/>
+        </w:rPr>
+        <w:t xml:space="preserve"> </w:t>
+      </w:r>
+      <w:r>
+        <w:rPr>
+          <w:rFonts w:ascii="Times New Roman" w:hAnsi="Times New Roman" w:cs="Times New Roman"/>
+          <w:sz w:val="24"/>
+          <w:szCs w:val="24"/>
+        </w:rPr>
+        <w:t>S</w:t>
+      </w:r>
+      <w:r>
+        <w:rPr>
+          <w:rFonts w:ascii="Times New Roman" w:hAnsi="Times New Roman" w:cs="Times New Roman"/>
+          <w:sz w:val="24"/>
+          <w:szCs w:val="24"/>
+        </w:rPr>
+        <w:t>ebagai mana hasil wawancara</w:t>
+      </w:r>
+      <w:r>
+        <w:rPr>
+          <w:rFonts w:ascii="Times New Roman" w:hAnsi="Times New Roman" w:cs="Times New Roman"/>
+          <w:sz w:val="24"/>
+          <w:szCs w:val="24"/>
+        </w:rPr>
+        <w:t xml:space="preserve"> penulis lakukan pada tanggal 03 April 2023 </w:t>
+      </w:r>
+      <w:r>
+        <w:rPr>
+          <w:rFonts w:ascii="Times New Roman" w:hAnsi="Times New Roman" w:cs="Times New Roman"/>
+          <w:sz w:val="24"/>
+          <w:szCs w:val="24"/>
+        </w:rPr>
+        <w:t xml:space="preserve">dengan ketua LPPAIK bahwahsanya LPPAIK belum mempunyai </w:t>
+      </w:r>
+      <w:r>
+        <w:rPr>
+          <w:rFonts w:ascii="Times New Roman" w:hAnsi="Times New Roman" w:cs="Times New Roman"/>
+          <w:i/>
+          <w:iCs/>
+          <w:sz w:val="24"/>
+          <w:szCs w:val="24"/>
+        </w:rPr>
+        <w:t>platform</w:t>
+      </w:r>
+      <w:r>
+        <w:rPr>
+          <w:rFonts w:ascii="Times New Roman" w:hAnsi="Times New Roman" w:cs="Times New Roman"/>
+          <w:sz w:val="24"/>
+          <w:szCs w:val="24"/>
+        </w:rPr>
+        <w:t xml:space="preserve"> atau wadah khusus untuk menyampaikan informasi tentang kegi</w:t>
+      </w:r>
+      <w:r>
+        <w:rPr>
+          <w:rFonts w:ascii="Times New Roman" w:hAnsi="Times New Roman" w:cs="Times New Roman"/>
+          <w:sz w:val="24"/>
+          <w:szCs w:val="24"/>
+        </w:rPr>
+        <w:t>a</w:t>
+      </w:r>
+      <w:r>
+        <w:rPr>
+          <w:rFonts w:ascii="Times New Roman" w:hAnsi="Times New Roman" w:cs="Times New Roman"/>
+          <w:sz w:val="24"/>
+          <w:szCs w:val="24"/>
+        </w:rPr>
+        <w:t xml:space="preserve">tan </w:t>
+      </w:r>
+      <w:r>
+        <w:rPr>
+          <w:rFonts w:ascii="Times New Roman" w:hAnsi="Times New Roman" w:cs="Times New Roman"/>
+          <w:sz w:val="24"/>
+          <w:szCs w:val="24"/>
+        </w:rPr>
+        <w:t>atau program yang sedang berlangsung</w:t>
+      </w:r>
+      <w:r>
+        <w:rPr>
+          <w:rFonts w:ascii="Times New Roman" w:hAnsi="Times New Roman" w:cs="Times New Roman"/>
+          <w:sz w:val="24"/>
+          <w:szCs w:val="24"/>
+        </w:rPr>
+        <w:t>.</w:t>
+      </w:r>
+      <w:r>
+        <w:rPr>
+          <w:rFonts w:ascii="Times New Roman" w:hAnsi="Times New Roman" w:cs="Times New Roman"/>
+          <w:sz w:val="24"/>
+          <w:szCs w:val="24"/>
+        </w:rPr>
+        <w:t xml:space="preserve"> LPPAIK memiliki beberapa modul kegiatan diantaranya Kajian untuk Tendik, Kajian untuk Mahasiswa, Sertifikasi Baca Tulis Al - Qur’an</w:t>
+      </w:r>
+      <w:r>
+        <w:rPr>
+          <w:rFonts w:ascii="Times New Roman" w:hAnsi="Times New Roman" w:cs="Times New Roman"/>
+          <w:sz w:val="24"/>
+          <w:szCs w:val="24"/>
+        </w:rPr>
+        <w:t xml:space="preserve"> (BTQ)</w:t>
+      </w:r>
+      <w:r>
+        <w:rPr>
+          <w:rFonts w:ascii="Times New Roman" w:hAnsi="Times New Roman" w:cs="Times New Roman"/>
+          <w:sz w:val="24"/>
+          <w:szCs w:val="24"/>
+        </w:rPr>
+        <w:t xml:space="preserve"> dan lain sebagainya. Infromasi dari kegaitan – kegiatan dan program dari LPPAIK menjadi sangat penting </w:t>
+      </w:r>
+      <w:r>
+        <w:rPr>
+          <w:rFonts w:ascii="Times New Roman" w:hAnsi="Times New Roman" w:cs="Times New Roman"/>
+          <w:sz w:val="24"/>
+          <w:szCs w:val="24"/>
+        </w:rPr>
+        <w:t xml:space="preserve">untuk diketahui </w:t>
+      </w:r>
+      <w:r>
+        <w:rPr>
+          <w:rFonts w:ascii="Times New Roman" w:hAnsi="Times New Roman" w:cs="Times New Roman"/>
+          <w:sz w:val="24"/>
+          <w:szCs w:val="24"/>
+        </w:rPr>
+        <w:t>dikarenakan ada beberapa modul dari kegi</w:t>
+      </w:r>
+      <w:r>
+        <w:rPr>
+          <w:rFonts w:ascii="Times New Roman" w:hAnsi="Times New Roman" w:cs="Times New Roman"/>
+          <w:sz w:val="24"/>
+          <w:szCs w:val="24"/>
+        </w:rPr>
+        <w:t>a</w:t>
+      </w:r>
+      <w:r>
+        <w:rPr>
+          <w:rFonts w:ascii="Times New Roman" w:hAnsi="Times New Roman" w:cs="Times New Roman"/>
+          <w:sz w:val="24"/>
+          <w:szCs w:val="24"/>
+        </w:rPr>
+        <w:t xml:space="preserve">tan yang diselengarakan menjadi syarat </w:t>
+      </w:r>
+      <w:r>
+        <w:rPr>
+          <w:rFonts w:ascii="Times New Roman" w:hAnsi="Times New Roman" w:cs="Times New Roman"/>
+          <w:sz w:val="24"/>
+          <w:szCs w:val="24"/>
+        </w:rPr>
+        <w:t>untuk menawar matakuliah lanjutan maupun menjadi syarat wajib</w:t>
+      </w:r>
+      <w:r>
+        <w:rPr>
+          <w:rFonts w:ascii="Times New Roman" w:hAnsi="Times New Roman" w:cs="Times New Roman"/>
+          <w:sz w:val="24"/>
+          <w:szCs w:val="24"/>
+        </w:rPr>
+        <w:t xml:space="preserve"> dari </w:t>
+      </w:r>
+      <w:r>
+        <w:rPr>
+          <w:rFonts w:ascii="Times New Roman" w:hAnsi="Times New Roman" w:cs="Times New Roman"/>
+          <w:sz w:val="24"/>
+          <w:szCs w:val="24"/>
+        </w:rPr>
+        <w:t xml:space="preserve">kelulusan di UMK yaitu kegiatan atau modul </w:t>
+      </w:r>
+      <w:r>
+        <w:rPr>
+          <w:rFonts w:ascii="Times New Roman" w:hAnsi="Times New Roman" w:cs="Times New Roman"/>
+          <w:sz w:val="24"/>
+          <w:szCs w:val="24"/>
+        </w:rPr>
+        <w:t xml:space="preserve">Kajian untuk Mahasiswa dan </w:t>
+      </w:r>
+      <w:r>
+        <w:rPr>
+          <w:rFonts w:ascii="Times New Roman" w:hAnsi="Times New Roman" w:cs="Times New Roman"/>
+          <w:sz w:val="24"/>
+          <w:szCs w:val="24"/>
+        </w:rPr>
+        <w:t>Sertifikasi BTQ.</w:t>
+      </w:r>
     </w:p>
     <w:p>
       <w:pPr>
@@ -1998,31 +2518,23 @@
           <w:sz w:val="24"/>
           <w:szCs w:val="24"/>
         </w:rPr>
-        <w:t>Alasan mengapa internet sangat dibutuhkan dalam kemajuan teknologi berbasis web ialah karena internet memungkinkan peng</w:t>
-      </w:r>
-      <w:r>
-        <w:rPr>
-          <w:rFonts w:ascii="Times New Roman" w:hAnsi="Times New Roman" w:cs="Times New Roman"/>
-          <w:sz w:val="24"/>
-          <w:szCs w:val="24"/>
-        </w:rPr>
-        <w:t>g</w:t>
-      </w:r>
-      <w:r>
-        <w:rPr>
-          <w:rFonts w:ascii="Times New Roman" w:hAnsi="Times New Roman" w:cs="Times New Roman"/>
-          <w:sz w:val="24"/>
-          <w:szCs w:val="24"/>
-        </w:rPr>
-        <w:t>unanya saling terhubung satu sama lain dengan orang-orang diseluruh dunia dengan mudah</w:t>
-      </w:r>
-      <w:r>
-        <w:rPr>
-          <w:rFonts w:ascii="Times New Roman" w:hAnsi="Times New Roman" w:cs="Times New Roman"/>
-          <w:sz w:val="24"/>
-          <w:szCs w:val="24"/>
-        </w:rPr>
-        <w:t>.</w:t>
+        <w:t xml:space="preserve">Berdasarkan hasil observasi penulis untuk mengikuti kegiatan Kajian untuk Mahasiswa maka diperlukan absen untuk </w:t>
+      </w:r>
+      <w:r>
+        <w:rPr>
+          <w:rFonts w:ascii="Times New Roman" w:hAnsi="Times New Roman" w:cs="Times New Roman"/>
+          <w:sz w:val="24"/>
+          <w:szCs w:val="24"/>
+        </w:rPr>
+        <w:t>mencatat</w:t>
+      </w:r>
+      <w:r>
+        <w:rPr>
+          <w:rFonts w:ascii="Times New Roman" w:hAnsi="Times New Roman" w:cs="Times New Roman"/>
+          <w:sz w:val="24"/>
+          <w:szCs w:val="24"/>
+        </w:rPr>
+        <w:t xml:space="preserve"> kehadiran dari mahasiswa, yang nantinya data dari absennya akan menjadi syarat untuk menawar matakulia selanjutnya. Begitu</w:t>
       </w:r>
       <w:r>
         <w:rPr>
@@ -2038,207 +2550,23 @@
           <w:sz w:val="24"/>
           <w:szCs w:val="24"/>
         </w:rPr>
-        <w:t>Melalui internet, kita dapat melakukan interaksi, bertukar</w:t>
-      </w:r>
-      <w:r>
-        <w:rPr>
-          <w:rFonts w:ascii="Times New Roman" w:hAnsi="Times New Roman" w:cs="Times New Roman"/>
-          <w:sz w:val="24"/>
-          <w:szCs w:val="24"/>
-        </w:rPr>
-        <w:t xml:space="preserve"> atau mencari</w:t>
-      </w:r>
-      <w:r>
-        <w:rPr>
-          <w:rFonts w:ascii="Times New Roman" w:hAnsi="Times New Roman" w:cs="Times New Roman"/>
-          <w:sz w:val="24"/>
-          <w:szCs w:val="24"/>
-        </w:rPr>
-        <w:t xml:space="preserve"> ide, </w:t>
-      </w:r>
-      <w:r>
-        <w:rPr>
-          <w:rFonts w:ascii="Times New Roman" w:hAnsi="Times New Roman" w:cs="Times New Roman"/>
-          <w:sz w:val="24"/>
-          <w:szCs w:val="24"/>
-        </w:rPr>
-        <w:t xml:space="preserve">mengetahui analisa produk dan pasar, </w:t>
-      </w:r>
-      <w:r>
-        <w:rPr>
-          <w:rFonts w:ascii="Times New Roman" w:hAnsi="Times New Roman" w:cs="Times New Roman"/>
-          <w:sz w:val="24"/>
-          <w:szCs w:val="24"/>
-        </w:rPr>
-        <w:t xml:space="preserve">dan memperoleh informasi dari berbagai sumber yang tersebar di seluruh dunia. </w:t>
-      </w:r>
-      <w:r>
-        <w:rPr>
-          <w:rFonts w:ascii="Times New Roman" w:hAnsi="Times New Roman" w:cs="Times New Roman"/>
-          <w:sz w:val="24"/>
-          <w:szCs w:val="24"/>
-        </w:rPr>
-        <w:t>Penggunaan i</w:t>
-      </w:r>
-      <w:r>
-        <w:rPr>
-          <w:rFonts w:ascii="Times New Roman" w:hAnsi="Times New Roman" w:cs="Times New Roman"/>
-          <w:sz w:val="24"/>
-          <w:szCs w:val="24"/>
-        </w:rPr>
-        <w:t xml:space="preserve">nternet </w:t>
-      </w:r>
-      <w:r>
-        <w:rPr>
-          <w:rFonts w:ascii="Times New Roman" w:hAnsi="Times New Roman" w:cs="Times New Roman"/>
-          <w:sz w:val="24"/>
-          <w:szCs w:val="24"/>
-        </w:rPr>
-        <w:t xml:space="preserve">berbasis web </w:t>
-      </w:r>
-      <w:r>
-        <w:rPr>
-          <w:rFonts w:ascii="Times New Roman" w:hAnsi="Times New Roman" w:cs="Times New Roman"/>
-          <w:sz w:val="24"/>
-          <w:szCs w:val="24"/>
-        </w:rPr>
-        <w:t xml:space="preserve">juga membantu dalam meningkatkan efisiensi dan produktivitas dalam melakukan suatu </w:t>
-      </w:r>
-      <w:r>
-        <w:rPr>
-          <w:rFonts w:ascii="Times New Roman" w:hAnsi="Times New Roman" w:cs="Times New Roman"/>
-          <w:sz w:val="24"/>
-          <w:szCs w:val="24"/>
-        </w:rPr>
-        <w:t xml:space="preserve">bisnis ataupun </w:t>
-      </w:r>
-      <w:r>
-        <w:rPr>
-          <w:rFonts w:ascii="Times New Roman" w:hAnsi="Times New Roman" w:cs="Times New Roman"/>
-          <w:sz w:val="24"/>
-          <w:szCs w:val="24"/>
-        </w:rPr>
-        <w:t>pekerjaan</w:t>
-      </w:r>
-      <w:r>
-        <w:rPr>
-          <w:rFonts w:ascii="Times New Roman" w:hAnsi="Times New Roman" w:cs="Times New Roman"/>
-          <w:sz w:val="24"/>
-          <w:szCs w:val="24"/>
-        </w:rPr>
-        <w:t xml:space="preserve">, </w:t>
-      </w:r>
-      <w:r>
-        <w:rPr>
-          <w:rFonts w:ascii="Times New Roman" w:hAnsi="Times New Roman" w:cs="Times New Roman"/>
-          <w:sz w:val="24"/>
-          <w:szCs w:val="24"/>
-        </w:rPr>
-        <w:t xml:space="preserve">dan </w:t>
-      </w:r>
-      <w:r>
-        <w:rPr>
-          <w:rFonts w:ascii="Times New Roman" w:hAnsi="Times New Roman" w:cs="Times New Roman"/>
-          <w:sz w:val="24"/>
-          <w:szCs w:val="24"/>
-        </w:rPr>
-        <w:t xml:space="preserve">dapat bekerja secara </w:t>
-      </w:r>
-      <w:r>
-        <w:rPr>
-          <w:rFonts w:ascii="Times New Roman" w:hAnsi="Times New Roman" w:cs="Times New Roman"/>
-          <w:sz w:val="24"/>
-          <w:szCs w:val="24"/>
-        </w:rPr>
-        <w:t>terus menerus (</w:t>
-      </w:r>
-      <w:r>
-        <w:rPr>
-          <w:rFonts w:ascii="Times New Roman" w:hAnsi="Times New Roman" w:cs="Times New Roman"/>
-          <w:i/>
-          <w:iCs/>
-          <w:sz w:val="24"/>
-          <w:szCs w:val="24"/>
-        </w:rPr>
-        <w:t>real</w:t>
-      </w:r>
-      <w:r>
-        <w:rPr>
-          <w:rFonts w:ascii="Times New Roman" w:hAnsi="Times New Roman" w:cs="Times New Roman"/>
-          <w:i/>
-          <w:iCs/>
-          <w:sz w:val="24"/>
-          <w:szCs w:val="24"/>
-        </w:rPr>
-        <w:t xml:space="preserve"> – </w:t>
-      </w:r>
-      <w:r>
-        <w:rPr>
-          <w:rFonts w:ascii="Times New Roman" w:hAnsi="Times New Roman" w:cs="Times New Roman"/>
-          <w:i/>
-          <w:iCs/>
-          <w:sz w:val="24"/>
-          <w:szCs w:val="24"/>
-        </w:rPr>
-        <w:t>time</w:t>
-      </w:r>
-      <w:r>
-        <w:rPr>
-          <w:rFonts w:ascii="Times New Roman" w:hAnsi="Times New Roman" w:cs="Times New Roman"/>
-          <w:sz w:val="24"/>
-          <w:szCs w:val="24"/>
-        </w:rPr>
-        <w:t>)</w:t>
-      </w:r>
-      <w:r>
-        <w:rPr>
-          <w:rFonts w:ascii="Times New Roman" w:hAnsi="Times New Roman" w:cs="Times New Roman"/>
-          <w:i/>
-          <w:iCs/>
-          <w:sz w:val="24"/>
-          <w:szCs w:val="24"/>
-        </w:rPr>
-        <w:t xml:space="preserve"> </w:t>
-      </w:r>
-      <w:r>
-        <w:rPr>
-          <w:rFonts w:ascii="Times New Roman" w:hAnsi="Times New Roman" w:cs="Times New Roman"/>
-          <w:sz w:val="24"/>
-          <w:szCs w:val="24"/>
-        </w:rPr>
-        <w:t xml:space="preserve">dengan </w:t>
-      </w:r>
-      <w:r>
-        <w:rPr>
-          <w:rFonts w:ascii="Times New Roman" w:hAnsi="Times New Roman" w:cs="Times New Roman"/>
-          <w:sz w:val="24"/>
-          <w:szCs w:val="24"/>
-        </w:rPr>
-        <w:t xml:space="preserve">meningkatkan </w:t>
-      </w:r>
-      <w:r>
-        <w:rPr>
-          <w:rFonts w:ascii="Times New Roman" w:hAnsi="Times New Roman" w:cs="Times New Roman"/>
-          <w:sz w:val="24"/>
-          <w:szCs w:val="24"/>
-        </w:rPr>
-        <w:t>kredibilitas dan memberikan efek positif dari</w:t>
-      </w:r>
-      <w:r>
-        <w:rPr>
-          <w:rFonts w:ascii="Times New Roman" w:hAnsi="Times New Roman" w:cs="Times New Roman"/>
-          <w:sz w:val="24"/>
-          <w:szCs w:val="24"/>
-        </w:rPr>
-        <w:t xml:space="preserve"> segi</w:t>
-      </w:r>
-      <w:r>
-        <w:rPr>
-          <w:rFonts w:ascii="Times New Roman" w:hAnsi="Times New Roman" w:cs="Times New Roman"/>
-          <w:sz w:val="24"/>
-          <w:szCs w:val="24"/>
-        </w:rPr>
-        <w:t xml:space="preserve"> keuangan untuk menghemat pengeluaran dari sisi finansial</w:t>
+        <w:t>pula</w:t>
+      </w:r>
+      <w:r>
+        <w:rPr>
+          <w:rFonts w:ascii="Times New Roman" w:hAnsi="Times New Roman" w:cs="Times New Roman"/>
+          <w:sz w:val="24"/>
+          <w:szCs w:val="24"/>
+        </w:rPr>
+        <w:t xml:space="preserve"> dengan mengikuti kegiatan Sertifikasi BTQ, diperlukan satu buku kontrol untuk mengetahui sejauh mana capaian dari mahasiswa dalam mengikuti kegiatan BTQ. Melakukan penyimpanan data dalam bentuk catatan kertas menjadi tidak </w:t>
+      </w:r>
+      <w:r>
+        <w:rPr>
+          <w:rFonts w:ascii="Times New Roman" w:hAnsi="Times New Roman" w:cs="Times New Roman"/>
+          <w:sz w:val="24"/>
+          <w:szCs w:val="24"/>
+        </w:rPr>
+        <w:t xml:space="preserve">dapat terjamin kualitasya seperti yang dijelaskan </w:t>
       </w:r>
       <w:r>
         <w:rPr>
@@ -2254,7 +2582,7 @@
           <w:sz w:val="24"/>
           <w:szCs w:val="24"/>
         </w:rPr>
-        <w:instrText>ADDIN CSL_CITATION {"citationItems":[{"id":"ITEM-1","itemData":{"DOI":"10.25008/abdiformatika.v1i1.130","abstract":"Kegiatan pengabdian kepada masyarakat dengan Judul “Penyuluhan Manfaat Menggunakan Internet dan Website pada Masa Pandemi Covid-19” bertujuan untuk memberikan pengetahuan kepada seluruh peserta LEPPAS tentang bagaimana manfaat menggunakan internet dan website untuk meningkatkan pendapatan dan meningkatkan wawasan mengenai internet dan website pada masa pandemic di Indonesia seperti saat ini. Metode pelaksanaa yang digunakan dalam kegiatan ini adalah penyampaian materi dan sesi Tanya jawab. Internet dan website telah menjadi kebutuhan yang sangat penting bagi perorangan, organisasi, perusahaan, dan instansi pemerintah. Karena besarnya kebutuhan dunia akan internet dan website, serta pengaruh yang diberikan bagi seluruh kalangan, maka memahami manfaat internet dan website sangatlah penting.","author":[{"dropping-particle":"","family":"Maharani","given":"Dewi","non-dropping-particle":"","parse-names":false,"suffix":""},{"dropping-particle":"","family":"Helmiah","given":"Fauriatun","non-dropping-particle":"","parse-names":false,"suffix":""},{"dropping-particle":"","family":"Rahmadani","given":"Nurul","non-dropping-particle":"","parse-names":false,"suffix":""}],"container-title":"Abdiformatika: Jurnal Pengabdian Masyarakat Informatika","id":"ITEM-1","issue":"1","issued":{"date-parts":[["2021"]]},"page":"1-7","title":"Penyuluhan Manfaat Menggunakan Internet dan Website Pada Masa Pandemi Covid-19","type":"article-journal","volume":"1"},"uris":["http://www.mendeley.com/documents/?uuid=35fbbdec-0553-4ea3-b54d-7da5386f191e"]}],"mendeley":{"formattedCitation":"(Maharani et al., 2021)","plainTextFormattedCitation":"(Maharani et al., 2021)","previouslyFormattedCitation":"(Maharani et al., 2021)"},"properties":{"noteIndex":0},"schema":"https://github.com/citation-style-language/schema/raw/master/csl-citation.json"}</w:instrText>
+        <w:instrText>ADDIN CSL_CITATION {"citationItems":[{"id":"ITEM-1","itemData":{"DOI":"10.38101/sisfotek.v8i1.170","ISSN":"2088-1762","abstract":"Perkembangan teknologi di era saat ini berjalan yang sangat pesat, hal ini terbukti dengan banyaknya penggunaan jaringan internet diberbagai kalangan masyarakat saat ini. Seperti halnya pendidikan untuk mengetahui layanan informasi pembayaran SPP. Pada tingkat pendidikan Sekolah Menengah Kejuruan (SMK), belum banyak sekolah yang mengenal dan memanfaatkannya dengan baik teknologi ini. Salah satunya yaitu sekolah SMK Al-Amanah dalam kegiatan pelayanan administrasi pembayaran SPP, masih dilakukan secara manual dengan melakukan pencatatan manual kedalam sebuah buku besar,  lamanya dalam proses antrian pembayaran SPP, dan sering melakukan kesalahan dalam hasil pembuatan laporan, sehingga sistem yang berjalan saat ini belum optimal, karena itu perlu adanya peningkatan sistem secara terkomputerisasi pada laporan pembayaran SPP. Sebagai media penghubung antara wali murid dan pihak sekolah, agar wali murid dapat mengecek pembayaran putraputrinya setiap bulannya. Oleh karena itu perlu diadakan penelitian dan membuatkan sebuah sistem baru yang dapat dimanfaatkan untuk pembayaran SPP bertujuan untuk meningkatkan keakuratan, kecepatan, serta ketetapan dalam pembuatan laporan sehingga mengurangi kesalahan dalam laporan pembayaran. metode pengumpulan data menggunakan metode wawancara, observasi dan studi pustaka, sedangkan dalam perancangan sistem informasi penulis menggunakan metode Object Orientied Analis Desain“OOAD” menggunakan Unified Modeling Language (UML) perangkat lunak yang dibangun menggunakan bahasa pemrogram PHP dan MySQL sebagai databasenya. Sistem yang baru dapat memaksimalkan pekerjaan bendahara dalam penyampaian informasi pembayaran, ketelitian maupun pelayanan administrasi pembayaran SPP dapat dilakukan secara efektif dan efisien.","author":[{"dropping-particle":"","family":"Rochman","given":"Abdur","non-dropping-particle":"","parse-names":false,"suffix":""},{"dropping-particle":"","family":"Sidik","given":"Achmad","non-dropping-particle":"","parse-names":false,"suffix":""},{"dropping-particle":"","family":"Nazahah","given":"Nada","non-dropping-particle":"","parse-names":false,"suffix":""}],"container-title":"Jurnal Sisfotek Global","id":"ITEM-1","issue":"1","issued":{"date-parts":[["2018"]]},"title":"Perancangan Sistem Informasi Administrasi Pembayaran SPP Siswa Berbasis Web di SMK Al-Amanah","type":"article-journal","volume":"8"},"uris":["http://www.mendeley.com/documents/?uuid=3c7b8d3d-9305-45b2-b20f-1033da50009d"]}],"mendeley":{"formattedCitation":"(Rochman et al., 2018)","plainTextFormattedCitation":"(Rochman et al., 2018)","previouslyFormattedCitation":"(Rochman et al., 2018)"},"properties":{"noteIndex":0},"schema":"https://github.com/citation-style-language/schema/raw/master/csl-citation.json"}</w:instrText>
       </w:r>
       <w:r>
         <w:rPr>
@@ -2271,7 +2599,7 @@
           <w:sz w:val="24"/>
           <w:szCs w:val="24"/>
         </w:rPr>
-        <w:t>(Maharani et al., 2021)</w:t>
+        <w:t>(Rochman et al., 2018)</w:t>
       </w:r>
       <w:r>
         <w:rPr>
@@ -2287,15 +2615,40 @@
           <w:sz w:val="24"/>
           <w:szCs w:val="24"/>
         </w:rPr>
-        <w:t>.</w:t>
-      </w:r>
-      <w:r>
-        <w:rPr>
-          <w:rFonts w:ascii="Times New Roman" w:hAnsi="Times New Roman" w:cs="Times New Roman"/>
-          <w:sz w:val="24"/>
-          <w:szCs w:val="24"/>
-        </w:rPr>
-        <w:t xml:space="preserve"> </w:t>
+        <w:t xml:space="preserve"> bahwa penyimpanan laporan dalam bentuk kertas tidak</w:t>
+      </w:r>
+      <w:r>
+        <w:rPr>
+          <w:rFonts w:ascii="Times New Roman" w:hAnsi="Times New Roman" w:cs="Times New Roman"/>
+          <w:sz w:val="24"/>
+          <w:szCs w:val="24"/>
+        </w:rPr>
+        <w:t xml:space="preserve"> dapat</w:t>
+      </w:r>
+      <w:r>
+        <w:rPr>
+          <w:rFonts w:ascii="Times New Roman" w:hAnsi="Times New Roman" w:cs="Times New Roman"/>
+          <w:sz w:val="24"/>
+          <w:szCs w:val="24"/>
+        </w:rPr>
+        <w:t xml:space="preserve"> terjamin keamannya baik ancaman fisik seperti kerusakan dalam penyimpanan hasil laporan </w:t>
+      </w:r>
+      <w:r>
+        <w:rPr>
+          <w:rFonts w:ascii="Times New Roman" w:hAnsi="Times New Roman" w:cs="Times New Roman"/>
+          <w:sz w:val="24"/>
+          <w:szCs w:val="24"/>
+        </w:rPr>
+        <w:lastRenderedPageBreak/>
+        <w:t xml:space="preserve">maupun informasi penting bisa jadi tidak dapat diketahui </w:t>
+      </w:r>
+      <w:r>
+        <w:rPr>
+          <w:rFonts w:ascii="Times New Roman" w:hAnsi="Times New Roman" w:cs="Times New Roman"/>
+          <w:sz w:val="24"/>
+          <w:szCs w:val="24"/>
+        </w:rPr>
+        <w:t>oleh pihak yang berkepentingan untuk meperoleh informasi tersebut.</w:t>
       </w:r>
     </w:p>
     <w:p>
@@ -2310,6 +2663,329 @@
           <w:szCs w:val="24"/>
         </w:rPr>
       </w:pPr>
+      <w:r>
+        <w:rPr>
+          <w:rFonts w:ascii="Times New Roman" w:hAnsi="Times New Roman" w:cs="Times New Roman"/>
+          <w:sz w:val="24"/>
+          <w:szCs w:val="24"/>
+        </w:rPr>
+        <w:t>Berdasarkan permasalahan diatas penulis menawarkan suatu sistem layanan informasi untuk Lembaga Pengkajian dan Penerapan Al–Islam &amp; Kemuhammadiyahan Universitas Muhammadiyah Kendari</w:t>
+      </w:r>
+      <w:r>
+        <w:rPr>
+          <w:rFonts w:ascii="Times New Roman" w:hAnsi="Times New Roman" w:cs="Times New Roman"/>
+          <w:sz w:val="24"/>
+          <w:szCs w:val="24"/>
+        </w:rPr>
+        <w:t xml:space="preserve"> berbasis web dengan menggunakan framwork </w:t>
+      </w:r>
+      <w:r>
+        <w:rPr>
+          <w:rFonts w:ascii="Times New Roman" w:hAnsi="Times New Roman" w:cs="Times New Roman"/>
+          <w:i/>
+          <w:iCs/>
+          <w:sz w:val="24"/>
+          <w:szCs w:val="24"/>
+        </w:rPr>
+        <w:t>ReactJS</w:t>
+      </w:r>
+      <w:r>
+        <w:rPr>
+          <w:rFonts w:ascii="Times New Roman" w:hAnsi="Times New Roman" w:cs="Times New Roman"/>
+          <w:sz w:val="24"/>
+          <w:szCs w:val="24"/>
+        </w:rPr>
+        <w:t xml:space="preserve"> sebagai </w:t>
+      </w:r>
+      <w:r>
+        <w:rPr>
+          <w:rFonts w:ascii="Times New Roman" w:hAnsi="Times New Roman" w:cs="Times New Roman"/>
+          <w:i/>
+          <w:iCs/>
+          <w:sz w:val="24"/>
+          <w:szCs w:val="24"/>
+        </w:rPr>
+        <w:t>Library</w:t>
+      </w:r>
+      <w:r>
+        <w:rPr>
+          <w:rFonts w:ascii="Times New Roman" w:hAnsi="Times New Roman" w:cs="Times New Roman"/>
+          <w:sz w:val="24"/>
+          <w:szCs w:val="24"/>
+        </w:rPr>
+        <w:t xml:space="preserve"> untuk membuat </w:t>
+      </w:r>
+      <w:r>
+        <w:rPr>
+          <w:rFonts w:ascii="Times New Roman" w:hAnsi="Times New Roman" w:cs="Times New Roman"/>
+          <w:sz w:val="24"/>
+          <w:szCs w:val="24"/>
+        </w:rPr>
+        <w:t xml:space="preserve">tampilan antarmuka </w:t>
+      </w:r>
+      <w:r>
+        <w:rPr>
+          <w:rFonts w:ascii="Times New Roman" w:hAnsi="Times New Roman" w:cs="Times New Roman"/>
+          <w:sz w:val="24"/>
+          <w:szCs w:val="24"/>
+        </w:rPr>
+        <w:t xml:space="preserve">berbasis </w:t>
+      </w:r>
+      <w:r>
+        <w:rPr>
+          <w:rFonts w:ascii="Times New Roman" w:hAnsi="Times New Roman" w:cs="Times New Roman"/>
+          <w:i/>
+          <w:iCs/>
+          <w:sz w:val="24"/>
+          <w:szCs w:val="24"/>
+        </w:rPr>
+        <w:t>components</w:t>
+      </w:r>
+      <w:r>
+        <w:rPr>
+          <w:rFonts w:ascii="Times New Roman" w:hAnsi="Times New Roman" w:cs="Times New Roman"/>
+          <w:i/>
+          <w:iCs/>
+          <w:sz w:val="24"/>
+          <w:szCs w:val="24"/>
+        </w:rPr>
+        <w:t xml:space="preserve"> </w:t>
+      </w:r>
+      <w:r>
+        <w:rPr>
+          <w:rFonts w:ascii="Times New Roman" w:hAnsi="Times New Roman" w:cs="Times New Roman"/>
+          <w:sz w:val="24"/>
+          <w:szCs w:val="24"/>
+        </w:rPr>
+        <w:t xml:space="preserve">atau </w:t>
+      </w:r>
+      <w:r>
+        <w:rPr>
+          <w:rFonts w:ascii="Times New Roman" w:hAnsi="Times New Roman" w:cs="Times New Roman"/>
+          <w:i/>
+          <w:iCs/>
+          <w:sz w:val="24"/>
+          <w:szCs w:val="24"/>
+        </w:rPr>
+        <w:t>JavaScript function</w:t>
+      </w:r>
+      <w:r>
+        <w:rPr>
+          <w:rFonts w:ascii="Times New Roman" w:hAnsi="Times New Roman" w:cs="Times New Roman"/>
+          <w:i/>
+          <w:iCs/>
+          <w:sz w:val="24"/>
+          <w:szCs w:val="24"/>
+        </w:rPr>
+        <w:t xml:space="preserve"> </w:t>
+      </w:r>
+      <w:r>
+        <w:rPr>
+          <w:rFonts w:ascii="Times New Roman" w:hAnsi="Times New Roman" w:cs="Times New Roman"/>
+          <w:sz w:val="24"/>
+          <w:szCs w:val="24"/>
+        </w:rPr>
+        <w:t xml:space="preserve">yang memungkinkan pengembang mengabungkan </w:t>
+      </w:r>
+      <w:r>
+        <w:rPr>
+          <w:rFonts w:ascii="Times New Roman" w:hAnsi="Times New Roman" w:cs="Times New Roman"/>
+          <w:i/>
+          <w:iCs/>
+          <w:sz w:val="24"/>
+          <w:szCs w:val="24"/>
+        </w:rPr>
+        <w:t>components</w:t>
+      </w:r>
+      <w:r>
+        <w:rPr>
+          <w:rFonts w:ascii="Times New Roman" w:hAnsi="Times New Roman" w:cs="Times New Roman"/>
+          <w:sz w:val="24"/>
+          <w:szCs w:val="24"/>
+        </w:rPr>
+        <w:t xml:space="preserve"> secara </w:t>
+      </w:r>
+      <w:r>
+        <w:rPr>
+          <w:rFonts w:ascii="Times New Roman" w:hAnsi="Times New Roman" w:cs="Times New Roman"/>
+          <w:i/>
+          <w:iCs/>
+          <w:sz w:val="24"/>
+          <w:szCs w:val="24"/>
+        </w:rPr>
+        <w:t>independent</w:t>
+      </w:r>
+      <w:r>
+        <w:rPr>
+          <w:rFonts w:ascii="Times New Roman" w:hAnsi="Times New Roman" w:cs="Times New Roman"/>
+          <w:i/>
+          <w:iCs/>
+          <w:sz w:val="24"/>
+          <w:szCs w:val="24"/>
+        </w:rPr>
+        <w:t>(react.dev)</w:t>
+      </w:r>
+      <w:r>
+        <w:rPr>
+          <w:rFonts w:ascii="Times New Roman" w:hAnsi="Times New Roman" w:cs="Times New Roman"/>
+          <w:sz w:val="24"/>
+          <w:szCs w:val="24"/>
+        </w:rPr>
+        <w:t xml:space="preserve"> </w:t>
+      </w:r>
+      <w:r>
+        <w:rPr>
+          <w:rFonts w:ascii="Times New Roman" w:hAnsi="Times New Roman" w:cs="Times New Roman"/>
+          <w:sz w:val="24"/>
+          <w:szCs w:val="24"/>
+        </w:rPr>
+        <w:t>dan Spring Boot sebagai web service</w:t>
+      </w:r>
+      <w:r>
+        <w:rPr>
+          <w:rFonts w:ascii="Times New Roman" w:hAnsi="Times New Roman" w:cs="Times New Roman"/>
+          <w:sz w:val="24"/>
+          <w:szCs w:val="24"/>
+        </w:rPr>
+        <w:t xml:space="preserve">. Sebuah sistem untuk menyimpan informasi </w:t>
+      </w:r>
+      <w:r>
+        <w:rPr>
+          <w:rFonts w:ascii="Times New Roman" w:hAnsi="Times New Roman" w:cs="Times New Roman"/>
+          <w:sz w:val="24"/>
+          <w:szCs w:val="24"/>
+        </w:rPr>
+        <w:t>kegiatan baik itu kajian untuk mahasiswa maupun menyimpan informasi capaian sejauh mana kemampuan mahasiswa dalam melakukan kegi</w:t>
+      </w:r>
+      <w:r>
+        <w:rPr>
+          <w:rFonts w:ascii="Times New Roman" w:hAnsi="Times New Roman" w:cs="Times New Roman"/>
+          <w:sz w:val="24"/>
+          <w:szCs w:val="24"/>
+        </w:rPr>
+        <w:t>a</w:t>
+      </w:r>
+      <w:r>
+        <w:rPr>
+          <w:rFonts w:ascii="Times New Roman" w:hAnsi="Times New Roman" w:cs="Times New Roman"/>
+          <w:sz w:val="24"/>
+          <w:szCs w:val="24"/>
+        </w:rPr>
+        <w:t>tan BTQ</w:t>
+      </w:r>
+      <w:r>
+        <w:rPr>
+          <w:rFonts w:ascii="Times New Roman" w:hAnsi="Times New Roman" w:cs="Times New Roman"/>
+          <w:sz w:val="24"/>
+          <w:szCs w:val="24"/>
+        </w:rPr>
+        <w:t xml:space="preserve">. </w:t>
+      </w:r>
+      <w:r>
+        <w:rPr>
+          <w:rFonts w:ascii="Times New Roman" w:hAnsi="Times New Roman" w:cs="Times New Roman"/>
+          <w:sz w:val="24"/>
+          <w:szCs w:val="24"/>
+        </w:rPr>
+        <w:t xml:space="preserve">Didalam jurnal </w:t>
+      </w:r>
+      <w:r>
+        <w:rPr>
+          <w:rFonts w:ascii="Times New Roman" w:hAnsi="Times New Roman" w:cs="Times New Roman"/>
+          <w:sz w:val="24"/>
+          <w:szCs w:val="24"/>
+        </w:rPr>
+        <w:fldChar w:fldCharType="begin" w:fldLock="1"/>
+      </w:r>
+      <w:r>
+        <w:rPr>
+          <w:rFonts w:ascii="Times New Roman" w:hAnsi="Times New Roman" w:cs="Times New Roman"/>
+          <w:sz w:val="24"/>
+          <w:szCs w:val="24"/>
+        </w:rPr>
+        <w:instrText>ADDIN CSL_CITATION {"citationItems":[{"id":"ITEM-1","itemData":{"DOI":"10.24256/kelola.v2i1.444","ISSN":"2548-4052","abstract":"Kehadiran tehnologi informasi dan komunikasi menyebabkan terjadinya tuntutan dari masyarakat untuk mendapatkan pelayanan yang lebih cepat, transparan, tidak dibatasi waktu dan tempat Khusus dalam bidang pendidikan, tehnologi informasi dan komunikasi merupakan suatu keniscayaan untuk mempermudah penyelenggaraan pendidikan sekaligus meningkatkan mutu pendidikan. Tehnologi informasi dan komunikasi dimaksud dalam bentuk sebuah sistem yang menggunakan perangkat tehnologi informasi dan kemunikasi yang memungkinkan semua stakeholder dapat melakukan perannya masing-masing dengan mudah dan cepat yang secara umum disebut sistem informasi manajemen. Sistem informasi manajemen dalam dunia pendidikan, khususnya dalam pendidikan Islam adalah suatu kebutuhan. Hal ini didasari atas fakta bahwa masyarakat sekarang ini membutuhkan dan menuntut pelayanan pendidikan berkualitas. Salah satu solusi yang dapat diberikan adalah tersedianya instrumen dan infrastruktur tehnologi yang memungkinkan pendidikan diselenggarakan dengan baik dan bermutu dalam bentuk sistem informasi manajemen pendidikan Islam. Dalam tulisan ini masalah pokok yang dibahas adalah bagaimana system informasi manajemen pada lembaga pendidikan Islam. Sebagai bahan perbandingan, pembahasan dimulai dengan mengemukakan bagaiamana pengalaman beberapa negara berkembang dalam menerapkan sistem informasi manajemen pendidikan di negara masing-masing untuk dijadikan pelajaran dari pengalaman mereka dalam menerapkan sistem informasi manajemen pendidikan. Penelitian Marcus Powell dirujuk untuk memaparkan pengalaman Bangladesh, Mozambik, Ghana, dan Nigeria dalam penerapan sistem informasi manajemen pendidikan yang menunjukkan beberapa fakta penting yang dapat dijadikan pelajaran Pada bagian selanjtnya dikemukakan bagaimana system informasi manajemen pada lembaga pendidikan Islam di Indonesia.","author":[{"dropping-particle":"","family":"Darwis","given":"Anwar","non-dropping-particle":"","parse-names":false,"suffix":""},{"dropping-particle":"","family":"Mahmud","given":"Hilal","non-dropping-particle":"","parse-names":false,"suffix":""}],"container-title":"Kelola: Journal of Islamic Education Management","id":"ITEM-1","issue":"1","issued":{"date-parts":[["2017"]]},"page":"64-77","title":"Sistem Informasi Manajemen Pada Lembaga Pendidikan Islam","type":"article-journal","volume":"2"},"uris":["http://www.mendeley.com/documents/?uuid=14309170-3959-4724-8692-c009da65e1a5"]}],"mendeley":{"formattedCitation":"(Darwis &amp; Mahmud, 2017)","plainTextFormattedCitation":"(Darwis &amp; Mahmud, 2017)","previouslyFormattedCitation":"(Darwis &amp; Mahmud, 2017)"},"properties":{"noteIndex":0},"schema":"https://github.com/citation-style-language/schema/raw/master/csl-citation.json"}</w:instrText>
+      </w:r>
+      <w:r>
+        <w:rPr>
+          <w:rFonts w:ascii="Times New Roman" w:hAnsi="Times New Roman" w:cs="Times New Roman"/>
+          <w:sz w:val="24"/>
+          <w:szCs w:val="24"/>
+        </w:rPr>
+        <w:fldChar w:fldCharType="separate"/>
+      </w:r>
+      <w:r>
+        <w:rPr>
+          <w:rFonts w:ascii="Times New Roman" w:hAnsi="Times New Roman" w:cs="Times New Roman"/>
+          <w:noProof/>
+          <w:sz w:val="24"/>
+          <w:szCs w:val="24"/>
+        </w:rPr>
+        <w:t>(Darwis &amp; Mahmud, 2017)</w:t>
+      </w:r>
+      <w:r>
+        <w:rPr>
+          <w:rFonts w:ascii="Times New Roman" w:hAnsi="Times New Roman" w:cs="Times New Roman"/>
+          <w:sz w:val="24"/>
+          <w:szCs w:val="24"/>
+        </w:rPr>
+        <w:fldChar w:fldCharType="end"/>
+      </w:r>
+      <w:r>
+        <w:rPr>
+          <w:rFonts w:ascii="Times New Roman" w:hAnsi="Times New Roman" w:cs="Times New Roman"/>
+          <w:sz w:val="24"/>
+          <w:szCs w:val="24"/>
+        </w:rPr>
+        <w:t xml:space="preserve"> </w:t>
+      </w:r>
+      <w:r>
+        <w:rPr>
+          <w:rFonts w:ascii="Times New Roman" w:hAnsi="Times New Roman" w:cs="Times New Roman"/>
+          <w:sz w:val="24"/>
+          <w:szCs w:val="24"/>
+        </w:rPr>
+        <w:t xml:space="preserve">juga </w:t>
+      </w:r>
+      <w:r>
+        <w:rPr>
+          <w:rFonts w:ascii="Times New Roman" w:hAnsi="Times New Roman" w:cs="Times New Roman"/>
+          <w:sz w:val="24"/>
+          <w:szCs w:val="24"/>
+        </w:rPr>
+        <w:t xml:space="preserve">menjelaskan </w:t>
+      </w:r>
+      <w:r>
+        <w:rPr>
+          <w:rFonts w:ascii="Times New Roman" w:hAnsi="Times New Roman" w:cs="Times New Roman"/>
+          <w:sz w:val="24"/>
+          <w:szCs w:val="24"/>
+        </w:rPr>
+        <w:t xml:space="preserve">bahwa pentingnya </w:t>
+      </w:r>
+      <w:r>
+        <w:rPr>
+          <w:rFonts w:ascii="Times New Roman" w:hAnsi="Times New Roman" w:cs="Times New Roman"/>
+          <w:sz w:val="24"/>
+          <w:szCs w:val="24"/>
+        </w:rPr>
+        <w:t>sistem informasi dalam dunia pendidikan Islam adalah suatu kebutuhan</w:t>
+      </w:r>
+      <w:r>
+        <w:rPr>
+          <w:rFonts w:ascii="Times New Roman" w:hAnsi="Times New Roman" w:cs="Times New Roman"/>
+          <w:sz w:val="24"/>
+          <w:szCs w:val="24"/>
+        </w:rPr>
+        <w:t>,</w:t>
+      </w:r>
+      <w:r>
+        <w:rPr>
+          <w:rFonts w:ascii="Times New Roman" w:hAnsi="Times New Roman" w:cs="Times New Roman"/>
+          <w:sz w:val="24"/>
+          <w:szCs w:val="24"/>
+        </w:rPr>
+        <w:t xml:space="preserve"> dengan didasari atas fakta bahwa masyarakat membutuhkan ini untuk menuntut pelayanan pendidikan yang berkualitas, dan juga menjelaskan bahwa penyedian informasi pendidikan yang akurat dan tepat waktu dapat mempermudah proses pengambilan keputusan, perancanaan, pengembangan proyek, dan fungsi-fungsi manajemen pendidikan lainya yang dapat dilaksanakan secara efektif.</w:t>
+      </w:r>
     </w:p>
     <w:p>
       <w:pPr>
@@ -2323,6 +2999,124 @@
           <w:szCs w:val="24"/>
         </w:rPr>
       </w:pPr>
+      <w:r>
+        <w:rPr>
+          <w:rFonts w:ascii="Times New Roman" w:hAnsi="Times New Roman" w:cs="Times New Roman"/>
+          <w:sz w:val="24"/>
+          <w:szCs w:val="24"/>
+        </w:rPr>
+        <w:t xml:space="preserve">Perancangan Sistem Informasi Layanan Lembaga Pengkajian dan Penerapan Al-Islam &amp; Kemuhammadiyahan Universitas Muhammadiyah Berbasis Web ini diharapkan mampu mempermudah </w:t>
+      </w:r>
+      <w:r>
+        <w:rPr>
+          <w:rFonts w:ascii="Times New Roman" w:hAnsi="Times New Roman" w:cs="Times New Roman"/>
+          <w:sz w:val="24"/>
+          <w:szCs w:val="24"/>
+        </w:rPr>
+        <w:t xml:space="preserve">penyebaran infromasi dan penyimpanan data </w:t>
+      </w:r>
+      <w:r>
+        <w:rPr>
+          <w:rFonts w:ascii="Times New Roman" w:hAnsi="Times New Roman" w:cs="Times New Roman"/>
+          <w:sz w:val="24"/>
+          <w:szCs w:val="24"/>
+        </w:rPr>
+        <w:t xml:space="preserve">antar </w:t>
+      </w:r>
+      <w:r>
+        <w:rPr>
+          <w:rFonts w:ascii="Times New Roman" w:hAnsi="Times New Roman" w:cs="Times New Roman"/>
+          <w:i/>
+          <w:iCs/>
+          <w:sz w:val="24"/>
+          <w:szCs w:val="24"/>
+        </w:rPr>
+        <w:t>stackholder</w:t>
+      </w:r>
+      <w:r>
+        <w:rPr>
+          <w:rFonts w:ascii="Times New Roman" w:hAnsi="Times New Roman" w:cs="Times New Roman"/>
+          <w:sz w:val="24"/>
+          <w:szCs w:val="24"/>
+        </w:rPr>
+        <w:t xml:space="preserve"> LPPAIK dan mahasiswa</w:t>
+      </w:r>
+      <w:r>
+        <w:rPr>
+          <w:rFonts w:ascii="Times New Roman" w:hAnsi="Times New Roman" w:cs="Times New Roman"/>
+          <w:sz w:val="24"/>
+          <w:szCs w:val="24"/>
+        </w:rPr>
+        <w:t xml:space="preserve">, mempermudah </w:t>
+      </w:r>
+      <w:r>
+        <w:rPr>
+          <w:rFonts w:ascii="Times New Roman" w:hAnsi="Times New Roman" w:cs="Times New Roman"/>
+          <w:i/>
+          <w:iCs/>
+          <w:sz w:val="24"/>
+          <w:szCs w:val="24"/>
+        </w:rPr>
+        <w:t>stackholder</w:t>
+      </w:r>
+      <w:r>
+        <w:rPr>
+          <w:rFonts w:ascii="Times New Roman" w:hAnsi="Times New Roman" w:cs="Times New Roman"/>
+          <w:i/>
+          <w:iCs/>
+          <w:sz w:val="24"/>
+          <w:szCs w:val="24"/>
+        </w:rPr>
+        <w:t xml:space="preserve"> </w:t>
+      </w:r>
+      <w:r>
+        <w:rPr>
+          <w:rFonts w:ascii="Times New Roman" w:hAnsi="Times New Roman" w:cs="Times New Roman"/>
+          <w:sz w:val="24"/>
+          <w:szCs w:val="24"/>
+        </w:rPr>
+        <w:t>untuk mengontrol dan memantau perkembangan pemahaman Al-Islam dan Kemuhammadiyahan (AIK) melalui kegiatan Kajian untuk Mahasiswa. Membantu mahasiswa dalam menyelesaikan adiminstrasi perkuliahan</w:t>
+      </w:r>
+      <w:r>
+        <w:rPr>
+          <w:rFonts w:ascii="Times New Roman" w:hAnsi="Times New Roman" w:cs="Times New Roman"/>
+          <w:sz w:val="24"/>
+          <w:szCs w:val="24"/>
+        </w:rPr>
+        <w:t xml:space="preserve"> dengan LPPAIK dan program studi masing-masing.</w:t>
+      </w:r>
+      <w:r>
+        <w:rPr>
+          <w:rFonts w:ascii="Times New Roman" w:hAnsi="Times New Roman" w:cs="Times New Roman"/>
+          <w:sz w:val="24"/>
+          <w:szCs w:val="24"/>
+        </w:rPr>
+        <w:t xml:space="preserve"> Dan juga menjamin data-data dari infromasi transaksi tetap berkulitas, </w:t>
+      </w:r>
+      <w:r>
+        <w:rPr>
+          <w:rFonts w:ascii="Times New Roman" w:hAnsi="Times New Roman" w:cs="Times New Roman"/>
+          <w:sz w:val="24"/>
+          <w:szCs w:val="24"/>
+        </w:rPr>
+        <w:t>akurat</w:t>
+      </w:r>
+      <w:r>
+        <w:rPr>
+          <w:rFonts w:ascii="Times New Roman" w:hAnsi="Times New Roman" w:cs="Times New Roman"/>
+          <w:sz w:val="24"/>
+          <w:szCs w:val="24"/>
+        </w:rPr>
+        <w:t xml:space="preserve"> dan terjamin keabsahanya</w:t>
+      </w:r>
+      <w:r>
+        <w:rPr>
+          <w:rFonts w:ascii="Times New Roman" w:hAnsi="Times New Roman" w:cs="Times New Roman"/>
+          <w:sz w:val="24"/>
+          <w:szCs w:val="24"/>
+        </w:rPr>
+        <w:t xml:space="preserve"> sehingga orang yang memiliki kepentingan terhadap data yang disajikan tidak meragukan data dan informasi yang dijasikan.</w:t>
+      </w:r>
     </w:p>
     <w:p>
       <w:pPr>
@@ -2336,14 +3130,6 @@
           <w:szCs w:val="24"/>
         </w:rPr>
       </w:pPr>
-      <w:r>
-        <w:rPr>
-          <w:rFonts w:ascii="Times New Roman" w:hAnsi="Times New Roman" w:cs="Times New Roman"/>
-          <w:sz w:val="24"/>
-          <w:szCs w:val="24"/>
-        </w:rPr>
-        <w:t>Pemanfaatan sistem informasi di UMK masih belum maksimal</w:t>
-      </w:r>
     </w:p>
     <w:p>
       <w:pPr>
@@ -2357,41 +3143,10 @@
           <w:szCs w:val="24"/>
         </w:rPr>
       </w:pPr>
-      <w:r>
-        <w:rPr>
-          <w:rFonts w:ascii="Times New Roman" w:hAnsi="Times New Roman" w:cs="Times New Roman"/>
-          <w:sz w:val="24"/>
-          <w:szCs w:val="24"/>
-        </w:rPr>
-        <w:t>// Di universitas muhammadiyah belum ada sistem informasi LPPAIK</w:t>
-      </w:r>
-    </w:p>
-    <w:p>
-      <w:pPr>
-        <w:pStyle w:val="ListParagraph"/>
+    </w:p>
+    <w:p>
+      <w:pPr>
         <w:spacing w:line="360" w:lineRule="auto"/>
-        <w:ind w:left="0" w:firstLine="720"/>
-        <w:jc w:val="both"/>
-        <w:rPr>
-          <w:rFonts w:ascii="Times New Roman" w:hAnsi="Times New Roman" w:cs="Times New Roman"/>
-          <w:sz w:val="24"/>
-          <w:szCs w:val="24"/>
-        </w:rPr>
-      </w:pPr>
-      <w:r>
-        <w:rPr>
-          <w:rFonts w:ascii="Times New Roman" w:hAnsi="Times New Roman" w:cs="Times New Roman"/>
-          <w:sz w:val="24"/>
-          <w:szCs w:val="24"/>
-        </w:rPr>
-        <w:t xml:space="preserve">// penulis telah melakukan wawancara terhadap 3 orang </w:t>
-      </w:r>
-    </w:p>
-    <w:p>
-      <w:pPr>
-        <w:pStyle w:val="ListParagraph"/>
-        <w:spacing w:line="360" w:lineRule="auto"/>
-        <w:ind w:left="0" w:firstLine="720"/>
         <w:jc w:val="both"/>
         <w:rPr>
           <w:rFonts w:ascii="Times New Roman" w:hAnsi="Times New Roman" w:cs="Times New Roman"/>
@@ -2569,7 +3324,6 @@
           <w:sz w:val="24"/>
           <w:szCs w:val="24"/>
         </w:rPr>
-        <w:lastRenderedPageBreak/>
         <w:t>Website yang akan dirancang adalah Sistem Informasi Layanan LPPAIK (Lembaga Pengkajian dan Penerapan Al-islam &amp; Kemuhammadiyahan) Universitas Muhammadiyah Kendari Berbasis Web.</w:t>
       </w:r>
     </w:p>
@@ -2968,6 +3722,7 @@
           <w:sz w:val="24"/>
           <w:szCs w:val="24"/>
         </w:rPr>
+        <w:lastRenderedPageBreak/>
         <w:t xml:space="preserve">Sebagai </w:t>
       </w:r>
       <w:r>
@@ -3100,7 +3855,6 @@
           <w:sz w:val="24"/>
           <w:szCs w:val="24"/>
         </w:rPr>
-        <w:lastRenderedPageBreak/>
         <w:t>Bagi mahasiswa</w:t>
       </w:r>
     </w:p>
@@ -3379,6 +4133,30 @@
     </w:p>
     <w:p>
       <w:pPr>
+        <w:spacing w:line="240" w:lineRule="auto"/>
+        <w:rPr>
+          <w:rFonts w:ascii="Times New Roman" w:hAnsi="Times New Roman" w:cs="Times New Roman"/>
+          <w:b/>
+          <w:bCs/>
+          <w:sz w:val="24"/>
+          <w:szCs w:val="24"/>
+        </w:rPr>
+      </w:pPr>
+    </w:p>
+    <w:p>
+      <w:pPr>
+        <w:spacing w:line="240" w:lineRule="auto"/>
+        <w:rPr>
+          <w:rFonts w:ascii="Times New Roman" w:hAnsi="Times New Roman" w:cs="Times New Roman"/>
+          <w:b/>
+          <w:bCs/>
+          <w:sz w:val="24"/>
+          <w:szCs w:val="24"/>
+        </w:rPr>
+      </w:pPr>
+    </w:p>
+    <w:p>
+      <w:pPr>
         <w:pStyle w:val="ListParagraph"/>
         <w:spacing w:line="240" w:lineRule="auto"/>
         <w:ind w:left="360"/>
@@ -3411,6 +4189,7 @@
           <w:sz w:val="28"/>
           <w:szCs w:val="28"/>
         </w:rPr>
+        <w:lastRenderedPageBreak/>
         <w:t>BAB II</w:t>
       </w:r>
     </w:p>
@@ -3437,6 +4216,822 @@
           <w:szCs w:val="24"/>
         </w:rPr>
         <w:t>LANDASAN TEORI</w:t>
+      </w:r>
+    </w:p>
+    <w:p>
+      <w:pPr>
+        <w:pStyle w:val="ListParagraph"/>
+        <w:spacing w:line="240" w:lineRule="auto"/>
+        <w:ind w:left="0"/>
+        <w:jc w:val="center"/>
+        <w:rPr>
+          <w:rFonts w:ascii="Times New Roman" w:hAnsi="Times New Roman" w:cs="Times New Roman"/>
+          <w:b/>
+          <w:bCs/>
+          <w:sz w:val="24"/>
+          <w:szCs w:val="24"/>
+        </w:rPr>
+      </w:pPr>
+    </w:p>
+    <w:p>
+      <w:pPr>
+        <w:pStyle w:val="ListParagraph"/>
+        <w:spacing w:line="240" w:lineRule="auto"/>
+        <w:ind w:left="0"/>
+        <w:jc w:val="center"/>
+        <w:rPr>
+          <w:rFonts w:ascii="Times New Roman" w:hAnsi="Times New Roman" w:cs="Times New Roman"/>
+          <w:b/>
+          <w:bCs/>
+          <w:sz w:val="24"/>
+          <w:szCs w:val="24"/>
+        </w:rPr>
+      </w:pPr>
+    </w:p>
+    <w:p>
+      <w:pPr>
+        <w:pStyle w:val="ListParagraph"/>
+        <w:spacing w:line="240" w:lineRule="auto"/>
+        <w:ind w:left="0"/>
+        <w:jc w:val="center"/>
+        <w:rPr>
+          <w:rFonts w:ascii="Times New Roman" w:hAnsi="Times New Roman" w:cs="Times New Roman"/>
+          <w:b/>
+          <w:bCs/>
+          <w:sz w:val="24"/>
+          <w:szCs w:val="24"/>
+        </w:rPr>
+      </w:pPr>
+    </w:p>
+    <w:p>
+      <w:pPr>
+        <w:pStyle w:val="ListParagraph"/>
+        <w:spacing w:line="240" w:lineRule="auto"/>
+        <w:ind w:left="0"/>
+        <w:jc w:val="center"/>
+        <w:rPr>
+          <w:rFonts w:ascii="Times New Roman" w:hAnsi="Times New Roman" w:cs="Times New Roman"/>
+          <w:b/>
+          <w:bCs/>
+          <w:sz w:val="24"/>
+          <w:szCs w:val="24"/>
+        </w:rPr>
+      </w:pPr>
+    </w:p>
+    <w:p>
+      <w:pPr>
+        <w:pStyle w:val="ListParagraph"/>
+        <w:spacing w:line="240" w:lineRule="auto"/>
+        <w:ind w:left="0"/>
+        <w:jc w:val="center"/>
+        <w:rPr>
+          <w:rFonts w:ascii="Times New Roman" w:hAnsi="Times New Roman" w:cs="Times New Roman"/>
+          <w:b/>
+          <w:bCs/>
+          <w:sz w:val="24"/>
+          <w:szCs w:val="24"/>
+        </w:rPr>
+      </w:pPr>
+    </w:p>
+    <w:p>
+      <w:pPr>
+        <w:pStyle w:val="ListParagraph"/>
+        <w:spacing w:line="240" w:lineRule="auto"/>
+        <w:ind w:left="0"/>
+        <w:jc w:val="center"/>
+        <w:rPr>
+          <w:rFonts w:ascii="Times New Roman" w:hAnsi="Times New Roman" w:cs="Times New Roman"/>
+          <w:b/>
+          <w:bCs/>
+          <w:sz w:val="24"/>
+          <w:szCs w:val="24"/>
+        </w:rPr>
+      </w:pPr>
+    </w:p>
+    <w:p>
+      <w:pPr>
+        <w:pStyle w:val="ListParagraph"/>
+        <w:spacing w:line="240" w:lineRule="auto"/>
+        <w:ind w:left="0"/>
+        <w:jc w:val="center"/>
+        <w:rPr>
+          <w:rFonts w:ascii="Times New Roman" w:hAnsi="Times New Roman" w:cs="Times New Roman"/>
+          <w:b/>
+          <w:bCs/>
+          <w:sz w:val="24"/>
+          <w:szCs w:val="24"/>
+        </w:rPr>
+      </w:pPr>
+    </w:p>
+    <w:p>
+      <w:pPr>
+        <w:pStyle w:val="ListParagraph"/>
+        <w:spacing w:line="240" w:lineRule="auto"/>
+        <w:ind w:left="0"/>
+        <w:jc w:val="center"/>
+        <w:rPr>
+          <w:rFonts w:ascii="Times New Roman" w:hAnsi="Times New Roman" w:cs="Times New Roman"/>
+          <w:b/>
+          <w:bCs/>
+          <w:sz w:val="24"/>
+          <w:szCs w:val="24"/>
+        </w:rPr>
+      </w:pPr>
+    </w:p>
+    <w:p>
+      <w:pPr>
+        <w:pStyle w:val="ListParagraph"/>
+        <w:spacing w:line="240" w:lineRule="auto"/>
+        <w:ind w:left="0"/>
+        <w:jc w:val="center"/>
+        <w:rPr>
+          <w:rFonts w:ascii="Times New Roman" w:hAnsi="Times New Roman" w:cs="Times New Roman"/>
+          <w:b/>
+          <w:bCs/>
+          <w:sz w:val="24"/>
+          <w:szCs w:val="24"/>
+        </w:rPr>
+      </w:pPr>
+    </w:p>
+    <w:p>
+      <w:pPr>
+        <w:pStyle w:val="ListParagraph"/>
+        <w:spacing w:line="240" w:lineRule="auto"/>
+        <w:ind w:left="0"/>
+        <w:jc w:val="center"/>
+        <w:rPr>
+          <w:rFonts w:ascii="Times New Roman" w:hAnsi="Times New Roman" w:cs="Times New Roman"/>
+          <w:b/>
+          <w:bCs/>
+          <w:sz w:val="24"/>
+          <w:szCs w:val="24"/>
+        </w:rPr>
+      </w:pPr>
+    </w:p>
+    <w:p>
+      <w:pPr>
+        <w:pStyle w:val="ListParagraph"/>
+        <w:spacing w:line="240" w:lineRule="auto"/>
+        <w:ind w:left="0"/>
+        <w:jc w:val="center"/>
+        <w:rPr>
+          <w:rFonts w:ascii="Times New Roman" w:hAnsi="Times New Roman" w:cs="Times New Roman"/>
+          <w:b/>
+          <w:bCs/>
+          <w:sz w:val="24"/>
+          <w:szCs w:val="24"/>
+        </w:rPr>
+      </w:pPr>
+    </w:p>
+    <w:p>
+      <w:pPr>
+        <w:pStyle w:val="ListParagraph"/>
+        <w:spacing w:line="240" w:lineRule="auto"/>
+        <w:ind w:left="0"/>
+        <w:jc w:val="center"/>
+        <w:rPr>
+          <w:rFonts w:ascii="Times New Roman" w:hAnsi="Times New Roman" w:cs="Times New Roman"/>
+          <w:b/>
+          <w:bCs/>
+          <w:sz w:val="24"/>
+          <w:szCs w:val="24"/>
+        </w:rPr>
+      </w:pPr>
+    </w:p>
+    <w:p>
+      <w:pPr>
+        <w:pStyle w:val="ListParagraph"/>
+        <w:spacing w:line="240" w:lineRule="auto"/>
+        <w:ind w:left="0"/>
+        <w:jc w:val="center"/>
+        <w:rPr>
+          <w:rFonts w:ascii="Times New Roman" w:hAnsi="Times New Roman" w:cs="Times New Roman"/>
+          <w:b/>
+          <w:bCs/>
+          <w:sz w:val="24"/>
+          <w:szCs w:val="24"/>
+        </w:rPr>
+      </w:pPr>
+    </w:p>
+    <w:p>
+      <w:pPr>
+        <w:pStyle w:val="ListParagraph"/>
+        <w:spacing w:line="240" w:lineRule="auto"/>
+        <w:ind w:left="0"/>
+        <w:jc w:val="center"/>
+        <w:rPr>
+          <w:rFonts w:ascii="Times New Roman" w:hAnsi="Times New Roman" w:cs="Times New Roman"/>
+          <w:b/>
+          <w:bCs/>
+          <w:sz w:val="24"/>
+          <w:szCs w:val="24"/>
+        </w:rPr>
+      </w:pPr>
+    </w:p>
+    <w:p>
+      <w:pPr>
+        <w:pStyle w:val="ListParagraph"/>
+        <w:spacing w:line="240" w:lineRule="auto"/>
+        <w:ind w:left="0"/>
+        <w:jc w:val="center"/>
+        <w:rPr>
+          <w:rFonts w:ascii="Times New Roman" w:hAnsi="Times New Roman" w:cs="Times New Roman"/>
+          <w:b/>
+          <w:bCs/>
+          <w:sz w:val="24"/>
+          <w:szCs w:val="24"/>
+        </w:rPr>
+      </w:pPr>
+    </w:p>
+    <w:p>
+      <w:pPr>
+        <w:pStyle w:val="ListParagraph"/>
+        <w:spacing w:line="240" w:lineRule="auto"/>
+        <w:ind w:left="0"/>
+        <w:jc w:val="center"/>
+        <w:rPr>
+          <w:rFonts w:ascii="Times New Roman" w:hAnsi="Times New Roman" w:cs="Times New Roman"/>
+          <w:b/>
+          <w:bCs/>
+          <w:sz w:val="24"/>
+          <w:szCs w:val="24"/>
+        </w:rPr>
+      </w:pPr>
+    </w:p>
+    <w:p>
+      <w:pPr>
+        <w:pStyle w:val="ListParagraph"/>
+        <w:spacing w:line="240" w:lineRule="auto"/>
+        <w:ind w:left="0"/>
+        <w:jc w:val="center"/>
+        <w:rPr>
+          <w:rFonts w:ascii="Times New Roman" w:hAnsi="Times New Roman" w:cs="Times New Roman"/>
+          <w:b/>
+          <w:bCs/>
+          <w:sz w:val="24"/>
+          <w:szCs w:val="24"/>
+        </w:rPr>
+      </w:pPr>
+    </w:p>
+    <w:p>
+      <w:pPr>
+        <w:pStyle w:val="ListParagraph"/>
+        <w:spacing w:line="240" w:lineRule="auto"/>
+        <w:ind w:left="0"/>
+        <w:jc w:val="center"/>
+        <w:rPr>
+          <w:rFonts w:ascii="Times New Roman" w:hAnsi="Times New Roman" w:cs="Times New Roman"/>
+          <w:b/>
+          <w:bCs/>
+          <w:sz w:val="24"/>
+          <w:szCs w:val="24"/>
+        </w:rPr>
+      </w:pPr>
+    </w:p>
+    <w:p>
+      <w:pPr>
+        <w:pStyle w:val="ListParagraph"/>
+        <w:spacing w:line="240" w:lineRule="auto"/>
+        <w:ind w:left="0"/>
+        <w:jc w:val="center"/>
+        <w:rPr>
+          <w:rFonts w:ascii="Times New Roman" w:hAnsi="Times New Roman" w:cs="Times New Roman"/>
+          <w:b/>
+          <w:bCs/>
+          <w:sz w:val="24"/>
+          <w:szCs w:val="24"/>
+        </w:rPr>
+      </w:pPr>
+      <w:r>
+        <w:rPr>
+          <w:rFonts w:ascii="Times New Roman" w:hAnsi="Times New Roman" w:cs="Times New Roman"/>
+          <w:b/>
+          <w:bCs/>
+          <w:sz w:val="24"/>
+          <w:szCs w:val="24"/>
+        </w:rPr>
+        <w:t>DAFTAR PUSTAKA</w:t>
+      </w:r>
+    </w:p>
+    <w:p>
+      <w:pPr>
+        <w:widowControl w:val="0"/>
+        <w:autoSpaceDE w:val="0"/>
+        <w:autoSpaceDN w:val="0"/>
+        <w:adjustRightInd w:val="0"/>
+        <w:spacing w:line="240" w:lineRule="auto"/>
+        <w:ind w:left="480" w:hanging="480"/>
+        <w:rPr>
+          <w:rFonts w:ascii="Times New Roman" w:hAnsi="Times New Roman" w:cs="Times New Roman"/>
+          <w:noProof/>
+          <w:kern w:val="0"/>
+          <w:sz w:val="24"/>
+          <w:szCs w:val="24"/>
+        </w:rPr>
+      </w:pPr>
+      <w:r>
+        <w:rPr>
+          <w:rFonts w:ascii="Times New Roman" w:hAnsi="Times New Roman" w:cs="Times New Roman"/>
+          <w:b/>
+          <w:bCs/>
+          <w:sz w:val="24"/>
+          <w:szCs w:val="24"/>
+        </w:rPr>
+        <w:fldChar w:fldCharType="begin" w:fldLock="1"/>
+      </w:r>
+      <w:r>
+        <w:rPr>
+          <w:rFonts w:ascii="Times New Roman" w:hAnsi="Times New Roman" w:cs="Times New Roman"/>
+          <w:b/>
+          <w:bCs/>
+          <w:sz w:val="24"/>
+          <w:szCs w:val="24"/>
+        </w:rPr>
+        <w:instrText xml:space="preserve">ADDIN Mendeley Bibliography CSL_BIBLIOGRAPHY </w:instrText>
+      </w:r>
+      <w:r>
+        <w:rPr>
+          <w:rFonts w:ascii="Times New Roman" w:hAnsi="Times New Roman" w:cs="Times New Roman"/>
+          <w:b/>
+          <w:bCs/>
+          <w:sz w:val="24"/>
+          <w:szCs w:val="24"/>
+        </w:rPr>
+        <w:fldChar w:fldCharType="separate"/>
+      </w:r>
+      <w:r>
+        <w:rPr>
+          <w:rFonts w:ascii="Times New Roman" w:hAnsi="Times New Roman" w:cs="Times New Roman"/>
+          <w:noProof/>
+          <w:kern w:val="0"/>
+          <w:sz w:val="24"/>
+          <w:szCs w:val="24"/>
+        </w:rPr>
+        <w:t xml:space="preserve">Darwis, A., &amp; Mahmud, H. (2017). Sistem Informasi Manajemen Pada Lembaga Pendidikan Islam. </w:t>
+      </w:r>
+      <w:r>
+        <w:rPr>
+          <w:rFonts w:ascii="Times New Roman" w:hAnsi="Times New Roman" w:cs="Times New Roman"/>
+          <w:i/>
+          <w:iCs/>
+          <w:noProof/>
+          <w:kern w:val="0"/>
+          <w:sz w:val="24"/>
+          <w:szCs w:val="24"/>
+        </w:rPr>
+        <w:t>Kelola: Journal of Islamic Education Management</w:t>
+      </w:r>
+      <w:r>
+        <w:rPr>
+          <w:rFonts w:ascii="Times New Roman" w:hAnsi="Times New Roman" w:cs="Times New Roman"/>
+          <w:noProof/>
+          <w:kern w:val="0"/>
+          <w:sz w:val="24"/>
+          <w:szCs w:val="24"/>
+        </w:rPr>
+        <w:t xml:space="preserve">, </w:t>
+      </w:r>
+      <w:r>
+        <w:rPr>
+          <w:rFonts w:ascii="Times New Roman" w:hAnsi="Times New Roman" w:cs="Times New Roman"/>
+          <w:i/>
+          <w:iCs/>
+          <w:noProof/>
+          <w:kern w:val="0"/>
+          <w:sz w:val="24"/>
+          <w:szCs w:val="24"/>
+        </w:rPr>
+        <w:t>2</w:t>
+      </w:r>
+      <w:r>
+        <w:rPr>
+          <w:rFonts w:ascii="Times New Roman" w:hAnsi="Times New Roman" w:cs="Times New Roman"/>
+          <w:noProof/>
+          <w:kern w:val="0"/>
+          <w:sz w:val="24"/>
+          <w:szCs w:val="24"/>
+        </w:rPr>
+        <w:t>(1), 64–77. https://doi.org/10.24256/kelola.v2i1.444</w:t>
+      </w:r>
+    </w:p>
+    <w:p>
+      <w:pPr>
+        <w:widowControl w:val="0"/>
+        <w:autoSpaceDE w:val="0"/>
+        <w:autoSpaceDN w:val="0"/>
+        <w:adjustRightInd w:val="0"/>
+        <w:spacing w:line="240" w:lineRule="auto"/>
+        <w:ind w:left="480" w:hanging="480"/>
+        <w:rPr>
+          <w:rFonts w:ascii="Times New Roman" w:hAnsi="Times New Roman" w:cs="Times New Roman"/>
+          <w:noProof/>
+          <w:kern w:val="0"/>
+          <w:sz w:val="24"/>
+          <w:szCs w:val="24"/>
+        </w:rPr>
+      </w:pPr>
+      <w:r>
+        <w:rPr>
+          <w:rFonts w:ascii="Times New Roman" w:hAnsi="Times New Roman" w:cs="Times New Roman"/>
+          <w:noProof/>
+          <w:kern w:val="0"/>
+          <w:sz w:val="24"/>
+          <w:szCs w:val="24"/>
+        </w:rPr>
+        <w:t xml:space="preserve">Komalasari, R. (2020). Manfaat Teknologi Informasi Dan Komunikasi Di Masa Pandemi Covid 19. </w:t>
+      </w:r>
+      <w:r>
+        <w:rPr>
+          <w:rFonts w:ascii="Times New Roman" w:hAnsi="Times New Roman" w:cs="Times New Roman"/>
+          <w:i/>
+          <w:iCs/>
+          <w:noProof/>
+          <w:kern w:val="0"/>
+          <w:sz w:val="24"/>
+          <w:szCs w:val="24"/>
+        </w:rPr>
+        <w:t>Tematik</w:t>
+      </w:r>
+      <w:r>
+        <w:rPr>
+          <w:rFonts w:ascii="Times New Roman" w:hAnsi="Times New Roman" w:cs="Times New Roman"/>
+          <w:noProof/>
+          <w:kern w:val="0"/>
+          <w:sz w:val="24"/>
+          <w:szCs w:val="24"/>
+        </w:rPr>
+        <w:t xml:space="preserve">, </w:t>
+      </w:r>
+      <w:r>
+        <w:rPr>
+          <w:rFonts w:ascii="Times New Roman" w:hAnsi="Times New Roman" w:cs="Times New Roman"/>
+          <w:i/>
+          <w:iCs/>
+          <w:noProof/>
+          <w:kern w:val="0"/>
+          <w:sz w:val="24"/>
+          <w:szCs w:val="24"/>
+        </w:rPr>
+        <w:t>7</w:t>
+      </w:r>
+      <w:r>
+        <w:rPr>
+          <w:rFonts w:ascii="Times New Roman" w:hAnsi="Times New Roman" w:cs="Times New Roman"/>
+          <w:noProof/>
+          <w:kern w:val="0"/>
+          <w:sz w:val="24"/>
+          <w:szCs w:val="24"/>
+        </w:rPr>
+        <w:t>(1), 38–50. https://doi.org/10.38204/tematik.v7i1.369</w:t>
+      </w:r>
+    </w:p>
+    <w:p>
+      <w:pPr>
+        <w:widowControl w:val="0"/>
+        <w:autoSpaceDE w:val="0"/>
+        <w:autoSpaceDN w:val="0"/>
+        <w:adjustRightInd w:val="0"/>
+        <w:spacing w:line="240" w:lineRule="auto"/>
+        <w:ind w:left="480" w:hanging="480"/>
+        <w:rPr>
+          <w:rFonts w:ascii="Times New Roman" w:hAnsi="Times New Roman" w:cs="Times New Roman"/>
+          <w:noProof/>
+          <w:kern w:val="0"/>
+          <w:sz w:val="24"/>
+          <w:szCs w:val="24"/>
+        </w:rPr>
+      </w:pPr>
+      <w:r>
+        <w:rPr>
+          <w:rFonts w:ascii="Times New Roman" w:hAnsi="Times New Roman" w:cs="Times New Roman"/>
+          <w:noProof/>
+          <w:kern w:val="0"/>
+          <w:sz w:val="24"/>
+          <w:szCs w:val="24"/>
+        </w:rPr>
+        <w:t xml:space="preserve">Maharani, D., Helmiah, F., &amp; Rahmadani, N. (2021). Penyuluhan Manfaat Menggunakan Internet dan Website Pada Masa Pandemi Covid-19. </w:t>
+      </w:r>
+      <w:r>
+        <w:rPr>
+          <w:rFonts w:ascii="Times New Roman" w:hAnsi="Times New Roman" w:cs="Times New Roman"/>
+          <w:i/>
+          <w:iCs/>
+          <w:noProof/>
+          <w:kern w:val="0"/>
+          <w:sz w:val="24"/>
+          <w:szCs w:val="24"/>
+        </w:rPr>
+        <w:t>Abdiformatika: Jurnal Pengabdian Masyarakat Informatika</w:t>
+      </w:r>
+      <w:r>
+        <w:rPr>
+          <w:rFonts w:ascii="Times New Roman" w:hAnsi="Times New Roman" w:cs="Times New Roman"/>
+          <w:noProof/>
+          <w:kern w:val="0"/>
+          <w:sz w:val="24"/>
+          <w:szCs w:val="24"/>
+        </w:rPr>
+        <w:t xml:space="preserve">, </w:t>
+      </w:r>
+      <w:r>
+        <w:rPr>
+          <w:rFonts w:ascii="Times New Roman" w:hAnsi="Times New Roman" w:cs="Times New Roman"/>
+          <w:i/>
+          <w:iCs/>
+          <w:noProof/>
+          <w:kern w:val="0"/>
+          <w:sz w:val="24"/>
+          <w:szCs w:val="24"/>
+        </w:rPr>
+        <w:t>1</w:t>
+      </w:r>
+      <w:r>
+        <w:rPr>
+          <w:rFonts w:ascii="Times New Roman" w:hAnsi="Times New Roman" w:cs="Times New Roman"/>
+          <w:noProof/>
+          <w:kern w:val="0"/>
+          <w:sz w:val="24"/>
+          <w:szCs w:val="24"/>
+        </w:rPr>
+        <w:t>(1), 1–7. https://doi.org/10.25008/abdiformatika.v1i1.130</w:t>
+      </w:r>
+    </w:p>
+    <w:p>
+      <w:pPr>
+        <w:widowControl w:val="0"/>
+        <w:autoSpaceDE w:val="0"/>
+        <w:autoSpaceDN w:val="0"/>
+        <w:adjustRightInd w:val="0"/>
+        <w:spacing w:line="240" w:lineRule="auto"/>
+        <w:ind w:left="480" w:hanging="480"/>
+        <w:rPr>
+          <w:rFonts w:ascii="Times New Roman" w:hAnsi="Times New Roman" w:cs="Times New Roman"/>
+          <w:noProof/>
+          <w:kern w:val="0"/>
+          <w:sz w:val="24"/>
+          <w:szCs w:val="24"/>
+        </w:rPr>
+      </w:pPr>
+      <w:r>
+        <w:rPr>
+          <w:rFonts w:ascii="Times New Roman" w:hAnsi="Times New Roman" w:cs="Times New Roman"/>
+          <w:noProof/>
+          <w:kern w:val="0"/>
+          <w:sz w:val="24"/>
+          <w:szCs w:val="24"/>
+        </w:rPr>
+        <w:t xml:space="preserve">Putri Primawanti, E., &amp; Ali, H. (2022). Pengaruh Teknologi Informasi, Sistem Informasi Berbasis Web Dan Knowledge Management Terhadap Kinerja Karyawan (Literature Review Executive Support Sistem (Ess) for Business). </w:t>
+      </w:r>
+      <w:r>
+        <w:rPr>
+          <w:rFonts w:ascii="Times New Roman" w:hAnsi="Times New Roman" w:cs="Times New Roman"/>
+          <w:i/>
+          <w:iCs/>
+          <w:noProof/>
+          <w:kern w:val="0"/>
+          <w:sz w:val="24"/>
+          <w:szCs w:val="24"/>
+        </w:rPr>
+        <w:t>Jurnal Ekonomi Manajemen Sistem Informasi</w:t>
+      </w:r>
+      <w:r>
+        <w:rPr>
+          <w:rFonts w:ascii="Times New Roman" w:hAnsi="Times New Roman" w:cs="Times New Roman"/>
+          <w:noProof/>
+          <w:kern w:val="0"/>
+          <w:sz w:val="24"/>
+          <w:szCs w:val="24"/>
+        </w:rPr>
+        <w:t xml:space="preserve">, </w:t>
+      </w:r>
+      <w:r>
+        <w:rPr>
+          <w:rFonts w:ascii="Times New Roman" w:hAnsi="Times New Roman" w:cs="Times New Roman"/>
+          <w:i/>
+          <w:iCs/>
+          <w:noProof/>
+          <w:kern w:val="0"/>
+          <w:sz w:val="24"/>
+          <w:szCs w:val="24"/>
+        </w:rPr>
+        <w:t>3</w:t>
+      </w:r>
+      <w:r>
+        <w:rPr>
+          <w:rFonts w:ascii="Times New Roman" w:hAnsi="Times New Roman" w:cs="Times New Roman"/>
+          <w:noProof/>
+          <w:kern w:val="0"/>
+          <w:sz w:val="24"/>
+          <w:szCs w:val="24"/>
+        </w:rPr>
+        <w:t>(3), 267–285. https://doi.org/10.31933/jemsi.v3i3.818</w:t>
+      </w:r>
+    </w:p>
+    <w:p>
+      <w:pPr>
+        <w:widowControl w:val="0"/>
+        <w:autoSpaceDE w:val="0"/>
+        <w:autoSpaceDN w:val="0"/>
+        <w:adjustRightInd w:val="0"/>
+        <w:spacing w:line="240" w:lineRule="auto"/>
+        <w:ind w:left="480" w:hanging="480"/>
+        <w:rPr>
+          <w:rFonts w:ascii="Times New Roman" w:hAnsi="Times New Roman" w:cs="Times New Roman"/>
+          <w:noProof/>
+          <w:kern w:val="0"/>
+          <w:sz w:val="24"/>
+          <w:szCs w:val="24"/>
+        </w:rPr>
+      </w:pPr>
+      <w:r>
+        <w:rPr>
+          <w:rFonts w:ascii="Times New Roman" w:hAnsi="Times New Roman" w:cs="Times New Roman"/>
+          <w:noProof/>
+          <w:kern w:val="0"/>
+          <w:sz w:val="24"/>
+          <w:szCs w:val="24"/>
+        </w:rPr>
+        <w:t xml:space="preserve">Rochman, A., Sidik, A., &amp; Nazahah, N. (2018). Perancangan Sistem Informasi Administrasi Pembayaran SPP Siswa Berbasis Web di SMK Al-Amanah. </w:t>
+      </w:r>
+      <w:r>
+        <w:rPr>
+          <w:rFonts w:ascii="Times New Roman" w:hAnsi="Times New Roman" w:cs="Times New Roman"/>
+          <w:i/>
+          <w:iCs/>
+          <w:noProof/>
+          <w:kern w:val="0"/>
+          <w:sz w:val="24"/>
+          <w:szCs w:val="24"/>
+        </w:rPr>
+        <w:t>Jurnal Sisfotek Global</w:t>
+      </w:r>
+      <w:r>
+        <w:rPr>
+          <w:rFonts w:ascii="Times New Roman" w:hAnsi="Times New Roman" w:cs="Times New Roman"/>
+          <w:noProof/>
+          <w:kern w:val="0"/>
+          <w:sz w:val="24"/>
+          <w:szCs w:val="24"/>
+        </w:rPr>
+        <w:t xml:space="preserve">, </w:t>
+      </w:r>
+      <w:r>
+        <w:rPr>
+          <w:rFonts w:ascii="Times New Roman" w:hAnsi="Times New Roman" w:cs="Times New Roman"/>
+          <w:i/>
+          <w:iCs/>
+          <w:noProof/>
+          <w:kern w:val="0"/>
+          <w:sz w:val="24"/>
+          <w:szCs w:val="24"/>
+        </w:rPr>
+        <w:t>8</w:t>
+      </w:r>
+      <w:r>
+        <w:rPr>
+          <w:rFonts w:ascii="Times New Roman" w:hAnsi="Times New Roman" w:cs="Times New Roman"/>
+          <w:noProof/>
+          <w:kern w:val="0"/>
+          <w:sz w:val="24"/>
+          <w:szCs w:val="24"/>
+        </w:rPr>
+        <w:t>(1). https://doi.org/10.38101/sisfotek.v8i1.170</w:t>
+      </w:r>
+    </w:p>
+    <w:p>
+      <w:pPr>
+        <w:widowControl w:val="0"/>
+        <w:autoSpaceDE w:val="0"/>
+        <w:autoSpaceDN w:val="0"/>
+        <w:adjustRightInd w:val="0"/>
+        <w:spacing w:line="240" w:lineRule="auto"/>
+        <w:ind w:left="480" w:hanging="480"/>
+        <w:rPr>
+          <w:rFonts w:ascii="Times New Roman" w:hAnsi="Times New Roman" w:cs="Times New Roman"/>
+          <w:noProof/>
+          <w:sz w:val="24"/>
+        </w:rPr>
+      </w:pPr>
+      <w:r>
+        <w:rPr>
+          <w:rFonts w:ascii="Times New Roman" w:hAnsi="Times New Roman" w:cs="Times New Roman"/>
+          <w:noProof/>
+          <w:kern w:val="0"/>
+          <w:sz w:val="24"/>
+          <w:szCs w:val="24"/>
+        </w:rPr>
+        <w:t xml:space="preserve">Sujiwa, A., &amp; Rochman, S. (2019). Pengembangan Sistem Kontrol Serta Monitoring Suhu dan Volume Air Berbasis Web Pada Perangkat Desalinasi Air Laut. </w:t>
+      </w:r>
+      <w:r>
+        <w:rPr>
+          <w:rFonts w:ascii="Times New Roman" w:hAnsi="Times New Roman" w:cs="Times New Roman"/>
+          <w:i/>
+          <w:iCs/>
+          <w:noProof/>
+          <w:kern w:val="0"/>
+          <w:sz w:val="24"/>
+          <w:szCs w:val="24"/>
+        </w:rPr>
+        <w:t>Seminar Nasional Hasil Riset Dan Pengabdian</w:t>
+      </w:r>
+      <w:r>
+        <w:rPr>
+          <w:rFonts w:ascii="Times New Roman" w:hAnsi="Times New Roman" w:cs="Times New Roman"/>
+          <w:noProof/>
+          <w:kern w:val="0"/>
+          <w:sz w:val="24"/>
+          <w:szCs w:val="24"/>
+        </w:rPr>
+        <w:t xml:space="preserve">, </w:t>
+      </w:r>
+      <w:r>
+        <w:rPr>
+          <w:rFonts w:ascii="Times New Roman" w:hAnsi="Times New Roman" w:cs="Times New Roman"/>
+          <w:i/>
+          <w:iCs/>
+          <w:noProof/>
+          <w:kern w:val="0"/>
+          <w:sz w:val="24"/>
+          <w:szCs w:val="24"/>
+        </w:rPr>
+        <w:t>II</w:t>
+      </w:r>
+      <w:r>
+        <w:rPr>
+          <w:rFonts w:ascii="Times New Roman" w:hAnsi="Times New Roman" w:cs="Times New Roman"/>
+          <w:noProof/>
+          <w:kern w:val="0"/>
+          <w:sz w:val="24"/>
+          <w:szCs w:val="24"/>
+        </w:rPr>
+        <w:t>, 1–9.</w:t>
+      </w:r>
+    </w:p>
+    <w:p>
+      <w:pPr>
+        <w:pStyle w:val="ListParagraph"/>
+        <w:spacing w:line="240" w:lineRule="auto"/>
+        <w:ind w:left="0"/>
+        <w:rPr>
+          <w:rFonts w:ascii="Times New Roman" w:hAnsi="Times New Roman" w:cs="Times New Roman"/>
+          <w:b/>
+          <w:bCs/>
+          <w:sz w:val="24"/>
+          <w:szCs w:val="24"/>
+        </w:rPr>
+      </w:pPr>
+      <w:r>
+        <w:rPr>
+          <w:rFonts w:ascii="Times New Roman" w:hAnsi="Times New Roman" w:cs="Times New Roman"/>
+          <w:b/>
+          <w:bCs/>
+          <w:sz w:val="24"/>
+          <w:szCs w:val="24"/>
+        </w:rPr>
+        <w:lastRenderedPageBreak/>
+        <w:fldChar w:fldCharType="end"/>
+      </w:r>
+      <w:r>
+        <w:rPr>
+          <w:rFonts w:ascii="Arial" w:hAnsi="Arial" w:cs="Arial"/>
+          <w:color w:val="222222"/>
+          <w:sz w:val="20"/>
+          <w:szCs w:val="20"/>
+          <w:shd w:val="clear" w:color="auto" w:fill="FFFFFF"/>
+        </w:rPr>
+        <w:t xml:space="preserve"> </w:t>
+      </w:r>
+      <w:r>
+        <w:rPr>
+          <w:rFonts w:ascii="Arial" w:hAnsi="Arial" w:cs="Arial"/>
+          <w:color w:val="222222"/>
+          <w:sz w:val="20"/>
+          <w:szCs w:val="20"/>
+          <w:shd w:val="clear" w:color="auto" w:fill="FFFFFF"/>
+        </w:rPr>
+        <w:t>Hutahaean, J. (2015). </w:t>
+      </w:r>
+      <w:r>
+        <w:rPr>
+          <w:rFonts w:ascii="Arial" w:hAnsi="Arial" w:cs="Arial"/>
+          <w:i/>
+          <w:iCs/>
+          <w:color w:val="222222"/>
+          <w:sz w:val="20"/>
+          <w:szCs w:val="20"/>
+          <w:shd w:val="clear" w:color="auto" w:fill="FFFFFF"/>
+        </w:rPr>
+        <w:t>Konsep sistem informasi</w:t>
+      </w:r>
+      <w:r>
+        <w:rPr>
+          <w:rFonts w:ascii="Arial" w:hAnsi="Arial" w:cs="Arial"/>
+          <w:color w:val="222222"/>
+          <w:sz w:val="20"/>
+          <w:szCs w:val="20"/>
+          <w:shd w:val="clear" w:color="auto" w:fill="FFFFFF"/>
+        </w:rPr>
+        <w:t>. Deepublish.</w:t>
       </w:r>
     </w:p>
     <w:sectPr>

</xml_diff>

<commit_message>
selesai bab 2 tapi belum bimbingan
</commit_message>
<xml_diff>
--- a/Skripsi/Asli/Bab 1/PERANCANGAN SISTEM INFOMRASI LAYANAN LPPAIK.docx
+++ b/Skripsi/Asli/Bab 1/PERANCANGAN SISTEM INFOMRASI LAYANAN LPPAIK.docx
@@ -1035,71 +1035,23 @@
           <w:sz w:val="24"/>
           <w:szCs w:val="24"/>
         </w:rPr>
-        <w:t xml:space="preserve">Penggunaan </w:t>
-      </w:r>
-      <w:r>
-        <w:rPr>
-          <w:rFonts w:ascii="Times New Roman" w:hAnsi="Times New Roman" w:cs="Times New Roman"/>
-          <w:sz w:val="24"/>
-          <w:szCs w:val="24"/>
-        </w:rPr>
-        <w:t>s</w:t>
-      </w:r>
-      <w:r>
-        <w:rPr>
-          <w:rFonts w:ascii="Times New Roman" w:hAnsi="Times New Roman" w:cs="Times New Roman"/>
-          <w:sz w:val="24"/>
-          <w:szCs w:val="24"/>
-        </w:rPr>
-        <w:t xml:space="preserve">istem informasi berbasis web </w:t>
-      </w:r>
-      <w:r>
-        <w:rPr>
-          <w:rFonts w:ascii="Times New Roman" w:hAnsi="Times New Roman" w:cs="Times New Roman"/>
-          <w:sz w:val="24"/>
-          <w:szCs w:val="24"/>
-        </w:rPr>
-        <w:t xml:space="preserve">telah </w:t>
-      </w:r>
-      <w:r>
-        <w:rPr>
-          <w:rFonts w:ascii="Times New Roman" w:hAnsi="Times New Roman" w:cs="Times New Roman"/>
-          <w:sz w:val="24"/>
-          <w:szCs w:val="24"/>
-        </w:rPr>
-        <w:t>banyak</w:t>
-      </w:r>
-      <w:r>
-        <w:rPr>
-          <w:rFonts w:ascii="Times New Roman" w:hAnsi="Times New Roman" w:cs="Times New Roman"/>
-          <w:sz w:val="24"/>
-          <w:szCs w:val="24"/>
-        </w:rPr>
-        <w:t xml:space="preserve"> dikembangkan </w:t>
-      </w:r>
-      <w:r>
-        <w:rPr>
-          <w:rFonts w:ascii="Times New Roman" w:hAnsi="Times New Roman" w:cs="Times New Roman"/>
-          <w:sz w:val="24"/>
-          <w:szCs w:val="24"/>
-        </w:rPr>
-        <w:t xml:space="preserve">dizaman sekarang dengan </w:t>
-      </w:r>
-      <w:r>
-        <w:rPr>
-          <w:rFonts w:ascii="Times New Roman" w:hAnsi="Times New Roman" w:cs="Times New Roman"/>
-          <w:sz w:val="24"/>
-          <w:szCs w:val="24"/>
-        </w:rPr>
-        <w:t xml:space="preserve">memberikan kemudahan dengan </w:t>
-      </w:r>
-      <w:r>
-        <w:rPr>
-          <w:rFonts w:ascii="Times New Roman" w:hAnsi="Times New Roman" w:cs="Times New Roman"/>
-          <w:sz w:val="24"/>
-          <w:szCs w:val="24"/>
-        </w:rPr>
-        <w:t xml:space="preserve">kelebihan-kelebihan yang dimiliki, seperti yang dikemukakan oleh </w:t>
+        <w:t xml:space="preserve">Penggunaan sistem informasi berbasis web telah banyak dikembangkan dizaman sekarang dengan memberikan kemudahan </w:t>
+      </w:r>
+      <w:r>
+        <w:rPr>
+          <w:rFonts w:ascii="Times New Roman" w:hAnsi="Times New Roman" w:cs="Times New Roman"/>
+          <w:sz w:val="24"/>
+          <w:szCs w:val="24"/>
+        </w:rPr>
+        <w:t>dan</w:t>
+      </w:r>
+      <w:r>
+        <w:rPr>
+          <w:rFonts w:ascii="Times New Roman" w:hAnsi="Times New Roman" w:cs="Times New Roman"/>
+          <w:sz w:val="24"/>
+          <w:szCs w:val="24"/>
+        </w:rPr>
+        <w:t xml:space="preserve"> kelebihan-kelebihan yang dimiliki, seperti yang dikemukakan oleh </w:t>
       </w:r>
       <w:r>
         <w:rPr>
@@ -1236,17 +1188,15 @@
           <w:sz w:val="24"/>
           <w:szCs w:val="24"/>
         </w:rPr>
-        <w:t>e.</w:t>
-      </w:r>
-      <w:r>
-        <w:rPr>
-          <w:rFonts w:ascii="Times New Roman" w:hAnsi="Times New Roman" w:cs="Times New Roman"/>
-          <w:i/>
-          <w:iCs/>
-          <w:sz w:val="24"/>
-          <w:szCs w:val="24"/>
-        </w:rPr>
-        <w:t xml:space="preserve"> </w:t>
+        <w:t xml:space="preserve">e. </w:t>
+      </w:r>
+      <w:r>
+        <w:rPr>
+          <w:rFonts w:ascii="Times New Roman" w:hAnsi="Times New Roman" w:cs="Times New Roman"/>
+          <w:sz w:val="24"/>
+          <w:szCs w:val="24"/>
+        </w:rPr>
+        <w:t xml:space="preserve">Pemanfaatan </w:t>
       </w:r>
       <w:r>
         <w:rPr>
@@ -1255,7 +1205,7 @@
           <w:szCs w:val="24"/>
         </w:rPr>
         <w:lastRenderedPageBreak/>
-        <w:t xml:space="preserve">Pemanfaatan internet juga tidak kalah pentingnya dalam perkembangan teknologi sistem infromasi. </w:t>
+        <w:t xml:space="preserve">internet juga tidak kalah pentingnya dalam perkembangan teknologi sistem infromasi. </w:t>
       </w:r>
       <w:r>
         <w:rPr>
@@ -1303,15 +1253,7 @@
           <w:sz w:val="24"/>
           <w:szCs w:val="24"/>
         </w:rPr>
-        <w:t>dapat</w:t>
-      </w:r>
-      <w:r>
-        <w:rPr>
-          <w:rFonts w:ascii="Times New Roman" w:hAnsi="Times New Roman" w:cs="Times New Roman"/>
-          <w:sz w:val="24"/>
-          <w:szCs w:val="24"/>
-        </w:rPr>
-        <w:t xml:space="preserve"> </w:t>
+        <w:t xml:space="preserve">dapat </w:t>
       </w:r>
       <w:r>
         <w:rPr>
@@ -2818,16 +2760,6 @@
       <w:r>
         <w:rPr>
           <w:rFonts w:ascii="Times New Roman" w:hAnsi="Times New Roman" w:cs="Times New Roman"/>
-          <w:i/>
-          <w:iCs/>
-          <w:sz w:val="24"/>
-          <w:szCs w:val="24"/>
-        </w:rPr>
-        <w:t>(react.dev)</w:t>
-      </w:r>
-      <w:r>
-        <w:rPr>
-          <w:rFonts w:ascii="Times New Roman" w:hAnsi="Times New Roman" w:cs="Times New Roman"/>
           <w:sz w:val="24"/>
           <w:szCs w:val="24"/>
         </w:rPr>
@@ -2839,7 +2771,35 @@
           <w:sz w:val="24"/>
           <w:szCs w:val="24"/>
         </w:rPr>
-        <w:t>dan Spring Boot sebagai web service</w:t>
+        <w:t xml:space="preserve">dan </w:t>
+      </w:r>
+      <w:r>
+        <w:rPr>
+          <w:rFonts w:ascii="Times New Roman" w:hAnsi="Times New Roman" w:cs="Times New Roman"/>
+          <w:i/>
+          <w:iCs/>
+          <w:sz w:val="24"/>
+          <w:szCs w:val="24"/>
+        </w:rPr>
+        <w:t>Spring Boot</w:t>
+      </w:r>
+      <w:r>
+        <w:rPr>
+          <w:rFonts w:ascii="Times New Roman" w:hAnsi="Times New Roman" w:cs="Times New Roman"/>
+          <w:sz w:val="24"/>
+          <w:szCs w:val="24"/>
+        </w:rPr>
+        <w:t xml:space="preserve"> sebagai </w:t>
+      </w:r>
+      <w:r>
+        <w:rPr>
+          <w:rFonts w:ascii="Times New Roman" w:hAnsi="Times New Roman" w:cs="Times New Roman"/>
+          <w:i/>
+          <w:iCs/>
+          <w:sz w:val="24"/>
+          <w:szCs w:val="24"/>
+        </w:rPr>
+        <w:t>web service</w:t>
       </w:r>
       <w:r>
         <w:rPr>
@@ -2936,55 +2896,7 @@
           <w:sz w:val="24"/>
           <w:szCs w:val="24"/>
         </w:rPr>
-        <w:t xml:space="preserve"> </w:t>
-      </w:r>
-      <w:r>
-        <w:rPr>
-          <w:rFonts w:ascii="Times New Roman" w:hAnsi="Times New Roman" w:cs="Times New Roman"/>
-          <w:sz w:val="24"/>
-          <w:szCs w:val="24"/>
-        </w:rPr>
-        <w:t xml:space="preserve">juga </w:t>
-      </w:r>
-      <w:r>
-        <w:rPr>
-          <w:rFonts w:ascii="Times New Roman" w:hAnsi="Times New Roman" w:cs="Times New Roman"/>
-          <w:sz w:val="24"/>
-          <w:szCs w:val="24"/>
-        </w:rPr>
-        <w:t xml:space="preserve">menjelaskan </w:t>
-      </w:r>
-      <w:r>
-        <w:rPr>
-          <w:rFonts w:ascii="Times New Roman" w:hAnsi="Times New Roman" w:cs="Times New Roman"/>
-          <w:sz w:val="24"/>
-          <w:szCs w:val="24"/>
-        </w:rPr>
-        <w:t xml:space="preserve">bahwa pentingnya </w:t>
-      </w:r>
-      <w:r>
-        <w:rPr>
-          <w:rFonts w:ascii="Times New Roman" w:hAnsi="Times New Roman" w:cs="Times New Roman"/>
-          <w:sz w:val="24"/>
-          <w:szCs w:val="24"/>
-        </w:rPr>
-        <w:t>sistem informasi dalam dunia pendidikan Islam adalah suatu kebutuhan</w:t>
-      </w:r>
-      <w:r>
-        <w:rPr>
-          <w:rFonts w:ascii="Times New Roman" w:hAnsi="Times New Roman" w:cs="Times New Roman"/>
-          <w:sz w:val="24"/>
-          <w:szCs w:val="24"/>
-        </w:rPr>
-        <w:t>,</w:t>
-      </w:r>
-      <w:r>
-        <w:rPr>
-          <w:rFonts w:ascii="Times New Roman" w:hAnsi="Times New Roman" w:cs="Times New Roman"/>
-          <w:sz w:val="24"/>
-          <w:szCs w:val="24"/>
-        </w:rPr>
-        <w:t xml:space="preserve"> dengan didasari atas fakta bahwa masyarakat membutuhkan ini untuk menuntut pelayanan pendidikan yang berkualitas, dan juga menjelaskan bahwa penyedian informasi pendidikan yang akurat dan tepat waktu dapat mempermudah proses pengambilan keputusan, perancanaan, pengembangan proyek, dan fungsi-fungsi manajemen pendidikan lainya yang dapat dilaksanakan secara efektif.</w:t>
+        <w:t xml:space="preserve"> juga menjelaskan bahwa pentingnya sistem informasi dalam dunia pendidikan Islam adalah suatu kebutuhan, dengan didasari atas fakta bahwa masyarakat membutuhkan ini untuk menuntut pelayanan pendidikan yang berkualitas, dan juga menjelaskan bahwa penyedian informasi pendidikan yang akurat dan tepat waktu dapat mempermudah proses pengambilan keputusan, perancanaan, pengembangan proyek, dan fungsi-fungsi manajemen pendidikan lainya yang dapat dilaksanakan secara efektif.</w:t>
       </w:r>
     </w:p>
     <w:p>
@@ -3147,45 +3059,6 @@
     <w:p>
       <w:pPr>
         <w:spacing w:line="360" w:lineRule="auto"/>
-        <w:jc w:val="both"/>
-        <w:rPr>
-          <w:rFonts w:ascii="Times New Roman" w:hAnsi="Times New Roman" w:cs="Times New Roman"/>
-          <w:sz w:val="24"/>
-          <w:szCs w:val="24"/>
-        </w:rPr>
-      </w:pPr>
-    </w:p>
-    <w:p>
-      <w:pPr>
-        <w:pStyle w:val="ListParagraph"/>
-        <w:spacing w:line="360" w:lineRule="auto"/>
-        <w:ind w:left="0" w:firstLine="720"/>
-        <w:jc w:val="both"/>
-        <w:rPr>
-          <w:rFonts w:ascii="Times New Roman" w:hAnsi="Times New Roman" w:cs="Times New Roman"/>
-          <w:sz w:val="24"/>
-          <w:szCs w:val="24"/>
-        </w:rPr>
-      </w:pPr>
-    </w:p>
-    <w:p>
-      <w:pPr>
-        <w:pStyle w:val="ListParagraph"/>
-        <w:spacing w:line="360" w:lineRule="auto"/>
-        <w:ind w:left="0" w:firstLine="720"/>
-        <w:jc w:val="both"/>
-        <w:rPr>
-          <w:rFonts w:ascii="Times New Roman" w:hAnsi="Times New Roman" w:cs="Times New Roman"/>
-          <w:sz w:val="24"/>
-          <w:szCs w:val="24"/>
-        </w:rPr>
-      </w:pPr>
-    </w:p>
-    <w:p>
-      <w:pPr>
-        <w:pStyle w:val="ListParagraph"/>
-        <w:spacing w:line="360" w:lineRule="auto"/>
-        <w:ind w:left="0" w:firstLine="720"/>
         <w:jc w:val="both"/>
         <w:rPr>
           <w:rFonts w:ascii="Times New Roman" w:hAnsi="Times New Roman" w:cs="Times New Roman"/>
@@ -3218,6 +3091,7 @@
           <w:sz w:val="24"/>
           <w:szCs w:val="24"/>
         </w:rPr>
+        <w:lastRenderedPageBreak/>
         <w:t>Rumusan Masalah</w:t>
       </w:r>
     </w:p>
@@ -3601,15 +3475,39 @@
           <w:sz w:val="24"/>
           <w:szCs w:val="24"/>
         </w:rPr>
-        <w:t xml:space="preserve">Merancang </w:t>
-      </w:r>
-      <w:r>
-        <w:rPr>
-          <w:rFonts w:ascii="Times New Roman" w:hAnsi="Times New Roman" w:cs="Times New Roman"/>
-          <w:sz w:val="24"/>
-          <w:szCs w:val="24"/>
-        </w:rPr>
-        <w:t>Sistem Informasi Layanan LPPAIK (Lembaga Pengkajian dan Penerapan Al-islam &amp; Kemuhammadiyahan) Universitas Muhammadiyah Kendari Berbasis Web dan memastikan fitur yang dibangun pada modul BTQ dan Kajian dapat berjalan dengan baik.</w:t>
+        <w:t>Adapun tujuan dari penelitian ini adalah m</w:t>
+      </w:r>
+      <w:r>
+        <w:rPr>
+          <w:rFonts w:ascii="Times New Roman" w:hAnsi="Times New Roman" w:cs="Times New Roman"/>
+          <w:sz w:val="24"/>
+          <w:szCs w:val="24"/>
+        </w:rPr>
+        <w:t xml:space="preserve">erancang </w:t>
+      </w:r>
+      <w:r>
+        <w:rPr>
+          <w:rFonts w:ascii="Times New Roman" w:hAnsi="Times New Roman" w:cs="Times New Roman"/>
+          <w:sz w:val="24"/>
+          <w:szCs w:val="24"/>
+        </w:rPr>
+        <w:t xml:space="preserve">Sistem Informasi Layanan LPPAIK (Lembaga Pengkajian dan Penerapan Al-islam &amp; Kemuhammadiyahan) Universitas Muhammadiyah Kendari Berbasis Web </w:t>
+      </w:r>
+      <w:r>
+        <w:rPr>
+          <w:rFonts w:ascii="Times New Roman" w:hAnsi="Times New Roman" w:cs="Times New Roman"/>
+          <w:sz w:val="24"/>
+          <w:szCs w:val="24"/>
+        </w:rPr>
+        <w:t>dengan</w:t>
+      </w:r>
+      <w:r>
+        <w:rPr>
+          <w:rFonts w:ascii="Times New Roman" w:hAnsi="Times New Roman" w:cs="Times New Roman"/>
+          <w:sz w:val="24"/>
+          <w:szCs w:val="24"/>
+        </w:rPr>
+        <w:t xml:space="preserve"> memastikan fitur yang dibangun pada modul BTQ dan Kajian dapat berjalan dengan baik.</w:t>
       </w:r>
     </w:p>
     <w:p>
@@ -3722,16 +3620,24 @@
           <w:sz w:val="24"/>
           <w:szCs w:val="24"/>
         </w:rPr>
+        <w:t xml:space="preserve">Sebagai </w:t>
+      </w:r>
+      <w:r>
+        <w:rPr>
+          <w:rFonts w:ascii="Times New Roman" w:hAnsi="Times New Roman" w:cs="Times New Roman"/>
+          <w:sz w:val="24"/>
+          <w:szCs w:val="24"/>
+        </w:rPr>
+        <w:t xml:space="preserve">sumbangan ide bagi kepentingan ilmu pengetahuan, dan juga menambah pengetahuan khususnya dalam perancangan Sistem Informasi </w:t>
+      </w:r>
+      <w:r>
+        <w:rPr>
+          <w:rFonts w:ascii="Times New Roman" w:hAnsi="Times New Roman" w:cs="Times New Roman"/>
+          <w:sz w:val="24"/>
+          <w:szCs w:val="24"/>
+        </w:rPr>
         <w:lastRenderedPageBreak/>
-        <w:t xml:space="preserve">Sebagai </w:t>
-      </w:r>
-      <w:r>
-        <w:rPr>
-          <w:rFonts w:ascii="Times New Roman" w:hAnsi="Times New Roman" w:cs="Times New Roman"/>
-          <w:sz w:val="24"/>
-          <w:szCs w:val="24"/>
-        </w:rPr>
-        <w:t>sumbangan ide bagi kepentingan ilmu pengetahuan, dan juga menambah pengetahuan khususnya dalam perancangan Sistem Informasi Layanan LPPAIK (Lembaga Pengkajian dan Penerapan Al-islam &amp; Kemuhammadiyahan) Universitas Muhammadiyah Kendari Berbasis Web, dan juga dapat menjadi rujukan untuk penelitian berikutnya yang relevan dengan penelitian ini.</w:t>
+        <w:t>Layanan LPPAIK (Lembaga Pengkajian dan Penerapan Al-islam &amp; Kemuhammadiyahan) Universitas Muhammadiyah Kendari Berbasis Web, dan juga dapat menjadi rujukan untuk penelitian berikutnya yang relevan dengan penelitian ini.</w:t>
       </w:r>
     </w:p>
     <w:p>
@@ -3919,7 +3825,23 @@
           <w:sz w:val="24"/>
           <w:szCs w:val="24"/>
         </w:rPr>
-        <w:t xml:space="preserve">mahasiswa </w:t>
+        <w:t>mahasiswa</w:t>
+      </w:r>
+      <w:r>
+        <w:rPr>
+          <w:rFonts w:ascii="Times New Roman" w:hAnsi="Times New Roman" w:cs="Times New Roman"/>
+          <w:sz w:val="24"/>
+          <w:szCs w:val="24"/>
+        </w:rPr>
+        <w:t xml:space="preserve"> itu sendiri</w:t>
+      </w:r>
+      <w:r>
+        <w:rPr>
+          <w:rFonts w:ascii="Times New Roman" w:hAnsi="Times New Roman" w:cs="Times New Roman"/>
+          <w:sz w:val="24"/>
+          <w:szCs w:val="24"/>
+        </w:rPr>
+        <w:t xml:space="preserve"> </w:t>
       </w:r>
       <w:r>
         <w:rPr>
@@ -4157,6 +4079,18 @@
     </w:p>
     <w:p>
       <w:pPr>
+        <w:spacing w:line="240" w:lineRule="auto"/>
+        <w:rPr>
+          <w:rFonts w:ascii="Times New Roman" w:hAnsi="Times New Roman" w:cs="Times New Roman"/>
+          <w:b/>
+          <w:bCs/>
+          <w:sz w:val="24"/>
+          <w:szCs w:val="24"/>
+        </w:rPr>
+      </w:pPr>
+    </w:p>
+    <w:p>
+      <w:pPr>
         <w:pStyle w:val="ListParagraph"/>
         <w:spacing w:line="240" w:lineRule="auto"/>
         <w:ind w:left="360"/>
@@ -4217,6 +4151,2535 @@
         </w:rPr>
         <w:t>LANDASAN TEORI</w:t>
       </w:r>
+    </w:p>
+    <w:p>
+      <w:pPr>
+        <w:pStyle w:val="ListParagraph"/>
+        <w:spacing w:line="240" w:lineRule="auto"/>
+        <w:ind w:left="0"/>
+        <w:jc w:val="center"/>
+        <w:rPr>
+          <w:rFonts w:ascii="Times New Roman" w:hAnsi="Times New Roman" w:cs="Times New Roman"/>
+          <w:b/>
+          <w:bCs/>
+          <w:sz w:val="24"/>
+          <w:szCs w:val="24"/>
+        </w:rPr>
+      </w:pPr>
+    </w:p>
+    <w:p>
+      <w:pPr>
+        <w:pStyle w:val="ListParagraph"/>
+        <w:spacing w:line="240" w:lineRule="auto"/>
+        <w:ind w:left="0"/>
+        <w:jc w:val="center"/>
+        <w:rPr>
+          <w:rFonts w:ascii="Times New Roman" w:hAnsi="Times New Roman" w:cs="Times New Roman"/>
+          <w:b/>
+          <w:bCs/>
+          <w:sz w:val="24"/>
+          <w:szCs w:val="24"/>
+        </w:rPr>
+      </w:pPr>
+    </w:p>
+    <w:p>
+      <w:pPr>
+        <w:pStyle w:val="ListParagraph"/>
+        <w:numPr>
+          <w:ilvl w:val="0"/>
+          <w:numId w:val="7"/>
+        </w:numPr>
+        <w:spacing w:line="240" w:lineRule="auto"/>
+        <w:rPr>
+          <w:rFonts w:ascii="Times New Roman" w:hAnsi="Times New Roman" w:cs="Times New Roman"/>
+          <w:b/>
+          <w:bCs/>
+          <w:sz w:val="24"/>
+          <w:szCs w:val="24"/>
+          <w:highlight w:val="darkCyan"/>
+        </w:rPr>
+      </w:pPr>
+      <w:r>
+        <w:rPr>
+          <w:rFonts w:ascii="Times New Roman" w:hAnsi="Times New Roman" w:cs="Times New Roman"/>
+          <w:b/>
+          <w:bCs/>
+          <w:sz w:val="24"/>
+          <w:szCs w:val="24"/>
+          <w:highlight w:val="darkCyan"/>
+        </w:rPr>
+        <w:t>Sistem Informasi LPPAIK</w:t>
+      </w:r>
+    </w:p>
+    <w:p>
+      <w:pPr>
+        <w:pStyle w:val="ListParagraph"/>
+        <w:numPr>
+          <w:ilvl w:val="0"/>
+          <w:numId w:val="8"/>
+        </w:numPr>
+        <w:spacing w:line="240" w:lineRule="auto"/>
+        <w:rPr>
+          <w:rFonts w:ascii="Times New Roman" w:hAnsi="Times New Roman" w:cs="Times New Roman"/>
+          <w:sz w:val="24"/>
+          <w:szCs w:val="24"/>
+        </w:rPr>
+      </w:pPr>
+      <w:r>
+        <w:rPr>
+          <w:rFonts w:ascii="Times New Roman" w:hAnsi="Times New Roman" w:cs="Times New Roman"/>
+          <w:sz w:val="24"/>
+          <w:szCs w:val="24"/>
+        </w:rPr>
+        <w:t>Sistem</w:t>
+      </w:r>
+    </w:p>
+    <w:p>
+      <w:pPr>
+        <w:spacing w:line="360" w:lineRule="auto"/>
+        <w:ind w:left="646" w:firstLine="437"/>
+        <w:jc w:val="both"/>
+        <w:rPr>
+          <w:rFonts w:ascii="Times New Roman" w:hAnsi="Times New Roman" w:cs="Times New Roman"/>
+          <w:sz w:val="24"/>
+          <w:szCs w:val="24"/>
+        </w:rPr>
+      </w:pPr>
+      <w:r>
+        <w:rPr>
+          <w:rFonts w:ascii="Times New Roman" w:hAnsi="Times New Roman" w:cs="Times New Roman"/>
+          <w:sz w:val="24"/>
+          <w:szCs w:val="24"/>
+        </w:rPr>
+        <w:t xml:space="preserve">Dalam </w:t>
+      </w:r>
+      <w:r>
+        <w:rPr>
+          <w:rFonts w:ascii="Times New Roman" w:hAnsi="Times New Roman" w:cs="Times New Roman"/>
+          <w:sz w:val="24"/>
+          <w:szCs w:val="24"/>
+          <w:highlight w:val="yellow"/>
+        </w:rPr>
+        <w:t>(Anggraeni, E. Y. (2017). Pengantar sistem informasi. Penerbit Andi.)</w:t>
+      </w:r>
+      <w:r>
+        <w:rPr>
+          <w:rFonts w:ascii="Times New Roman" w:hAnsi="Times New Roman" w:cs="Times New Roman"/>
+          <w:sz w:val="24"/>
+          <w:szCs w:val="24"/>
+        </w:rPr>
+        <w:t xml:space="preserve"> menjelaskan tentang pengertian sistem, Sistem merupakan </w:t>
+      </w:r>
+      <w:r>
+        <w:rPr>
+          <w:rFonts w:ascii="Times New Roman" w:hAnsi="Times New Roman" w:cs="Times New Roman"/>
+          <w:sz w:val="24"/>
+          <w:szCs w:val="24"/>
+        </w:rPr>
+        <w:t xml:space="preserve">sekelompok unsur yang erat hubungannya satu sama lain </w:t>
+      </w:r>
+      <w:r>
+        <w:rPr>
+          <w:rFonts w:ascii="Times New Roman" w:hAnsi="Times New Roman" w:cs="Times New Roman"/>
+          <w:sz w:val="24"/>
+          <w:szCs w:val="24"/>
+        </w:rPr>
+        <w:t>yang saling bekerja sama dengan ketentuan-ketentuan aturan yang sistematis dan terstruktur untuk membentuk suatu kesatuan yang melaksa</w:t>
+      </w:r>
+      <w:r>
+        <w:rPr>
+          <w:rFonts w:ascii="Times New Roman" w:hAnsi="Times New Roman" w:cs="Times New Roman"/>
+          <w:sz w:val="24"/>
+          <w:szCs w:val="24"/>
+        </w:rPr>
+        <w:t xml:space="preserve">nakan suatu fungsi untuk mencapai tujuan. </w:t>
+      </w:r>
+      <w:r>
+        <w:rPr>
+          <w:rFonts w:ascii="Times New Roman" w:hAnsi="Times New Roman" w:cs="Times New Roman"/>
+          <w:sz w:val="24"/>
+          <w:szCs w:val="24"/>
+        </w:rPr>
+        <w:t>B</w:t>
+      </w:r>
+      <w:r>
+        <w:rPr>
+          <w:rFonts w:ascii="Times New Roman" w:hAnsi="Times New Roman" w:cs="Times New Roman"/>
+          <w:sz w:val="24"/>
+          <w:szCs w:val="24"/>
+        </w:rPr>
+        <w:t>eberapa pengertian sistem menurut para ahli dalam</w:t>
+      </w:r>
+      <w:r>
+        <w:rPr>
+          <w:rFonts w:ascii="Times New Roman" w:hAnsi="Times New Roman" w:cs="Times New Roman"/>
+          <w:sz w:val="24"/>
+          <w:szCs w:val="24"/>
+        </w:rPr>
+        <w:t xml:space="preserve"> </w:t>
+      </w:r>
+      <w:r>
+        <w:rPr>
+          <w:rFonts w:ascii="Times New Roman" w:hAnsi="Times New Roman" w:cs="Times New Roman"/>
+          <w:sz w:val="24"/>
+          <w:szCs w:val="24"/>
+        </w:rPr>
+        <w:t xml:space="preserve">(hutahea 2015) </w:t>
+      </w:r>
+      <w:r>
+        <w:rPr>
+          <w:rFonts w:ascii="Times New Roman" w:hAnsi="Times New Roman" w:cs="Times New Roman"/>
+          <w:sz w:val="24"/>
+          <w:szCs w:val="24"/>
+        </w:rPr>
+        <w:t>diantaranya sebagai berikut</w:t>
+      </w:r>
+      <w:r>
+        <w:rPr>
+          <w:rFonts w:ascii="Times New Roman" w:hAnsi="Times New Roman" w:cs="Times New Roman"/>
+          <w:sz w:val="24"/>
+          <w:szCs w:val="24"/>
+        </w:rPr>
+        <w:t>.</w:t>
+      </w:r>
+    </w:p>
+    <w:p>
+      <w:pPr>
+        <w:pStyle w:val="ListParagraph"/>
+        <w:numPr>
+          <w:ilvl w:val="0"/>
+          <w:numId w:val="9"/>
+        </w:numPr>
+        <w:spacing w:line="360" w:lineRule="auto"/>
+        <w:ind w:left="993"/>
+        <w:jc w:val="both"/>
+        <w:rPr>
+          <w:rFonts w:ascii="Times New Roman" w:hAnsi="Times New Roman" w:cs="Times New Roman"/>
+          <w:sz w:val="24"/>
+          <w:szCs w:val="24"/>
+        </w:rPr>
+      </w:pPr>
+      <w:r>
+        <w:rPr>
+          <w:rFonts w:ascii="Times New Roman" w:hAnsi="Times New Roman" w:cs="Times New Roman"/>
+          <w:sz w:val="24"/>
+          <w:szCs w:val="24"/>
+        </w:rPr>
+        <w:t xml:space="preserve">Menurut Fat </w:t>
+      </w:r>
+      <w:r>
+        <w:rPr>
+          <w:rFonts w:ascii="Times New Roman" w:hAnsi="Times New Roman" w:cs="Times New Roman"/>
+          <w:sz w:val="24"/>
+          <w:szCs w:val="24"/>
+        </w:rPr>
+        <w:t>“Sistem adalah suatu himpunan “benda” nyata atau abstrak (</w:t>
+      </w:r>
+      <w:r>
+        <w:rPr>
+          <w:rFonts w:ascii="Times New Roman" w:hAnsi="Times New Roman" w:cs="Times New Roman"/>
+          <w:i/>
+          <w:iCs/>
+          <w:sz w:val="24"/>
+          <w:szCs w:val="24"/>
+        </w:rPr>
+        <w:t>a set of thing</w:t>
+      </w:r>
+      <w:r>
+        <w:rPr>
+          <w:rFonts w:ascii="Times New Roman" w:hAnsi="Times New Roman" w:cs="Times New Roman"/>
+          <w:i/>
+          <w:iCs/>
+          <w:sz w:val="24"/>
+          <w:szCs w:val="24"/>
+        </w:rPr>
+        <w:t>s</w:t>
+      </w:r>
+      <w:r>
+        <w:rPr>
+          <w:rFonts w:ascii="Times New Roman" w:hAnsi="Times New Roman" w:cs="Times New Roman"/>
+          <w:sz w:val="24"/>
+          <w:szCs w:val="24"/>
+        </w:rPr>
+        <w:t>) yang terdiri dari bagian-bagian atau komponen-komponen yang saling berkaitan, berhubungan, berketergantungan, saling mendukung, yang secara keseluruhan bersatu dalam suatu kesatuan (</w:t>
+      </w:r>
+      <w:r>
+        <w:rPr>
+          <w:rFonts w:ascii="Times New Roman" w:hAnsi="Times New Roman" w:cs="Times New Roman"/>
+          <w:i/>
+          <w:iCs/>
+          <w:sz w:val="24"/>
+          <w:szCs w:val="24"/>
+        </w:rPr>
+        <w:t>Unity</w:t>
+      </w:r>
+      <w:r>
+        <w:rPr>
+          <w:rFonts w:ascii="Times New Roman" w:hAnsi="Times New Roman" w:cs="Times New Roman"/>
+          <w:sz w:val="24"/>
+          <w:szCs w:val="24"/>
+        </w:rPr>
+        <w:t>) untuk mencapai tujuan tertentu secara efisien dan efektif”.</w:t>
+      </w:r>
+    </w:p>
+    <w:p>
+      <w:pPr>
+        <w:pStyle w:val="ListParagraph"/>
+        <w:numPr>
+          <w:ilvl w:val="0"/>
+          <w:numId w:val="9"/>
+        </w:numPr>
+        <w:spacing w:line="360" w:lineRule="auto"/>
+        <w:ind w:left="993"/>
+        <w:jc w:val="both"/>
+        <w:rPr>
+          <w:rFonts w:ascii="Times New Roman" w:hAnsi="Times New Roman" w:cs="Times New Roman"/>
+          <w:sz w:val="24"/>
+          <w:szCs w:val="24"/>
+        </w:rPr>
+      </w:pPr>
+      <w:r>
+        <w:rPr>
+          <w:rFonts w:ascii="Times New Roman" w:hAnsi="Times New Roman" w:cs="Times New Roman"/>
+          <w:sz w:val="24"/>
+          <w:szCs w:val="24"/>
+        </w:rPr>
+        <w:t>Menurut Jogianto “Sistem adalah kumpulan dari elemen-elemen yang berinteraksi untuk mencapai suatu tujuan tertentu. Sistem ini menggambarkan suatu kejadian-kejadian dan kesatuan yang nyata adalah suatu objek nyata, seperti tempat, benda, orang-orang yang betul-betul ada dan terjadi.</w:t>
+      </w:r>
+    </w:p>
+    <w:p>
+      <w:pPr>
+        <w:pStyle w:val="ListParagraph"/>
+        <w:numPr>
+          <w:ilvl w:val="0"/>
+          <w:numId w:val="9"/>
+        </w:numPr>
+        <w:spacing w:line="360" w:lineRule="auto"/>
+        <w:ind w:left="993"/>
+        <w:jc w:val="both"/>
+        <w:rPr>
+          <w:rFonts w:ascii="Times New Roman" w:hAnsi="Times New Roman" w:cs="Times New Roman"/>
+          <w:sz w:val="24"/>
+          <w:szCs w:val="24"/>
+        </w:rPr>
+      </w:pPr>
+      <w:r>
+        <w:rPr>
+          <w:rFonts w:ascii="Times New Roman" w:hAnsi="Times New Roman" w:cs="Times New Roman"/>
+          <w:sz w:val="24"/>
+          <w:szCs w:val="24"/>
+        </w:rPr>
+        <w:t>Menurut Jerry FutzGerald “Sistem adalah jaringan kerja dari prosedur – prosedur yang saling berhubungan, berkumpul bersama-sama untuk melakukan suatu kegiatan atau untuk menyelesaikan suatu sasaran tertentu.</w:t>
+      </w:r>
+    </w:p>
+    <w:p>
+      <w:pPr>
+        <w:spacing w:line="360" w:lineRule="auto"/>
+        <w:ind w:left="646" w:firstLine="437"/>
+        <w:jc w:val="both"/>
+        <w:rPr>
+          <w:rFonts w:ascii="Times New Roman" w:hAnsi="Times New Roman" w:cs="Times New Roman"/>
+          <w:sz w:val="24"/>
+          <w:szCs w:val="24"/>
+        </w:rPr>
+      </w:pPr>
+      <w:r>
+        <w:rPr>
+          <w:rFonts w:ascii="Times New Roman" w:hAnsi="Times New Roman" w:cs="Times New Roman"/>
+          <w:sz w:val="24"/>
+          <w:szCs w:val="24"/>
+        </w:rPr>
+        <w:t xml:space="preserve">Secara keseluruhan sistem merupakan suatu jaringan kerja dari prosedur-prosedur yang saling berhubungan, berkumpul bersama-sama untuk melakukan suatu aktifitas atau kegiatan untuk mencapai sasaran yang </w:t>
+      </w:r>
+      <w:r>
+        <w:rPr>
+          <w:rFonts w:ascii="Times New Roman" w:hAnsi="Times New Roman" w:cs="Times New Roman"/>
+          <w:sz w:val="24"/>
+          <w:szCs w:val="24"/>
+        </w:rPr>
+        <w:lastRenderedPageBreak/>
+        <w:t xml:space="preserve">ingin dicapai secara bersama-sama dengan efektif dan efisien. Pendekatan sistem yang merupakan jaringan kerja dari prosedur </w:t>
+      </w:r>
+      <w:r>
+        <w:rPr>
+          <w:rFonts w:ascii="Times New Roman" w:hAnsi="Times New Roman" w:cs="Times New Roman"/>
+          <w:sz w:val="24"/>
+          <w:szCs w:val="24"/>
+        </w:rPr>
+        <w:t xml:space="preserve">yang lebih menekankan langkah-langkah urutan operasi di dalam suatu sistem </w:t>
+      </w:r>
+      <w:r>
+        <w:rPr>
+          <w:rFonts w:ascii="Times New Roman" w:hAnsi="Times New Roman" w:cs="Times New Roman"/>
+          <w:sz w:val="24"/>
+          <w:szCs w:val="24"/>
+        </w:rPr>
+        <w:t>(hutahea 2015).</w:t>
+      </w:r>
+    </w:p>
+    <w:p>
+      <w:pPr>
+        <w:spacing w:line="360" w:lineRule="auto"/>
+        <w:ind w:left="646" w:firstLine="437"/>
+        <w:jc w:val="both"/>
+        <w:rPr>
+          <w:rFonts w:ascii="Times New Roman" w:hAnsi="Times New Roman" w:cs="Times New Roman"/>
+          <w:sz w:val="24"/>
+          <w:szCs w:val="24"/>
+        </w:rPr>
+      </w:pPr>
+      <w:r>
+        <w:rPr>
+          <w:rFonts w:ascii="Times New Roman" w:hAnsi="Times New Roman" w:cs="Times New Roman"/>
+          <w:sz w:val="24"/>
+          <w:szCs w:val="24"/>
+        </w:rPr>
+        <w:t>Terdapat</w:t>
+      </w:r>
+      <w:r>
+        <w:rPr>
+          <w:rFonts w:ascii="Times New Roman" w:hAnsi="Times New Roman" w:cs="Times New Roman"/>
+          <w:sz w:val="24"/>
+          <w:szCs w:val="24"/>
+        </w:rPr>
+        <w:t xml:space="preserve"> beberapa</w:t>
+      </w:r>
+      <w:r>
+        <w:rPr>
+          <w:rFonts w:ascii="Times New Roman" w:hAnsi="Times New Roman" w:cs="Times New Roman"/>
+          <w:sz w:val="24"/>
+          <w:szCs w:val="24"/>
+        </w:rPr>
+        <w:t xml:space="preserve"> karakteristik atau sifat dari suatu sistem yaitu, sistem memiliki komponen sistem, batasan sistem, lingkungan luar sistem, penghubung sistem, masukan sistem, keluaran sistem, pengelolahan sistem dan sasaran sistem</w:t>
+      </w:r>
+      <w:r>
+        <w:rPr>
+          <w:rFonts w:ascii="Times New Roman" w:hAnsi="Times New Roman" w:cs="Times New Roman"/>
+          <w:sz w:val="24"/>
+          <w:szCs w:val="24"/>
+        </w:rPr>
+        <w:t xml:space="preserve"> </w:t>
+      </w:r>
+      <w:r>
+        <w:rPr>
+          <w:rFonts w:ascii="Times New Roman" w:hAnsi="Times New Roman" w:cs="Times New Roman"/>
+          <w:sz w:val="24"/>
+          <w:szCs w:val="24"/>
+        </w:rPr>
+        <w:t>(angraeni 2017).</w:t>
+      </w:r>
+      <w:r>
+        <w:rPr>
+          <w:rFonts w:ascii="Times New Roman" w:hAnsi="Times New Roman" w:cs="Times New Roman"/>
+          <w:sz w:val="24"/>
+          <w:szCs w:val="24"/>
+        </w:rPr>
+        <w:t xml:space="preserve"> Di dalam (hutahea 2015) menjelaskan </w:t>
+      </w:r>
+      <w:r>
+        <w:rPr>
+          <w:rFonts w:ascii="Times New Roman" w:hAnsi="Times New Roman" w:cs="Times New Roman"/>
+          <w:sz w:val="24"/>
+          <w:szCs w:val="24"/>
+        </w:rPr>
+        <w:t xml:space="preserve">lebih rinci </w:t>
+      </w:r>
+      <w:r>
+        <w:rPr>
+          <w:rFonts w:ascii="Times New Roman" w:hAnsi="Times New Roman" w:cs="Times New Roman"/>
+          <w:sz w:val="24"/>
+          <w:szCs w:val="24"/>
+        </w:rPr>
+        <w:t>dari karakteristik dari sebuah sistem</w:t>
+      </w:r>
+      <w:r>
+        <w:rPr>
+          <w:rFonts w:ascii="Times New Roman" w:hAnsi="Times New Roman" w:cs="Times New Roman"/>
+          <w:sz w:val="24"/>
+          <w:szCs w:val="24"/>
+        </w:rPr>
+        <w:t>. Sistem</w:t>
+      </w:r>
+      <w:r>
+        <w:rPr>
+          <w:rFonts w:ascii="Times New Roman" w:hAnsi="Times New Roman" w:cs="Times New Roman"/>
+          <w:sz w:val="24"/>
+          <w:szCs w:val="24"/>
+        </w:rPr>
+        <w:t xml:space="preserve"> yang dapat dikatakan sistem yang baik yaitu:</w:t>
+      </w:r>
+    </w:p>
+    <w:p>
+      <w:pPr>
+        <w:pStyle w:val="ListParagraph"/>
+        <w:numPr>
+          <w:ilvl w:val="0"/>
+          <w:numId w:val="10"/>
+        </w:numPr>
+        <w:spacing w:line="360" w:lineRule="auto"/>
+        <w:ind w:left="993"/>
+        <w:jc w:val="both"/>
+        <w:rPr>
+          <w:rFonts w:ascii="Times New Roman" w:hAnsi="Times New Roman" w:cs="Times New Roman"/>
+          <w:sz w:val="24"/>
+          <w:szCs w:val="24"/>
+        </w:rPr>
+      </w:pPr>
+      <w:r>
+        <w:rPr>
+          <w:rFonts w:ascii="Times New Roman" w:hAnsi="Times New Roman" w:cs="Times New Roman"/>
+          <w:sz w:val="24"/>
+          <w:szCs w:val="24"/>
+        </w:rPr>
+        <w:t>Komponen m</w:t>
+      </w:r>
+      <w:r>
+        <w:rPr>
+          <w:rFonts w:ascii="Times New Roman" w:hAnsi="Times New Roman" w:cs="Times New Roman"/>
+          <w:sz w:val="24"/>
+          <w:szCs w:val="24"/>
+        </w:rPr>
+        <w:t>erupakan sebuah jaringan sistem yang terdiri dari sejumlah komponen-komponen yang saling berinteraksi dengan memiliki subsistem atau bagian-bagian dari sebuah sistem dengan memiliki makna saling bekerja sama membentuk suatu integritas jaringan sistem.</w:t>
+      </w:r>
+    </w:p>
+    <w:p>
+      <w:pPr>
+        <w:pStyle w:val="ListParagraph"/>
+        <w:numPr>
+          <w:ilvl w:val="0"/>
+          <w:numId w:val="10"/>
+        </w:numPr>
+        <w:spacing w:line="360" w:lineRule="auto"/>
+        <w:ind w:left="993"/>
+        <w:jc w:val="both"/>
+        <w:rPr>
+          <w:rFonts w:ascii="Times New Roman" w:hAnsi="Times New Roman" w:cs="Times New Roman"/>
+          <w:sz w:val="24"/>
+          <w:szCs w:val="24"/>
+        </w:rPr>
+      </w:pPr>
+      <w:r>
+        <w:rPr>
+          <w:rFonts w:ascii="Times New Roman" w:hAnsi="Times New Roman" w:cs="Times New Roman"/>
+          <w:sz w:val="24"/>
+          <w:szCs w:val="24"/>
+        </w:rPr>
+        <w:t>Batasan Sistem (</w:t>
+      </w:r>
+      <w:r>
+        <w:rPr>
+          <w:rFonts w:ascii="Times New Roman" w:hAnsi="Times New Roman" w:cs="Times New Roman"/>
+          <w:i/>
+          <w:iCs/>
+          <w:sz w:val="24"/>
+          <w:szCs w:val="24"/>
+        </w:rPr>
+        <w:t>boundry</w:t>
+      </w:r>
+      <w:r>
+        <w:rPr>
+          <w:rFonts w:ascii="Times New Roman" w:hAnsi="Times New Roman" w:cs="Times New Roman"/>
+          <w:sz w:val="24"/>
+          <w:szCs w:val="24"/>
+        </w:rPr>
+        <w:t>)</w:t>
+      </w:r>
+      <w:r>
+        <w:rPr>
+          <w:rFonts w:ascii="Times New Roman" w:hAnsi="Times New Roman" w:cs="Times New Roman"/>
+          <w:sz w:val="24"/>
+          <w:szCs w:val="24"/>
+        </w:rPr>
+        <w:t xml:space="preserve"> adalah ruang lingkup (</w:t>
+      </w:r>
+      <w:r>
+        <w:rPr>
+          <w:rFonts w:ascii="Times New Roman" w:hAnsi="Times New Roman" w:cs="Times New Roman"/>
+          <w:i/>
+          <w:iCs/>
+          <w:sz w:val="24"/>
+          <w:szCs w:val="24"/>
+        </w:rPr>
+        <w:t>scope</w:t>
+      </w:r>
+      <w:r>
+        <w:rPr>
+          <w:rFonts w:ascii="Times New Roman" w:hAnsi="Times New Roman" w:cs="Times New Roman"/>
+          <w:sz w:val="24"/>
+          <w:szCs w:val="24"/>
+        </w:rPr>
+        <w:t>) atau wilayah dari suatu sistem yang membatasi antara suatu sistem dengan sistem lainnya atau dengan wilayah luarnya. Batasan sistem ini memungkinkan suatu sistem dipandang sebagai suatu keutuhan sistem.</w:t>
+      </w:r>
+    </w:p>
+    <w:p>
+      <w:pPr>
+        <w:pStyle w:val="ListParagraph"/>
+        <w:numPr>
+          <w:ilvl w:val="0"/>
+          <w:numId w:val="10"/>
+        </w:numPr>
+        <w:spacing w:line="360" w:lineRule="auto"/>
+        <w:ind w:left="993"/>
+        <w:jc w:val="both"/>
+        <w:rPr>
+          <w:rFonts w:ascii="Times New Roman" w:hAnsi="Times New Roman" w:cs="Times New Roman"/>
+          <w:sz w:val="24"/>
+          <w:szCs w:val="24"/>
+        </w:rPr>
+      </w:pPr>
+      <w:r>
+        <w:rPr>
+          <w:rFonts w:ascii="Times New Roman" w:hAnsi="Times New Roman" w:cs="Times New Roman"/>
+          <w:sz w:val="24"/>
+          <w:szCs w:val="24"/>
+        </w:rPr>
+        <w:t>Lingkungan luar sistem (</w:t>
+      </w:r>
+      <w:r>
+        <w:rPr>
+          <w:rFonts w:ascii="Times New Roman" w:hAnsi="Times New Roman" w:cs="Times New Roman"/>
+          <w:i/>
+          <w:iCs/>
+          <w:sz w:val="24"/>
+          <w:szCs w:val="24"/>
+        </w:rPr>
+        <w:t>environment</w:t>
+      </w:r>
+      <w:r>
+        <w:rPr>
+          <w:rFonts w:ascii="Times New Roman" w:hAnsi="Times New Roman" w:cs="Times New Roman"/>
+          <w:sz w:val="24"/>
+          <w:szCs w:val="24"/>
+        </w:rPr>
+        <w:t>) merupakan luaran batasan dari sistem yang mempengaruhi sistem operasi dari suatu sistem. Lingkungan dari suatu sistem dapat bersifat menguntungkan dan merugikan perilaku yang menguntungkan harus dijaga dan perilaku yang merugikan harus dikendalikan untuk menjaga keberlangsungan hidup dari suatu sistem.</w:t>
+      </w:r>
+    </w:p>
+    <w:p>
+      <w:pPr>
+        <w:pStyle w:val="ListParagraph"/>
+        <w:numPr>
+          <w:ilvl w:val="0"/>
+          <w:numId w:val="10"/>
+        </w:numPr>
+        <w:spacing w:line="360" w:lineRule="auto"/>
+        <w:ind w:left="993"/>
+        <w:jc w:val="both"/>
+        <w:rPr>
+          <w:rFonts w:ascii="Times New Roman" w:hAnsi="Times New Roman" w:cs="Times New Roman"/>
+          <w:sz w:val="24"/>
+          <w:szCs w:val="24"/>
+        </w:rPr>
+      </w:pPr>
+      <w:r>
+        <w:rPr>
+          <w:rFonts w:ascii="Times New Roman" w:hAnsi="Times New Roman" w:cs="Times New Roman"/>
+          <w:sz w:val="24"/>
+          <w:szCs w:val="24"/>
+        </w:rPr>
+        <w:t>Penghubung sistem(</w:t>
+      </w:r>
+      <w:r>
+        <w:rPr>
+          <w:rFonts w:ascii="Times New Roman" w:hAnsi="Times New Roman" w:cs="Times New Roman"/>
+          <w:i/>
+          <w:iCs/>
+          <w:sz w:val="24"/>
+          <w:szCs w:val="24"/>
+        </w:rPr>
+        <w:t>interface</w:t>
+      </w:r>
+      <w:r>
+        <w:rPr>
+          <w:rFonts w:ascii="Times New Roman" w:hAnsi="Times New Roman" w:cs="Times New Roman"/>
+          <w:sz w:val="24"/>
+          <w:szCs w:val="24"/>
+        </w:rPr>
+        <w:t xml:space="preserve">) adalah media penghubung antara suatu subsistem dengan subsistem </w:t>
+      </w:r>
+      <w:r>
+        <w:rPr>
+          <w:rFonts w:ascii="Times New Roman" w:hAnsi="Times New Roman" w:cs="Times New Roman"/>
+          <w:sz w:val="24"/>
+          <w:szCs w:val="24"/>
+        </w:rPr>
+        <w:t xml:space="preserve">yang </w:t>
+      </w:r>
+      <w:r>
+        <w:rPr>
+          <w:rFonts w:ascii="Times New Roman" w:hAnsi="Times New Roman" w:cs="Times New Roman"/>
+          <w:sz w:val="24"/>
+          <w:szCs w:val="24"/>
+        </w:rPr>
+        <w:t>lainnya</w:t>
+      </w:r>
+      <w:r>
+        <w:rPr>
+          <w:rFonts w:ascii="Times New Roman" w:hAnsi="Times New Roman" w:cs="Times New Roman"/>
+          <w:sz w:val="24"/>
+          <w:szCs w:val="24"/>
+        </w:rPr>
+        <w:t>. Dengan adanya penghubung ini memungkinkan sumber-sumber daya dapat mengalir dari satu subsistem ke subsistem lainya.</w:t>
+      </w:r>
+    </w:p>
+    <w:p>
+      <w:pPr>
+        <w:pStyle w:val="ListParagraph"/>
+        <w:numPr>
+          <w:ilvl w:val="0"/>
+          <w:numId w:val="10"/>
+        </w:numPr>
+        <w:spacing w:line="360" w:lineRule="auto"/>
+        <w:ind w:left="1080"/>
+        <w:jc w:val="both"/>
+        <w:rPr>
+          <w:rFonts w:ascii="Times New Roman" w:hAnsi="Times New Roman" w:cs="Times New Roman"/>
+          <w:sz w:val="24"/>
+          <w:szCs w:val="24"/>
+        </w:rPr>
+      </w:pPr>
+      <w:r>
+        <w:rPr>
+          <w:rFonts w:ascii="Times New Roman" w:hAnsi="Times New Roman" w:cs="Times New Roman"/>
+          <w:sz w:val="24"/>
+          <w:szCs w:val="24"/>
+        </w:rPr>
+        <w:t>Masukkan sistem (</w:t>
+      </w:r>
+      <w:r>
+        <w:rPr>
+          <w:rFonts w:ascii="Times New Roman" w:hAnsi="Times New Roman" w:cs="Times New Roman"/>
+          <w:i/>
+          <w:iCs/>
+          <w:sz w:val="24"/>
+          <w:szCs w:val="24"/>
+        </w:rPr>
+        <w:t>input</w:t>
+      </w:r>
+      <w:r>
+        <w:rPr>
+          <w:rFonts w:ascii="Times New Roman" w:hAnsi="Times New Roman" w:cs="Times New Roman"/>
+          <w:sz w:val="24"/>
+          <w:szCs w:val="24"/>
+        </w:rPr>
+        <w:t>)</w:t>
+      </w:r>
+      <w:r>
+        <w:rPr>
+          <w:rFonts w:ascii="Times New Roman" w:hAnsi="Times New Roman" w:cs="Times New Roman"/>
+          <w:i/>
+          <w:iCs/>
+          <w:sz w:val="24"/>
+          <w:szCs w:val="24"/>
+        </w:rPr>
+        <w:t xml:space="preserve"> </w:t>
+      </w:r>
+      <w:r>
+        <w:rPr>
+          <w:rFonts w:ascii="Times New Roman" w:hAnsi="Times New Roman" w:cs="Times New Roman"/>
+          <w:sz w:val="24"/>
+          <w:szCs w:val="24"/>
+        </w:rPr>
+        <w:t>merupakan</w:t>
+      </w:r>
+      <w:r>
+        <w:rPr>
+          <w:rFonts w:ascii="Times New Roman" w:hAnsi="Times New Roman" w:cs="Times New Roman"/>
+          <w:sz w:val="24"/>
+          <w:szCs w:val="24"/>
+        </w:rPr>
+        <w:t xml:space="preserve"> energi yang diberikan kedalam suatu sistem, yang dapat berupa perawatan (</w:t>
+      </w:r>
+      <w:r>
+        <w:rPr>
+          <w:rFonts w:ascii="Times New Roman" w:hAnsi="Times New Roman" w:cs="Times New Roman"/>
+          <w:i/>
+          <w:iCs/>
+          <w:sz w:val="24"/>
+          <w:szCs w:val="24"/>
+        </w:rPr>
+        <w:t>maintenance input)</w:t>
+      </w:r>
+      <w:r>
+        <w:rPr>
+          <w:rFonts w:ascii="Times New Roman" w:hAnsi="Times New Roman" w:cs="Times New Roman"/>
+          <w:sz w:val="24"/>
+          <w:szCs w:val="24"/>
+        </w:rPr>
+        <w:t>, dan masukkan sinyal (</w:t>
+      </w:r>
+      <w:r>
+        <w:rPr>
+          <w:rFonts w:ascii="Times New Roman" w:hAnsi="Times New Roman" w:cs="Times New Roman"/>
+          <w:i/>
+          <w:iCs/>
+          <w:sz w:val="24"/>
+          <w:szCs w:val="24"/>
+        </w:rPr>
+        <w:t>signal input)</w:t>
+      </w:r>
+      <w:r>
+        <w:rPr>
+          <w:rFonts w:ascii="Times New Roman" w:hAnsi="Times New Roman" w:cs="Times New Roman"/>
+          <w:sz w:val="24"/>
+          <w:szCs w:val="24"/>
+        </w:rPr>
+        <w:t xml:space="preserve">. </w:t>
+      </w:r>
+      <w:r>
+        <w:rPr>
+          <w:rFonts w:ascii="Times New Roman" w:hAnsi="Times New Roman" w:cs="Times New Roman"/>
+          <w:i/>
+          <w:iCs/>
+          <w:sz w:val="24"/>
+          <w:szCs w:val="24"/>
+        </w:rPr>
+        <w:t>Maintenance</w:t>
+      </w:r>
+      <w:r>
+        <w:rPr>
+          <w:rFonts w:ascii="Times New Roman" w:hAnsi="Times New Roman" w:cs="Times New Roman"/>
+          <w:sz w:val="24"/>
+          <w:szCs w:val="24"/>
+        </w:rPr>
+        <w:t xml:space="preserve"> </w:t>
+      </w:r>
+      <w:r>
+        <w:rPr>
+          <w:rFonts w:ascii="Times New Roman" w:hAnsi="Times New Roman" w:cs="Times New Roman"/>
+          <w:i/>
+          <w:iCs/>
+          <w:sz w:val="24"/>
+          <w:szCs w:val="24"/>
+        </w:rPr>
+        <w:t>input</w:t>
+      </w:r>
+      <w:r>
+        <w:rPr>
+          <w:rFonts w:ascii="Times New Roman" w:hAnsi="Times New Roman" w:cs="Times New Roman"/>
+          <w:sz w:val="24"/>
+          <w:szCs w:val="24"/>
+        </w:rPr>
+        <w:t xml:space="preserve"> merupakan energi yang dimasukan dengan tujuan sistem dapat beropresi dengan </w:t>
+      </w:r>
+      <w:r>
+        <w:rPr>
+          <w:rFonts w:ascii="Times New Roman" w:hAnsi="Times New Roman" w:cs="Times New Roman"/>
+          <w:sz w:val="24"/>
+          <w:szCs w:val="24"/>
+        </w:rPr>
+        <w:lastRenderedPageBreak/>
+        <w:t xml:space="preserve">semsetinya sedangkan </w:t>
+      </w:r>
+      <w:r>
+        <w:rPr>
+          <w:rFonts w:ascii="Times New Roman" w:hAnsi="Times New Roman" w:cs="Times New Roman"/>
+          <w:i/>
+          <w:iCs/>
+          <w:sz w:val="24"/>
+          <w:szCs w:val="24"/>
+        </w:rPr>
+        <w:t>signal input</w:t>
+      </w:r>
+      <w:r>
+        <w:rPr>
+          <w:rFonts w:ascii="Times New Roman" w:hAnsi="Times New Roman" w:cs="Times New Roman"/>
+          <w:sz w:val="24"/>
+          <w:szCs w:val="24"/>
+        </w:rPr>
+        <w:t xml:space="preserve"> merupakan energi yang diproses untuk mendapatkan suatu keluaran (</w:t>
+      </w:r>
+      <w:r>
+        <w:rPr>
+          <w:rFonts w:ascii="Times New Roman" w:hAnsi="Times New Roman" w:cs="Times New Roman"/>
+          <w:i/>
+          <w:iCs/>
+          <w:sz w:val="24"/>
+          <w:szCs w:val="24"/>
+        </w:rPr>
+        <w:t>output</w:t>
+      </w:r>
+      <w:r>
+        <w:rPr>
+          <w:rFonts w:ascii="Times New Roman" w:hAnsi="Times New Roman" w:cs="Times New Roman"/>
+          <w:sz w:val="24"/>
+          <w:szCs w:val="24"/>
+        </w:rPr>
+        <w:t>).</w:t>
+      </w:r>
+    </w:p>
+    <w:p>
+      <w:pPr>
+        <w:pStyle w:val="ListParagraph"/>
+        <w:numPr>
+          <w:ilvl w:val="0"/>
+          <w:numId w:val="10"/>
+        </w:numPr>
+        <w:spacing w:line="360" w:lineRule="auto"/>
+        <w:ind w:left="1080"/>
+        <w:jc w:val="both"/>
+        <w:rPr>
+          <w:rFonts w:ascii="Times New Roman" w:hAnsi="Times New Roman" w:cs="Times New Roman"/>
+          <w:sz w:val="24"/>
+          <w:szCs w:val="24"/>
+        </w:rPr>
+      </w:pPr>
+      <w:r>
+        <w:rPr>
+          <w:rFonts w:ascii="Times New Roman" w:hAnsi="Times New Roman" w:cs="Times New Roman"/>
+          <w:sz w:val="24"/>
+          <w:szCs w:val="24"/>
+        </w:rPr>
+        <w:t>Keluaran sistem (</w:t>
+      </w:r>
+      <w:r>
+        <w:rPr>
+          <w:rFonts w:ascii="Times New Roman" w:hAnsi="Times New Roman" w:cs="Times New Roman"/>
+          <w:i/>
+          <w:iCs/>
+          <w:sz w:val="24"/>
+          <w:szCs w:val="24"/>
+        </w:rPr>
+        <w:t>output</w:t>
+      </w:r>
+      <w:r>
+        <w:rPr>
+          <w:rFonts w:ascii="Times New Roman" w:hAnsi="Times New Roman" w:cs="Times New Roman"/>
+          <w:sz w:val="24"/>
+          <w:szCs w:val="24"/>
+        </w:rPr>
+        <w:t>) merupakan hasil dari energi yang telah diolah dan diklasifikasikan menjadi keluaran yang berguna dan sisa pembuangan atau tidak berguna. Sebagai contoh komputer melakukan pembuangan udara panas dari suatu proses yang dilakukan, disisi lain hasil dari suatu proses yang dilakukan komputer dapat berupa informasi sebagai keluaran yang kita butuhkan</w:t>
+      </w:r>
+      <w:r>
+        <w:rPr>
+          <w:rFonts w:ascii="Times New Roman" w:hAnsi="Times New Roman" w:cs="Times New Roman"/>
+          <w:sz w:val="24"/>
+          <w:szCs w:val="24"/>
+        </w:rPr>
+        <w:t>.</w:t>
+      </w:r>
+    </w:p>
+    <w:p>
+      <w:pPr>
+        <w:pStyle w:val="ListParagraph"/>
+        <w:spacing w:line="360" w:lineRule="auto"/>
+        <w:ind w:left="1080"/>
+        <w:jc w:val="both"/>
+        <w:rPr>
+          <w:rFonts w:ascii="Times New Roman" w:hAnsi="Times New Roman" w:cs="Times New Roman"/>
+          <w:sz w:val="24"/>
+          <w:szCs w:val="24"/>
+        </w:rPr>
+      </w:pPr>
+    </w:p>
+    <w:p>
+      <w:pPr>
+        <w:pStyle w:val="ListParagraph"/>
+        <w:numPr>
+          <w:ilvl w:val="0"/>
+          <w:numId w:val="8"/>
+        </w:numPr>
+        <w:spacing w:line="240" w:lineRule="auto"/>
+        <w:rPr>
+          <w:rFonts w:ascii="Times New Roman" w:hAnsi="Times New Roman" w:cs="Times New Roman"/>
+          <w:sz w:val="24"/>
+          <w:szCs w:val="24"/>
+        </w:rPr>
+      </w:pPr>
+      <w:r>
+        <w:rPr>
+          <w:rFonts w:ascii="Times New Roman" w:hAnsi="Times New Roman" w:cs="Times New Roman"/>
+          <w:sz w:val="24"/>
+          <w:szCs w:val="24"/>
+        </w:rPr>
+        <w:t>Informasi</w:t>
+      </w:r>
+    </w:p>
+    <w:p>
+      <w:pPr>
+        <w:spacing w:line="360" w:lineRule="auto"/>
+        <w:ind w:left="646" w:firstLine="437"/>
+        <w:jc w:val="both"/>
+        <w:rPr>
+          <w:rFonts w:ascii="Times New Roman" w:hAnsi="Times New Roman" w:cs="Times New Roman"/>
+          <w:sz w:val="24"/>
+          <w:szCs w:val="24"/>
+        </w:rPr>
+      </w:pPr>
+      <w:r>
+        <w:rPr>
+          <w:rFonts w:ascii="Times New Roman" w:hAnsi="Times New Roman" w:cs="Times New Roman"/>
+          <w:sz w:val="24"/>
+          <w:szCs w:val="24"/>
+        </w:rPr>
+        <w:t xml:space="preserve">Informasi merupakan sekumpulan data atau fakta yang terorganisasi </w:t>
+      </w:r>
+      <w:r>
+        <w:rPr>
+          <w:rFonts w:ascii="Times New Roman" w:hAnsi="Times New Roman" w:cs="Times New Roman"/>
+          <w:sz w:val="24"/>
+          <w:szCs w:val="24"/>
+        </w:rPr>
+        <w:t>dan</w:t>
+      </w:r>
+      <w:r>
+        <w:rPr>
+          <w:rFonts w:ascii="Times New Roman" w:hAnsi="Times New Roman" w:cs="Times New Roman"/>
+          <w:sz w:val="24"/>
+          <w:szCs w:val="24"/>
+        </w:rPr>
+        <w:t xml:space="preserve"> diolah dengan cara tertentu sehingga mempunyai makna bagi penerima</w:t>
+      </w:r>
+      <w:r>
+        <w:rPr>
+          <w:rFonts w:ascii="Times New Roman" w:hAnsi="Times New Roman" w:cs="Times New Roman"/>
+          <w:sz w:val="24"/>
+          <w:szCs w:val="24"/>
+        </w:rPr>
+        <w:t>nya</w:t>
+      </w:r>
+      <w:r>
+        <w:rPr>
+          <w:rFonts w:ascii="Times New Roman" w:hAnsi="Times New Roman" w:cs="Times New Roman"/>
+          <w:sz w:val="24"/>
+          <w:szCs w:val="24"/>
+        </w:rPr>
+        <w:t>.</w:t>
+      </w:r>
+      <w:r>
+        <w:rPr>
+          <w:rFonts w:ascii="Times New Roman" w:hAnsi="Times New Roman" w:cs="Times New Roman"/>
+          <w:sz w:val="24"/>
+          <w:szCs w:val="24"/>
+        </w:rPr>
+        <w:t xml:space="preserve"> </w:t>
+      </w:r>
+      <w:r>
+        <w:rPr>
+          <w:rFonts w:ascii="Times New Roman" w:hAnsi="Times New Roman" w:cs="Times New Roman"/>
+          <w:sz w:val="24"/>
+          <w:szCs w:val="24"/>
+        </w:rPr>
+        <w:t xml:space="preserve">Data yang telah diolah menjadi sesuatu yang berguna bagi penerima dan dapat memberikan keterangan atau pengetahuan. </w:t>
+      </w:r>
+      <w:r>
+        <w:rPr>
+          <w:rFonts w:ascii="Times New Roman" w:hAnsi="Times New Roman" w:cs="Times New Roman"/>
+          <w:sz w:val="24"/>
+          <w:szCs w:val="24"/>
+        </w:rPr>
+        <w:t xml:space="preserve">Informasi dapat juga dikatakan </w:t>
+      </w:r>
+      <w:r>
+        <w:rPr>
+          <w:rFonts w:ascii="Times New Roman" w:hAnsi="Times New Roman" w:cs="Times New Roman"/>
+          <w:sz w:val="24"/>
+          <w:szCs w:val="24"/>
+        </w:rPr>
+        <w:t xml:space="preserve">sebagai </w:t>
+      </w:r>
+      <w:r>
+        <w:rPr>
+          <w:rFonts w:ascii="Times New Roman" w:hAnsi="Times New Roman" w:cs="Times New Roman"/>
+          <w:sz w:val="24"/>
+          <w:szCs w:val="24"/>
+        </w:rPr>
+        <w:t xml:space="preserve">sebuah pengetahuan yang diperoleh dari </w:t>
+      </w:r>
+      <w:r>
+        <w:rPr>
+          <w:rFonts w:ascii="Times New Roman" w:hAnsi="Times New Roman" w:cs="Times New Roman"/>
+          <w:sz w:val="24"/>
+          <w:szCs w:val="24"/>
+        </w:rPr>
+        <w:t xml:space="preserve">pengalaman, </w:t>
+      </w:r>
+      <w:r>
+        <w:rPr>
+          <w:rFonts w:ascii="Times New Roman" w:hAnsi="Times New Roman" w:cs="Times New Roman"/>
+          <w:sz w:val="24"/>
+          <w:szCs w:val="24"/>
+        </w:rPr>
+        <w:t>pembelajaran, atau instruksi</w:t>
+      </w:r>
+      <w:r>
+        <w:rPr>
+          <w:rFonts w:ascii="Times New Roman" w:hAnsi="Times New Roman" w:cs="Times New Roman"/>
+          <w:sz w:val="24"/>
+          <w:szCs w:val="24"/>
+        </w:rPr>
+        <w:t xml:space="preserve"> yang menjadi sumber data dari suatu informasi</w:t>
+      </w:r>
+      <w:r>
+        <w:rPr>
+          <w:rFonts w:ascii="Times New Roman" w:hAnsi="Times New Roman" w:cs="Times New Roman"/>
+          <w:sz w:val="24"/>
+          <w:szCs w:val="24"/>
+        </w:rPr>
+        <w:t xml:space="preserve"> </w:t>
+      </w:r>
+      <w:r>
+        <w:rPr>
+          <w:rFonts w:ascii="Times New Roman" w:hAnsi="Times New Roman" w:cs="Times New Roman"/>
+          <w:sz w:val="24"/>
+          <w:szCs w:val="24"/>
+        </w:rPr>
+        <w:t>(angraeni</w:t>
+      </w:r>
+      <w:r>
+        <w:rPr>
+          <w:rFonts w:ascii="Times New Roman" w:hAnsi="Times New Roman" w:cs="Times New Roman"/>
+          <w:sz w:val="24"/>
+          <w:szCs w:val="24"/>
+        </w:rPr>
+        <w:t xml:space="preserve"> </w:t>
+      </w:r>
+      <w:r>
+        <w:rPr>
+          <w:rFonts w:ascii="Times New Roman" w:hAnsi="Times New Roman" w:cs="Times New Roman"/>
+          <w:sz w:val="24"/>
+          <w:szCs w:val="24"/>
+        </w:rPr>
+        <w:t>2017)</w:t>
+      </w:r>
+      <w:r>
+        <w:rPr>
+          <w:rFonts w:ascii="Times New Roman" w:hAnsi="Times New Roman" w:cs="Times New Roman"/>
+          <w:sz w:val="24"/>
+          <w:szCs w:val="24"/>
+        </w:rPr>
+        <w:t>.</w:t>
+      </w:r>
+    </w:p>
+    <w:p>
+      <w:pPr>
+        <w:spacing w:line="360" w:lineRule="auto"/>
+        <w:ind w:left="646" w:firstLine="437"/>
+        <w:jc w:val="both"/>
+        <w:rPr>
+          <w:rFonts w:ascii="Times New Roman" w:hAnsi="Times New Roman" w:cs="Times New Roman"/>
+          <w:sz w:val="24"/>
+          <w:szCs w:val="24"/>
+        </w:rPr>
+      </w:pPr>
+      <w:r>
+        <w:rPr>
+          <w:rFonts w:ascii="Times New Roman" w:hAnsi="Times New Roman" w:cs="Times New Roman"/>
+          <w:sz w:val="24"/>
+          <w:szCs w:val="24"/>
+        </w:rPr>
+        <w:t xml:space="preserve">Sedangkan </w:t>
+      </w:r>
+      <w:r>
+        <w:rPr>
+          <w:rFonts w:ascii="Times New Roman" w:hAnsi="Times New Roman" w:cs="Times New Roman"/>
+          <w:sz w:val="24"/>
+          <w:szCs w:val="24"/>
+        </w:rPr>
+        <w:t xml:space="preserve">menurut Sutabri kutipan </w:t>
+      </w:r>
+      <w:r>
+        <w:rPr>
+          <w:rFonts w:ascii="Times New Roman" w:hAnsi="Times New Roman" w:cs="Times New Roman"/>
+          <w:sz w:val="24"/>
+          <w:szCs w:val="24"/>
+        </w:rPr>
+        <w:t>(</w:t>
+      </w:r>
+      <w:r>
+        <w:rPr>
+          <w:rFonts w:ascii="Arial" w:hAnsi="Arial" w:cs="Arial"/>
+          <w:color w:val="222222"/>
+          <w:sz w:val="20"/>
+          <w:szCs w:val="20"/>
+          <w:shd w:val="clear" w:color="auto" w:fill="FFFFFF"/>
+        </w:rPr>
+        <w:t>Prehanto, D. R., Kom, S., &amp; Kom, M. (2020). </w:t>
+      </w:r>
+      <w:r>
+        <w:rPr>
+          <w:rFonts w:ascii="Arial" w:hAnsi="Arial" w:cs="Arial"/>
+          <w:i/>
+          <w:iCs/>
+          <w:color w:val="222222"/>
+          <w:sz w:val="20"/>
+          <w:szCs w:val="20"/>
+          <w:shd w:val="clear" w:color="auto" w:fill="FFFFFF"/>
+        </w:rPr>
+        <w:t>Buku Ajar Konsep Sistem Informasi</w:t>
+      </w:r>
+      <w:r>
+        <w:rPr>
+          <w:rFonts w:ascii="Arial" w:hAnsi="Arial" w:cs="Arial"/>
+          <w:color w:val="222222"/>
+          <w:sz w:val="20"/>
+          <w:szCs w:val="20"/>
+          <w:shd w:val="clear" w:color="auto" w:fill="FFFFFF"/>
+        </w:rPr>
+        <w:t xml:space="preserve">. Scopindo Media Pustaka.) </w:t>
+      </w:r>
+      <w:r>
+        <w:rPr>
+          <w:rFonts w:ascii="Times New Roman" w:hAnsi="Times New Roman" w:cs="Times New Roman"/>
+          <w:sz w:val="24"/>
+          <w:szCs w:val="24"/>
+        </w:rPr>
+        <w:t>Informasi merupakan pengolahan data yang dapat ditafsirkan maupun diklasifikasi yang dipakai dalam proses untuk mengambi sebuah keputusan. Sumber dari suatu informasi berupa data yang menggambarkan sebuah kejadian secara nyata yang telah terjadi pada waktu tertentu. Sumber ini perlu dilakukan pengelolahan memalui siklus yang dinamakan siklus pengelolahan data (</w:t>
+      </w:r>
+      <w:r>
+        <w:rPr>
+          <w:rFonts w:ascii="Times New Roman" w:hAnsi="Times New Roman" w:cs="Times New Roman"/>
+          <w:i/>
+          <w:iCs/>
+          <w:sz w:val="24"/>
+          <w:szCs w:val="24"/>
+        </w:rPr>
+        <w:t>data processing life cycle</w:t>
+      </w:r>
+      <w:r>
+        <w:rPr>
+          <w:rFonts w:ascii="Times New Roman" w:hAnsi="Times New Roman" w:cs="Times New Roman"/>
+          <w:sz w:val="24"/>
+          <w:szCs w:val="24"/>
+        </w:rPr>
+        <w:t xml:space="preserve">) yang didalamnya terdapat </w:t>
+      </w:r>
+      <w:r>
+        <w:rPr>
+          <w:rFonts w:ascii="Times New Roman" w:hAnsi="Times New Roman" w:cs="Times New Roman"/>
+          <w:i/>
+          <w:iCs/>
+          <w:sz w:val="24"/>
+          <w:szCs w:val="24"/>
+        </w:rPr>
+        <w:t>input</w:t>
+      </w:r>
+      <w:r>
+        <w:rPr>
+          <w:rFonts w:ascii="Times New Roman" w:hAnsi="Times New Roman" w:cs="Times New Roman"/>
+          <w:sz w:val="24"/>
+          <w:szCs w:val="24"/>
+        </w:rPr>
+        <w:t xml:space="preserve"> (data)</w:t>
+      </w:r>
+      <w:r>
+        <w:rPr>
+          <w:rFonts w:ascii="Times New Roman" w:hAnsi="Times New Roman" w:cs="Times New Roman"/>
+          <w:sz w:val="24"/>
+          <w:szCs w:val="24"/>
+        </w:rPr>
+        <w:t xml:space="preserve">, model (pengolahan) dan </w:t>
+      </w:r>
+      <w:r>
+        <w:rPr>
+          <w:rFonts w:ascii="Times New Roman" w:hAnsi="Times New Roman" w:cs="Times New Roman"/>
+          <w:i/>
+          <w:iCs/>
+          <w:sz w:val="24"/>
+          <w:szCs w:val="24"/>
+        </w:rPr>
+        <w:t>output</w:t>
+      </w:r>
+      <w:r>
+        <w:rPr>
+          <w:rFonts w:ascii="Times New Roman" w:hAnsi="Times New Roman" w:cs="Times New Roman"/>
+          <w:sz w:val="24"/>
+          <w:szCs w:val="24"/>
+        </w:rPr>
+        <w:t xml:space="preserve"> (informasi)</w:t>
+      </w:r>
+      <w:r>
+        <w:rPr>
+          <w:rFonts w:ascii="Times New Roman" w:hAnsi="Times New Roman" w:cs="Times New Roman"/>
+          <w:sz w:val="24"/>
+          <w:szCs w:val="24"/>
+        </w:rPr>
+        <w:t xml:space="preserve">. </w:t>
+      </w:r>
+      <w:r>
+        <w:rPr>
+          <w:rFonts w:ascii="Times New Roman" w:hAnsi="Times New Roman" w:cs="Times New Roman"/>
+          <w:sz w:val="24"/>
+          <w:szCs w:val="24"/>
+        </w:rPr>
+        <w:t>Hasil penggolahan dari suatu sumber informasi</w:t>
+      </w:r>
+      <w:r>
+        <w:rPr>
+          <w:rFonts w:ascii="Times New Roman" w:hAnsi="Times New Roman" w:cs="Times New Roman"/>
+          <w:sz w:val="24"/>
+          <w:szCs w:val="24"/>
+        </w:rPr>
+        <w:t xml:space="preserve"> dapat dikatakan</w:t>
+      </w:r>
+      <w:r>
+        <w:rPr>
+          <w:rFonts w:ascii="Times New Roman" w:hAnsi="Times New Roman" w:cs="Times New Roman"/>
+          <w:sz w:val="24"/>
+          <w:szCs w:val="24"/>
+        </w:rPr>
+        <w:t xml:space="preserve"> </w:t>
+      </w:r>
+      <w:r>
+        <w:rPr>
+          <w:rFonts w:ascii="Times New Roman" w:hAnsi="Times New Roman" w:cs="Times New Roman"/>
+          <w:sz w:val="24"/>
+          <w:szCs w:val="24"/>
+        </w:rPr>
+        <w:t xml:space="preserve">berharga jika informasi tersebut </w:t>
+      </w:r>
+      <w:r>
+        <w:rPr>
+          <w:rFonts w:ascii="Times New Roman" w:hAnsi="Times New Roman" w:cs="Times New Roman"/>
+          <w:sz w:val="24"/>
+          <w:szCs w:val="24"/>
+        </w:rPr>
+        <w:t>berguna dalam proses pengambilan keputusan</w:t>
+      </w:r>
+      <w:r>
+        <w:rPr>
+          <w:rFonts w:ascii="Times New Roman" w:hAnsi="Times New Roman" w:cs="Times New Roman"/>
+          <w:sz w:val="24"/>
+          <w:szCs w:val="24"/>
+        </w:rPr>
+        <w:t>.</w:t>
+      </w:r>
+      <w:r>
+        <w:rPr>
+          <w:rFonts w:ascii="Times New Roman" w:hAnsi="Times New Roman" w:cs="Times New Roman"/>
+          <w:sz w:val="24"/>
+          <w:szCs w:val="24"/>
+        </w:rPr>
+        <w:t xml:space="preserve"> Berikut adalah ciri-ciri dari sebuah informasi yang berkualitas menurut Raymod</w:t>
+      </w:r>
+      <w:r>
+        <w:rPr>
+          <w:rFonts w:ascii="Times New Roman" w:hAnsi="Times New Roman" w:cs="Times New Roman"/>
+          <w:sz w:val="24"/>
+          <w:szCs w:val="24"/>
+        </w:rPr>
+        <w:t xml:space="preserve"> </w:t>
+      </w:r>
+      <w:r>
+        <w:rPr>
+          <w:rFonts w:ascii="Times New Roman" w:hAnsi="Times New Roman" w:cs="Times New Roman"/>
+          <w:sz w:val="24"/>
+          <w:szCs w:val="24"/>
+        </w:rPr>
+        <w:t>Mc.</w:t>
+      </w:r>
+      <w:r>
+        <w:rPr>
+          <w:rFonts w:ascii="Times New Roman" w:hAnsi="Times New Roman" w:cs="Times New Roman"/>
+          <w:sz w:val="24"/>
+          <w:szCs w:val="24"/>
+        </w:rPr>
+        <w:t xml:space="preserve"> </w:t>
+      </w:r>
+      <w:r>
+        <w:rPr>
+          <w:rFonts w:ascii="Times New Roman" w:hAnsi="Times New Roman" w:cs="Times New Roman"/>
+          <w:sz w:val="24"/>
+          <w:szCs w:val="24"/>
+        </w:rPr>
+        <w:t>Leod kutipan (angraeni 2017) diantaranya adalah:</w:t>
+      </w:r>
+    </w:p>
+    <w:p>
+      <w:pPr>
+        <w:spacing w:line="360" w:lineRule="auto"/>
+        <w:ind w:left="646" w:firstLine="437"/>
+        <w:jc w:val="both"/>
+        <w:rPr>
+          <w:rFonts w:ascii="Times New Roman" w:hAnsi="Times New Roman" w:cs="Times New Roman"/>
+          <w:sz w:val="24"/>
+          <w:szCs w:val="24"/>
+        </w:rPr>
+      </w:pPr>
+    </w:p>
+    <w:p>
+      <w:pPr>
+        <w:pStyle w:val="ListParagraph"/>
+        <w:numPr>
+          <w:ilvl w:val="0"/>
+          <w:numId w:val="12"/>
+        </w:numPr>
+        <w:spacing w:line="360" w:lineRule="auto"/>
+        <w:ind w:left="1134"/>
+        <w:jc w:val="both"/>
+        <w:rPr>
+          <w:rFonts w:ascii="Times New Roman" w:hAnsi="Times New Roman" w:cs="Times New Roman"/>
+          <w:sz w:val="24"/>
+          <w:szCs w:val="24"/>
+        </w:rPr>
+      </w:pPr>
+      <w:r>
+        <w:rPr>
+          <w:rFonts w:ascii="Times New Roman" w:hAnsi="Times New Roman" w:cs="Times New Roman"/>
+          <w:sz w:val="24"/>
+          <w:szCs w:val="24"/>
+        </w:rPr>
+        <w:lastRenderedPageBreak/>
+        <w:t>Informasi harus mengambarkan keadaan yang sebenarnya dan juga informasi harus bebas dari kesalahan-kesalahan</w:t>
+      </w:r>
+      <w:r>
+        <w:rPr>
+          <w:rFonts w:ascii="Times New Roman" w:hAnsi="Times New Roman" w:cs="Times New Roman"/>
+          <w:sz w:val="24"/>
+          <w:szCs w:val="24"/>
+        </w:rPr>
+        <w:t>,</w:t>
+      </w:r>
+      <w:r>
+        <w:rPr>
+          <w:rFonts w:ascii="Times New Roman" w:hAnsi="Times New Roman" w:cs="Times New Roman"/>
+          <w:sz w:val="24"/>
+          <w:szCs w:val="24"/>
+        </w:rPr>
+        <w:t xml:space="preserve"> dengan kata lain sebuah informasi haruslah akurat.</w:t>
+      </w:r>
+    </w:p>
+    <w:p>
+      <w:pPr>
+        <w:pStyle w:val="ListParagraph"/>
+        <w:numPr>
+          <w:ilvl w:val="0"/>
+          <w:numId w:val="12"/>
+        </w:numPr>
+        <w:spacing w:line="360" w:lineRule="auto"/>
+        <w:ind w:left="1134"/>
+        <w:jc w:val="both"/>
+        <w:rPr>
+          <w:rFonts w:ascii="Times New Roman" w:hAnsi="Times New Roman" w:cs="Times New Roman"/>
+          <w:sz w:val="24"/>
+          <w:szCs w:val="24"/>
+        </w:rPr>
+      </w:pPr>
+      <w:r>
+        <w:rPr>
+          <w:rFonts w:ascii="Times New Roman" w:hAnsi="Times New Roman" w:cs="Times New Roman"/>
+          <w:sz w:val="24"/>
+          <w:szCs w:val="24"/>
+        </w:rPr>
+        <w:t>Informasi itu harus tersedia atau dapat diakses pada saat informasi tersebut diperlukan dan tidak terhambat</w:t>
+      </w:r>
+      <w:r>
+        <w:rPr>
+          <w:rFonts w:ascii="Times New Roman" w:hAnsi="Times New Roman" w:cs="Times New Roman"/>
+          <w:sz w:val="24"/>
+          <w:szCs w:val="24"/>
+        </w:rPr>
+        <w:t>,</w:t>
+      </w:r>
+      <w:r>
+        <w:rPr>
+          <w:rFonts w:ascii="Times New Roman" w:hAnsi="Times New Roman" w:cs="Times New Roman"/>
+          <w:sz w:val="24"/>
+          <w:szCs w:val="24"/>
+        </w:rPr>
+        <w:t xml:space="preserve"> dengan kata lain sebuah informasi haruslah tepat waktu.</w:t>
+      </w:r>
+    </w:p>
+    <w:p>
+      <w:pPr>
+        <w:pStyle w:val="ListParagraph"/>
+        <w:numPr>
+          <w:ilvl w:val="0"/>
+          <w:numId w:val="12"/>
+        </w:numPr>
+        <w:spacing w:line="360" w:lineRule="auto"/>
+        <w:ind w:left="1134"/>
+        <w:jc w:val="both"/>
+        <w:rPr>
+          <w:rFonts w:ascii="Times New Roman" w:hAnsi="Times New Roman" w:cs="Times New Roman"/>
+          <w:sz w:val="24"/>
+          <w:szCs w:val="24"/>
+        </w:rPr>
+      </w:pPr>
+      <w:r>
+        <w:rPr>
+          <w:rFonts w:ascii="Times New Roman" w:hAnsi="Times New Roman" w:cs="Times New Roman"/>
+          <w:sz w:val="24"/>
+          <w:szCs w:val="24"/>
+        </w:rPr>
+        <w:t xml:space="preserve">Informasi yang </w:t>
+      </w:r>
+      <w:r>
+        <w:rPr>
+          <w:rFonts w:ascii="Times New Roman" w:hAnsi="Times New Roman" w:cs="Times New Roman"/>
+          <w:sz w:val="24"/>
+          <w:szCs w:val="24"/>
+        </w:rPr>
+        <w:t xml:space="preserve">disajikan </w:t>
+      </w:r>
+      <w:r>
+        <w:rPr>
+          <w:rFonts w:ascii="Times New Roman" w:hAnsi="Times New Roman" w:cs="Times New Roman"/>
+          <w:sz w:val="24"/>
+          <w:szCs w:val="24"/>
+        </w:rPr>
+        <w:t>harus sesuai dengan yang dibutuhkan</w:t>
+      </w:r>
+      <w:r>
+        <w:rPr>
+          <w:rFonts w:ascii="Times New Roman" w:hAnsi="Times New Roman" w:cs="Times New Roman"/>
+          <w:sz w:val="24"/>
+          <w:szCs w:val="24"/>
+        </w:rPr>
+        <w:t>, dengan kata lain sebuah informasi haruslah tepat relevan.</w:t>
+      </w:r>
+    </w:p>
+    <w:p>
+      <w:pPr>
+        <w:pStyle w:val="ListParagraph"/>
+        <w:numPr>
+          <w:ilvl w:val="0"/>
+          <w:numId w:val="12"/>
+        </w:numPr>
+        <w:spacing w:line="360" w:lineRule="auto"/>
+        <w:ind w:left="1134"/>
+        <w:jc w:val="both"/>
+        <w:rPr>
+          <w:rFonts w:ascii="Times New Roman" w:hAnsi="Times New Roman" w:cs="Times New Roman"/>
+          <w:sz w:val="24"/>
+          <w:szCs w:val="24"/>
+        </w:rPr>
+      </w:pPr>
+      <w:r>
+        <w:rPr>
+          <w:rFonts w:ascii="Times New Roman" w:hAnsi="Times New Roman" w:cs="Times New Roman"/>
+          <w:sz w:val="24"/>
+          <w:szCs w:val="24"/>
+        </w:rPr>
+        <w:t xml:space="preserve">Informasi harus disajikan secara lengkap karena bila informasi yang dihasilkan </w:t>
+      </w:r>
+      <w:r>
+        <w:rPr>
+          <w:rFonts w:ascii="Times New Roman" w:hAnsi="Times New Roman" w:cs="Times New Roman"/>
+          <w:sz w:val="24"/>
+          <w:szCs w:val="24"/>
+        </w:rPr>
+        <w:t>setengah-setengah</w:t>
+      </w:r>
+      <w:r>
+        <w:rPr>
+          <w:rFonts w:ascii="Times New Roman" w:hAnsi="Times New Roman" w:cs="Times New Roman"/>
+          <w:sz w:val="24"/>
+          <w:szCs w:val="24"/>
+        </w:rPr>
+        <w:t xml:space="preserve"> akan mepengaruhi dalam pengambilan keputusan.</w:t>
+      </w:r>
+    </w:p>
+    <w:p>
+      <w:pPr>
+        <w:pStyle w:val="ListParagraph"/>
+        <w:spacing w:line="360" w:lineRule="auto"/>
+        <w:ind w:left="1134"/>
+        <w:jc w:val="both"/>
+        <w:rPr>
+          <w:rFonts w:ascii="Times New Roman" w:hAnsi="Times New Roman" w:cs="Times New Roman"/>
+          <w:sz w:val="24"/>
+          <w:szCs w:val="24"/>
+        </w:rPr>
+      </w:pPr>
+    </w:p>
+    <w:p>
+      <w:pPr>
+        <w:pStyle w:val="ListParagraph"/>
+        <w:numPr>
+          <w:ilvl w:val="0"/>
+          <w:numId w:val="8"/>
+        </w:numPr>
+        <w:spacing w:line="240" w:lineRule="auto"/>
+        <w:rPr>
+          <w:rFonts w:ascii="Times New Roman" w:hAnsi="Times New Roman" w:cs="Times New Roman"/>
+          <w:sz w:val="24"/>
+          <w:szCs w:val="24"/>
+        </w:rPr>
+      </w:pPr>
+      <w:r>
+        <w:rPr>
+          <w:rFonts w:ascii="Times New Roman" w:hAnsi="Times New Roman" w:cs="Times New Roman"/>
+          <w:sz w:val="24"/>
+          <w:szCs w:val="24"/>
+        </w:rPr>
+        <w:t>LPPAIK</w:t>
+      </w:r>
+    </w:p>
+    <w:p>
+      <w:pPr>
+        <w:pStyle w:val="ListParagraph"/>
+        <w:spacing w:line="240" w:lineRule="auto"/>
+        <w:rPr>
+          <w:rFonts w:ascii="Times New Roman" w:hAnsi="Times New Roman" w:cs="Times New Roman"/>
+          <w:sz w:val="24"/>
+          <w:szCs w:val="24"/>
+        </w:rPr>
+      </w:pPr>
+      <w:r>
+        <w:rPr>
+          <w:rFonts w:ascii="Times New Roman" w:hAnsi="Times New Roman" w:cs="Times New Roman"/>
+          <w:sz w:val="24"/>
+          <w:szCs w:val="24"/>
+          <w:highlight w:val="darkCyan"/>
+        </w:rPr>
+        <w:t>Lembaga Pengkajian dan Penerapan Al-Islam &amp; Kemuhammadiyahan merupakan lembaga ……</w:t>
+      </w:r>
+    </w:p>
+    <w:p>
+      <w:pPr>
+        <w:pStyle w:val="ListParagraph"/>
+        <w:spacing w:line="240" w:lineRule="auto"/>
+        <w:rPr>
+          <w:rFonts w:ascii="Times New Roman" w:hAnsi="Times New Roman" w:cs="Times New Roman"/>
+          <w:sz w:val="24"/>
+          <w:szCs w:val="24"/>
+        </w:rPr>
+      </w:pPr>
+    </w:p>
+    <w:p>
+      <w:pPr>
+        <w:pStyle w:val="ListParagraph"/>
+        <w:spacing w:line="240" w:lineRule="auto"/>
+        <w:rPr>
+          <w:rFonts w:ascii="Times New Roman" w:hAnsi="Times New Roman" w:cs="Times New Roman"/>
+          <w:sz w:val="24"/>
+          <w:szCs w:val="24"/>
+        </w:rPr>
+      </w:pPr>
+    </w:p>
+    <w:p>
+      <w:pPr>
+        <w:pStyle w:val="ListParagraph"/>
+        <w:spacing w:line="240" w:lineRule="auto"/>
+        <w:rPr>
+          <w:rFonts w:ascii="Times New Roman" w:hAnsi="Times New Roman" w:cs="Times New Roman"/>
+          <w:sz w:val="24"/>
+          <w:szCs w:val="24"/>
+        </w:rPr>
+      </w:pPr>
+    </w:p>
+    <w:p>
+      <w:pPr>
+        <w:pStyle w:val="ListParagraph"/>
+        <w:numPr>
+          <w:ilvl w:val="0"/>
+          <w:numId w:val="8"/>
+        </w:numPr>
+        <w:spacing w:line="240" w:lineRule="auto"/>
+        <w:rPr>
+          <w:rFonts w:ascii="Times New Roman" w:hAnsi="Times New Roman" w:cs="Times New Roman"/>
+          <w:sz w:val="24"/>
+          <w:szCs w:val="24"/>
+        </w:rPr>
+      </w:pPr>
+      <w:r>
+        <w:rPr>
+          <w:rFonts w:ascii="Times New Roman" w:hAnsi="Times New Roman" w:cs="Times New Roman"/>
+          <w:sz w:val="24"/>
+          <w:szCs w:val="24"/>
+        </w:rPr>
+        <w:t>Sistem Informasi</w:t>
+      </w:r>
+    </w:p>
+    <w:p>
+      <w:pPr>
+        <w:spacing w:line="360" w:lineRule="auto"/>
+        <w:ind w:left="646" w:firstLine="437"/>
+        <w:jc w:val="both"/>
+        <w:rPr>
+          <w:rFonts w:ascii="Times New Roman" w:hAnsi="Times New Roman" w:cs="Times New Roman"/>
+          <w:sz w:val="24"/>
+          <w:szCs w:val="24"/>
+        </w:rPr>
+      </w:pPr>
+      <w:r>
+        <w:rPr>
+          <w:rFonts w:ascii="Times New Roman" w:hAnsi="Times New Roman" w:cs="Times New Roman"/>
+          <w:sz w:val="24"/>
+          <w:szCs w:val="24"/>
+        </w:rPr>
+        <w:t>Didalam (hutabari 2015) menjelaskan bahwa, Sistem Informasi merupakan suatu sistem didalam suatu organisasi yang mempertemukan kebutuhan pengelolah sebuah transaksi dengan mendukung operasi yang bersifat manajerial dan kegiatan strategi dari suatu organisasi untuk menyediakan sebuah output kepada pihak luar tertentu dengan berbentuk laporan-laporan yang dibutuhkan.</w:t>
+      </w:r>
+    </w:p>
+    <w:p>
+      <w:pPr>
+        <w:spacing w:line="360" w:lineRule="auto"/>
+        <w:ind w:left="646" w:firstLine="437"/>
+        <w:jc w:val="both"/>
+        <w:rPr>
+          <w:rFonts w:ascii="Times New Roman" w:hAnsi="Times New Roman" w:cs="Times New Roman"/>
+          <w:sz w:val="24"/>
+          <w:szCs w:val="24"/>
+        </w:rPr>
+      </w:pPr>
+      <w:r>
+        <w:rPr>
+          <w:rFonts w:ascii="Times New Roman" w:hAnsi="Times New Roman" w:cs="Times New Roman"/>
+          <w:sz w:val="24"/>
+          <w:szCs w:val="24"/>
+        </w:rPr>
+        <w:t xml:space="preserve">Sistem informasi merupakan suatu sistem </w:t>
+      </w:r>
+      <w:r>
+        <w:rPr>
+          <w:rFonts w:ascii="Times New Roman" w:hAnsi="Times New Roman" w:cs="Times New Roman"/>
+          <w:sz w:val="24"/>
+          <w:szCs w:val="24"/>
+        </w:rPr>
+        <w:t>di</w:t>
+      </w:r>
+      <w:r>
+        <w:rPr>
+          <w:rFonts w:ascii="Times New Roman" w:hAnsi="Times New Roman" w:cs="Times New Roman"/>
+          <w:sz w:val="24"/>
+          <w:szCs w:val="24"/>
+        </w:rPr>
+        <w:t xml:space="preserve">dalam suatu organisasi yang mempertemukan kebutuhan pengolahan transaksi harian yang mendukung </w:t>
+      </w:r>
+      <w:r>
+        <w:rPr>
+          <w:rFonts w:ascii="Times New Roman" w:hAnsi="Times New Roman" w:cs="Times New Roman"/>
+          <w:sz w:val="24"/>
+          <w:szCs w:val="24"/>
+        </w:rPr>
+        <w:t xml:space="preserve">fungsi pengoprasian </w:t>
+      </w:r>
+      <w:r>
+        <w:rPr>
+          <w:rFonts w:ascii="Times New Roman" w:hAnsi="Times New Roman" w:cs="Times New Roman"/>
+          <w:sz w:val="24"/>
+          <w:szCs w:val="24"/>
+        </w:rPr>
+        <w:t xml:space="preserve">bersifat manajerial dengan kegiatan strategi dari suatu organisasi </w:t>
+      </w:r>
+      <w:r>
+        <w:rPr>
+          <w:rFonts w:ascii="Times New Roman" w:hAnsi="Times New Roman" w:cs="Times New Roman"/>
+          <w:sz w:val="24"/>
+          <w:szCs w:val="24"/>
+        </w:rPr>
+        <w:t xml:space="preserve">yang bertujuan </w:t>
+      </w:r>
+      <w:r>
+        <w:rPr>
+          <w:rFonts w:ascii="Times New Roman" w:hAnsi="Times New Roman" w:cs="Times New Roman"/>
+          <w:sz w:val="24"/>
+          <w:szCs w:val="24"/>
+        </w:rPr>
+        <w:t>menyediakan kepada pihak luar tertentu dengan informasi yang diperlukan untuk mengambil</w:t>
+      </w:r>
+      <w:r>
+        <w:rPr>
+          <w:rFonts w:ascii="Times New Roman" w:hAnsi="Times New Roman" w:cs="Times New Roman"/>
+          <w:sz w:val="24"/>
+          <w:szCs w:val="24"/>
+        </w:rPr>
+        <w:t xml:space="preserve"> suatu</w:t>
+      </w:r>
+      <w:r>
+        <w:rPr>
+          <w:rFonts w:ascii="Times New Roman" w:hAnsi="Times New Roman" w:cs="Times New Roman"/>
+          <w:sz w:val="24"/>
+          <w:szCs w:val="24"/>
+        </w:rPr>
+        <w:t xml:space="preserve"> keputusan. Sistem informasi</w:t>
+      </w:r>
+      <w:r>
+        <w:rPr>
+          <w:rFonts w:ascii="Times New Roman" w:hAnsi="Times New Roman" w:cs="Times New Roman"/>
+          <w:sz w:val="24"/>
+          <w:szCs w:val="24"/>
+        </w:rPr>
+        <w:t xml:space="preserve"> di</w:t>
+      </w:r>
+      <w:r>
+        <w:rPr>
+          <w:rFonts w:ascii="Times New Roman" w:hAnsi="Times New Roman" w:cs="Times New Roman"/>
+          <w:sz w:val="24"/>
+          <w:szCs w:val="24"/>
+        </w:rPr>
+        <w:t xml:space="preserve">dalam suatu organisasi </w:t>
+      </w:r>
+      <w:r>
+        <w:rPr>
+          <w:rFonts w:ascii="Times New Roman" w:hAnsi="Times New Roman" w:cs="Times New Roman"/>
+          <w:sz w:val="24"/>
+          <w:szCs w:val="24"/>
+        </w:rPr>
+        <w:t xml:space="preserve">juga </w:t>
+      </w:r>
+      <w:r>
+        <w:rPr>
+          <w:rFonts w:ascii="Times New Roman" w:hAnsi="Times New Roman" w:cs="Times New Roman"/>
+          <w:sz w:val="24"/>
+          <w:szCs w:val="24"/>
+        </w:rPr>
+        <w:t xml:space="preserve">dapat dikatakan sebagai suatu sistem yang </w:t>
+      </w:r>
+      <w:r>
+        <w:rPr>
+          <w:rFonts w:ascii="Times New Roman" w:hAnsi="Times New Roman" w:cs="Times New Roman"/>
+          <w:sz w:val="24"/>
+          <w:szCs w:val="24"/>
+        </w:rPr>
+        <w:t xml:space="preserve">mampu </w:t>
+      </w:r>
+      <w:r>
+        <w:rPr>
+          <w:rFonts w:ascii="Times New Roman" w:hAnsi="Times New Roman" w:cs="Times New Roman"/>
+          <w:sz w:val="24"/>
+          <w:szCs w:val="24"/>
+        </w:rPr>
+        <w:t xml:space="preserve">menyediakan informasi bagi semua </w:t>
+      </w:r>
+      <w:r>
+        <w:rPr>
+          <w:rFonts w:ascii="Times New Roman" w:hAnsi="Times New Roman" w:cs="Times New Roman"/>
+          <w:sz w:val="24"/>
+          <w:szCs w:val="24"/>
+        </w:rPr>
+        <w:t>hirarki atau tingkatan</w:t>
+      </w:r>
+      <w:r>
+        <w:rPr>
+          <w:rFonts w:ascii="Times New Roman" w:hAnsi="Times New Roman" w:cs="Times New Roman"/>
+          <w:sz w:val="24"/>
+          <w:szCs w:val="24"/>
+        </w:rPr>
+        <w:t xml:space="preserve"> </w:t>
+      </w:r>
+      <w:r>
+        <w:rPr>
+          <w:rFonts w:ascii="Times New Roman" w:hAnsi="Times New Roman" w:cs="Times New Roman"/>
+          <w:sz w:val="24"/>
+          <w:szCs w:val="24"/>
+        </w:rPr>
+        <w:t>di</w:t>
+      </w:r>
+      <w:r>
+        <w:rPr>
+          <w:rFonts w:ascii="Times New Roman" w:hAnsi="Times New Roman" w:cs="Times New Roman"/>
+          <w:sz w:val="24"/>
+          <w:szCs w:val="24"/>
+        </w:rPr>
+        <w:t>dalam</w:t>
+      </w:r>
+      <w:r>
+        <w:rPr>
+          <w:rFonts w:ascii="Times New Roman" w:hAnsi="Times New Roman" w:cs="Times New Roman"/>
+          <w:sz w:val="24"/>
+          <w:szCs w:val="24"/>
+        </w:rPr>
+        <w:t xml:space="preserve"> suatu </w:t>
+      </w:r>
+      <w:r>
+        <w:rPr>
+          <w:rFonts w:ascii="Times New Roman" w:hAnsi="Times New Roman" w:cs="Times New Roman"/>
+          <w:sz w:val="24"/>
+          <w:szCs w:val="24"/>
+        </w:rPr>
+        <w:t>organisasi tersebut kapan saja diperlukan.</w:t>
+      </w:r>
+      <w:r>
+        <w:rPr>
+          <w:rFonts w:ascii="Times New Roman" w:hAnsi="Times New Roman" w:cs="Times New Roman"/>
+          <w:sz w:val="24"/>
+          <w:szCs w:val="24"/>
+        </w:rPr>
+        <w:t xml:space="preserve"> Sistem ini </w:t>
+      </w:r>
+      <w:r>
+        <w:rPr>
+          <w:rFonts w:ascii="Times New Roman" w:hAnsi="Times New Roman" w:cs="Times New Roman"/>
+          <w:sz w:val="24"/>
+          <w:szCs w:val="24"/>
+        </w:rPr>
+        <w:t xml:space="preserve">mampu </w:t>
+      </w:r>
+      <w:r>
+        <w:rPr>
+          <w:rFonts w:ascii="Times New Roman" w:hAnsi="Times New Roman" w:cs="Times New Roman"/>
+          <w:sz w:val="24"/>
+          <w:szCs w:val="24"/>
+        </w:rPr>
+        <w:t>menyimpan</w:t>
+      </w:r>
+      <w:r>
+        <w:rPr>
+          <w:rFonts w:ascii="Times New Roman" w:hAnsi="Times New Roman" w:cs="Times New Roman"/>
+          <w:sz w:val="24"/>
+          <w:szCs w:val="24"/>
+        </w:rPr>
+        <w:t xml:space="preserve"> </w:t>
+      </w:r>
+      <w:bookmarkStart w:id="0" w:name="_Hlk136441031"/>
+      <w:r>
+        <w:rPr>
+          <w:rFonts w:ascii="Times New Roman" w:hAnsi="Times New Roman" w:cs="Times New Roman"/>
+          <w:sz w:val="24"/>
+          <w:szCs w:val="24"/>
+        </w:rPr>
+        <w:t>informasi</w:t>
+      </w:r>
+      <w:bookmarkEnd w:id="0"/>
+      <w:r>
+        <w:rPr>
+          <w:rFonts w:ascii="Times New Roman" w:hAnsi="Times New Roman" w:cs="Times New Roman"/>
+          <w:sz w:val="24"/>
+          <w:szCs w:val="24"/>
+        </w:rPr>
+        <w:t>, mengambil</w:t>
+      </w:r>
+      <w:r>
+        <w:rPr>
+          <w:rFonts w:ascii="Times New Roman" w:hAnsi="Times New Roman" w:cs="Times New Roman"/>
+          <w:sz w:val="24"/>
+          <w:szCs w:val="24"/>
+        </w:rPr>
+        <w:t xml:space="preserve"> informasi</w:t>
+      </w:r>
+      <w:r>
+        <w:rPr>
+          <w:rFonts w:ascii="Times New Roman" w:hAnsi="Times New Roman" w:cs="Times New Roman"/>
+          <w:sz w:val="24"/>
+          <w:szCs w:val="24"/>
+        </w:rPr>
+        <w:t>, mengubah</w:t>
+      </w:r>
+      <w:r>
+        <w:rPr>
+          <w:rFonts w:ascii="Times New Roman" w:hAnsi="Times New Roman" w:cs="Times New Roman"/>
+          <w:sz w:val="24"/>
+          <w:szCs w:val="24"/>
+        </w:rPr>
+        <w:t xml:space="preserve"> informasi</w:t>
+      </w:r>
+      <w:r>
+        <w:rPr>
+          <w:rFonts w:ascii="Times New Roman" w:hAnsi="Times New Roman" w:cs="Times New Roman"/>
+          <w:sz w:val="24"/>
+          <w:szCs w:val="24"/>
+        </w:rPr>
+        <w:t xml:space="preserve">, </w:t>
+      </w:r>
+      <w:r>
+        <w:rPr>
+          <w:rFonts w:ascii="Times New Roman" w:hAnsi="Times New Roman" w:cs="Times New Roman"/>
+          <w:sz w:val="24"/>
+          <w:szCs w:val="24"/>
+        </w:rPr>
+        <w:lastRenderedPageBreak/>
+        <w:t>mengolah dan mengkomunikasikan informasi yang diterima dengan menggunakan sistem informasi atau peralatan sistem lainnya (angraeni 2017).</w:t>
+      </w:r>
+      <w:r>
+        <w:rPr>
+          <w:rFonts w:ascii="Times New Roman" w:hAnsi="Times New Roman" w:cs="Times New Roman"/>
+          <w:sz w:val="24"/>
+          <w:szCs w:val="24"/>
+        </w:rPr>
+        <w:t xml:space="preserve"> Berikut merupakan </w:t>
+      </w:r>
+      <w:r>
+        <w:rPr>
+          <w:rFonts w:ascii="Times New Roman" w:hAnsi="Times New Roman" w:cs="Times New Roman"/>
+          <w:sz w:val="24"/>
+          <w:szCs w:val="24"/>
+        </w:rPr>
+        <w:t>ciri-ciri</w:t>
+      </w:r>
+      <w:r>
+        <w:rPr>
+          <w:rFonts w:ascii="Times New Roman" w:hAnsi="Times New Roman" w:cs="Times New Roman"/>
+          <w:sz w:val="24"/>
+          <w:szCs w:val="24"/>
+        </w:rPr>
+        <w:t xml:space="preserve"> </w:t>
+      </w:r>
+      <w:r>
+        <w:rPr>
+          <w:rFonts w:ascii="Times New Roman" w:hAnsi="Times New Roman" w:cs="Times New Roman"/>
+          <w:sz w:val="24"/>
+          <w:szCs w:val="24"/>
+        </w:rPr>
+        <w:t xml:space="preserve">dari sistem informasi </w:t>
+      </w:r>
+      <w:r>
+        <w:rPr>
+          <w:rFonts w:ascii="Times New Roman" w:hAnsi="Times New Roman" w:cs="Times New Roman"/>
+          <w:sz w:val="24"/>
+          <w:szCs w:val="24"/>
+        </w:rPr>
+        <w:t>diantaranya yaitu:</w:t>
+      </w:r>
+    </w:p>
+    <w:p>
+      <w:pPr>
+        <w:pStyle w:val="ListParagraph"/>
+        <w:numPr>
+          <w:ilvl w:val="0"/>
+          <w:numId w:val="11"/>
+        </w:numPr>
+        <w:spacing w:line="360" w:lineRule="auto"/>
+        <w:ind w:left="1134" w:hanging="425"/>
+        <w:jc w:val="both"/>
+        <w:rPr>
+          <w:rFonts w:ascii="Times New Roman" w:hAnsi="Times New Roman" w:cs="Times New Roman"/>
+          <w:sz w:val="24"/>
+          <w:szCs w:val="24"/>
+        </w:rPr>
+      </w:pPr>
+      <w:r>
+        <w:rPr>
+          <w:rFonts w:ascii="Times New Roman" w:hAnsi="Times New Roman" w:cs="Times New Roman"/>
+          <w:sz w:val="24"/>
+          <w:szCs w:val="24"/>
+        </w:rPr>
+        <w:t>I</w:t>
+      </w:r>
+      <w:r>
+        <w:rPr>
+          <w:rFonts w:ascii="Times New Roman" w:hAnsi="Times New Roman" w:cs="Times New Roman"/>
+          <w:sz w:val="24"/>
+          <w:szCs w:val="24"/>
+        </w:rPr>
+        <w:t>nfo</w:t>
+      </w:r>
+      <w:r>
+        <w:rPr>
+          <w:rFonts w:ascii="Times New Roman" w:hAnsi="Times New Roman" w:cs="Times New Roman"/>
+          <w:sz w:val="24"/>
+          <w:szCs w:val="24"/>
+        </w:rPr>
+        <w:t>r</w:t>
+      </w:r>
+      <w:r>
+        <w:rPr>
+          <w:rFonts w:ascii="Times New Roman" w:hAnsi="Times New Roman" w:cs="Times New Roman"/>
+          <w:sz w:val="24"/>
+          <w:szCs w:val="24"/>
+        </w:rPr>
+        <w:t xml:space="preserve">masi yang </w:t>
+      </w:r>
+      <w:r>
+        <w:rPr>
+          <w:rFonts w:ascii="Times New Roman" w:hAnsi="Times New Roman" w:cs="Times New Roman"/>
+          <w:sz w:val="24"/>
+          <w:szCs w:val="24"/>
+        </w:rPr>
+        <w:t>disajikan</w:t>
+      </w:r>
+      <w:r>
+        <w:rPr>
+          <w:rFonts w:ascii="Times New Roman" w:hAnsi="Times New Roman" w:cs="Times New Roman"/>
+          <w:sz w:val="24"/>
+          <w:szCs w:val="24"/>
+        </w:rPr>
+        <w:t xml:space="preserve"> sama sekali adalah informasi yang baru dan segar bagi penerimanya</w:t>
+      </w:r>
+      <w:r>
+        <w:rPr>
+          <w:rFonts w:ascii="Times New Roman" w:hAnsi="Times New Roman" w:cs="Times New Roman"/>
+          <w:sz w:val="24"/>
+          <w:szCs w:val="24"/>
+        </w:rPr>
+        <w:t>.</w:t>
+      </w:r>
+    </w:p>
+    <w:p>
+      <w:pPr>
+        <w:pStyle w:val="ListParagraph"/>
+        <w:numPr>
+          <w:ilvl w:val="0"/>
+          <w:numId w:val="11"/>
+        </w:numPr>
+        <w:spacing w:line="360" w:lineRule="auto"/>
+        <w:ind w:left="1134" w:hanging="425"/>
+        <w:jc w:val="both"/>
+        <w:rPr>
+          <w:rFonts w:ascii="Times New Roman" w:hAnsi="Times New Roman" w:cs="Times New Roman"/>
+          <w:sz w:val="24"/>
+          <w:szCs w:val="24"/>
+        </w:rPr>
+      </w:pPr>
+      <w:r>
+        <w:rPr>
+          <w:rFonts w:ascii="Times New Roman" w:hAnsi="Times New Roman" w:cs="Times New Roman"/>
+          <w:sz w:val="24"/>
+          <w:szCs w:val="24"/>
+        </w:rPr>
+        <w:t>Dapat diperbaruhi atau memberikan modifikasi terhadap informasi yang sebelumnya telah ada.</w:t>
+      </w:r>
+    </w:p>
+    <w:p>
+      <w:pPr>
+        <w:pStyle w:val="ListParagraph"/>
+        <w:numPr>
+          <w:ilvl w:val="0"/>
+          <w:numId w:val="11"/>
+        </w:numPr>
+        <w:spacing w:line="360" w:lineRule="auto"/>
+        <w:ind w:left="1134" w:hanging="425"/>
+        <w:jc w:val="both"/>
+        <w:rPr>
+          <w:rFonts w:ascii="Times New Roman" w:hAnsi="Times New Roman" w:cs="Times New Roman"/>
+          <w:sz w:val="24"/>
+          <w:szCs w:val="24"/>
+        </w:rPr>
+      </w:pPr>
+      <w:r>
+        <w:rPr>
+          <w:rFonts w:ascii="Times New Roman" w:hAnsi="Times New Roman" w:cs="Times New Roman"/>
+          <w:sz w:val="24"/>
+          <w:szCs w:val="24"/>
+        </w:rPr>
+        <w:t xml:space="preserve">Dapat menjadi suatu koreksi dari infomasi yang </w:t>
+      </w:r>
+      <w:r>
+        <w:rPr>
+          <w:rFonts w:ascii="Times New Roman" w:hAnsi="Times New Roman" w:cs="Times New Roman"/>
+          <w:sz w:val="24"/>
+          <w:szCs w:val="24"/>
+        </w:rPr>
+        <w:t>terjadi ke</w:t>
+      </w:r>
+      <w:r>
+        <w:rPr>
+          <w:rFonts w:ascii="Times New Roman" w:hAnsi="Times New Roman" w:cs="Times New Roman"/>
+          <w:sz w:val="24"/>
+          <w:szCs w:val="24"/>
+        </w:rPr>
+        <w:t>salah sebelumnya.</w:t>
+      </w:r>
+    </w:p>
+    <w:p>
+      <w:pPr>
+        <w:pStyle w:val="ListParagraph"/>
+        <w:numPr>
+          <w:ilvl w:val="0"/>
+          <w:numId w:val="11"/>
+        </w:numPr>
+        <w:spacing w:line="360" w:lineRule="auto"/>
+        <w:ind w:left="1134" w:hanging="425"/>
+        <w:jc w:val="both"/>
+        <w:rPr>
+          <w:rFonts w:ascii="Times New Roman" w:hAnsi="Times New Roman" w:cs="Times New Roman"/>
+          <w:sz w:val="24"/>
+          <w:szCs w:val="24"/>
+        </w:rPr>
+      </w:pPr>
+      <w:r>
+        <w:rPr>
+          <w:rFonts w:ascii="Times New Roman" w:hAnsi="Times New Roman" w:cs="Times New Roman"/>
+          <w:sz w:val="24"/>
+          <w:szCs w:val="24"/>
+        </w:rPr>
+        <w:t>Dapat mempertegas informasi yang telah ada sebelumnya.</w:t>
+      </w:r>
+    </w:p>
+    <w:p>
+      <w:pPr>
+        <w:pStyle w:val="ListParagraph"/>
+        <w:spacing w:line="240" w:lineRule="auto"/>
+        <w:rPr>
+          <w:rFonts w:ascii="Times New Roman" w:hAnsi="Times New Roman" w:cs="Times New Roman"/>
+          <w:sz w:val="24"/>
+          <w:szCs w:val="24"/>
+        </w:rPr>
+      </w:pPr>
+    </w:p>
+    <w:p>
+      <w:pPr>
+        <w:pStyle w:val="ListParagraph"/>
+        <w:numPr>
+          <w:ilvl w:val="0"/>
+          <w:numId w:val="8"/>
+        </w:numPr>
+        <w:spacing w:line="240" w:lineRule="auto"/>
+        <w:rPr>
+          <w:rFonts w:ascii="Times New Roman" w:hAnsi="Times New Roman" w:cs="Times New Roman"/>
+          <w:sz w:val="24"/>
+          <w:szCs w:val="24"/>
+          <w:highlight w:val="darkCyan"/>
+        </w:rPr>
+      </w:pPr>
+      <w:r>
+        <w:rPr>
+          <w:rFonts w:ascii="Times New Roman" w:hAnsi="Times New Roman" w:cs="Times New Roman"/>
+          <w:sz w:val="24"/>
+          <w:szCs w:val="24"/>
+          <w:highlight w:val="darkCyan"/>
+        </w:rPr>
+        <w:t>Sistem Informasi LPPAIK</w:t>
+      </w:r>
+    </w:p>
+    <w:p>
+      <w:pPr>
+        <w:spacing w:line="240" w:lineRule="auto"/>
+        <w:ind w:left="360"/>
+        <w:rPr>
+          <w:rFonts w:ascii="Times New Roman" w:hAnsi="Times New Roman" w:cs="Times New Roman"/>
+          <w:sz w:val="24"/>
+          <w:szCs w:val="24"/>
+          <w:highlight w:val="darkCyan"/>
+        </w:rPr>
+      </w:pPr>
+    </w:p>
+    <w:p>
+      <w:pPr>
+        <w:pStyle w:val="ListParagraph"/>
+        <w:numPr>
+          <w:ilvl w:val="0"/>
+          <w:numId w:val="7"/>
+        </w:numPr>
+        <w:spacing w:line="240" w:lineRule="auto"/>
+        <w:rPr>
+          <w:rFonts w:ascii="Times New Roman" w:hAnsi="Times New Roman" w:cs="Times New Roman"/>
+          <w:b/>
+          <w:bCs/>
+          <w:sz w:val="24"/>
+          <w:szCs w:val="24"/>
+        </w:rPr>
+      </w:pPr>
+      <w:r>
+        <w:rPr>
+          <w:rFonts w:ascii="Times New Roman" w:hAnsi="Times New Roman" w:cs="Times New Roman"/>
+          <w:b/>
+          <w:bCs/>
+          <w:sz w:val="24"/>
+          <w:szCs w:val="24"/>
+        </w:rPr>
+        <w:t>Aplikasi Berbasis Web</w:t>
+      </w:r>
+    </w:p>
+    <w:p>
+      <w:pPr>
+        <w:pStyle w:val="ListParagraph"/>
+        <w:spacing w:line="240" w:lineRule="auto"/>
+        <w:ind w:left="0"/>
+        <w:rPr>
+          <w:rFonts w:ascii="Times New Roman" w:hAnsi="Times New Roman" w:cs="Times New Roman"/>
+          <w:b/>
+          <w:bCs/>
+          <w:sz w:val="24"/>
+          <w:szCs w:val="24"/>
+        </w:rPr>
+      </w:pPr>
+    </w:p>
+    <w:p>
+      <w:pPr>
+        <w:pStyle w:val="ListParagraph"/>
+        <w:spacing w:line="240" w:lineRule="auto"/>
+        <w:ind w:left="0"/>
+        <w:jc w:val="center"/>
+        <w:rPr>
+          <w:rFonts w:ascii="Times New Roman" w:hAnsi="Times New Roman" w:cs="Times New Roman"/>
+          <w:b/>
+          <w:bCs/>
+          <w:sz w:val="24"/>
+          <w:szCs w:val="24"/>
+        </w:rPr>
+      </w:pPr>
+    </w:p>
+    <w:p>
+      <w:pPr>
+        <w:pStyle w:val="ListParagraph"/>
+        <w:numPr>
+          <w:ilvl w:val="0"/>
+          <w:numId w:val="13"/>
+        </w:numPr>
+        <w:spacing w:line="240" w:lineRule="auto"/>
+        <w:rPr>
+          <w:rFonts w:ascii="Times New Roman" w:hAnsi="Times New Roman" w:cs="Times New Roman"/>
+          <w:sz w:val="24"/>
+          <w:szCs w:val="24"/>
+        </w:rPr>
+      </w:pPr>
+      <w:r>
+        <w:rPr>
+          <w:rFonts w:ascii="Times New Roman" w:hAnsi="Times New Roman" w:cs="Times New Roman"/>
+          <w:sz w:val="24"/>
+          <w:szCs w:val="24"/>
+        </w:rPr>
+        <w:t>Website</w:t>
+      </w:r>
+    </w:p>
+    <w:p>
+      <w:pPr>
+        <w:spacing w:line="360" w:lineRule="auto"/>
+        <w:ind w:left="646" w:firstLine="437"/>
+        <w:jc w:val="both"/>
+        <w:rPr>
+          <w:rFonts w:ascii="Times New Roman" w:hAnsi="Times New Roman" w:cs="Times New Roman"/>
+          <w:sz w:val="24"/>
+          <w:szCs w:val="24"/>
+        </w:rPr>
+      </w:pPr>
+      <w:r>
+        <w:rPr>
+          <w:rFonts w:ascii="Times New Roman" w:hAnsi="Times New Roman" w:cs="Times New Roman"/>
+          <w:sz w:val="24"/>
+          <w:szCs w:val="24"/>
+        </w:rPr>
+        <w:t xml:space="preserve">Web adalah salah satu layanan yang dapat digunakan oleh seluruh pengguna internet yang terhubung secara online. Pada mulanya web merupakan ruangan informasi dalam internet dengan menggunakan teknologi hypertext, yang dimana pengguna dituntun untuk menemukan informasi dengan mengikuti tautan dalam dokumen web yang ditampilkan dalam sebuah web browser (Gunawan, I., Akbar, T., &amp; Anwar, K. (2019). Prototipe Sistem Monitoring Tegangan Panel Surya (Solar Cell) Pada Lampu Penerang Jalan Berbasis Web Aplikasi. Infotek J Inform dan Teknol, 2(2), 70-8.). Sedangkan website merupakan kumpulan-kumpulan dari halaman web yang didalamnya terdapat sebuah domain yang mengandung informasi yang dibutuhkan. Website pada umumnya dibangun dari halaman-halaman web yang saling berhubungan, dengan artian bahwa website merupakan halaman yang berisikan infromasi teks, gambar, dengan memiliki animasi, suara atau gabungan dari semuanya, baik itu yang bersifat statis maupun dinamis yang membentuk satu rangkaian bangunan sederhana maupun yang kompleks dengan saling memiliki keterkaitan dengan menggunakan </w:t>
+      </w:r>
+      <w:r>
+        <w:rPr>
+          <w:rFonts w:ascii="Times New Roman" w:hAnsi="Times New Roman" w:cs="Times New Roman"/>
+          <w:sz w:val="24"/>
+          <w:szCs w:val="24"/>
+        </w:rPr>
+        <w:lastRenderedPageBreak/>
+        <w:t>hyperlink, sedangkan teks yang menjadi media penghubung disebut hypertext</w:t>
+      </w:r>
+      <w:r>
+        <w:rPr>
+          <w:rFonts w:ascii="Times New Roman" w:hAnsi="Times New Roman" w:cs="Times New Roman"/>
+          <w:sz w:val="24"/>
+          <w:szCs w:val="24"/>
+        </w:rPr>
+        <w:fldChar w:fldCharType="begin" w:fldLock="1"/>
+      </w:r>
+      <w:r>
+        <w:rPr>
+          <w:rFonts w:ascii="Times New Roman" w:hAnsi="Times New Roman" w:cs="Times New Roman"/>
+          <w:sz w:val="24"/>
+          <w:szCs w:val="24"/>
+        </w:rPr>
+        <w:instrText>ADDIN CSL_CITATION {"citationItems":[{"id":"ITEM-1","itemData":{"abstract":"Koperasi memiliki peranan penting dalam kemajuan ekonomi Indonesia. Dengan berasaskan kekeluargaan dan gotong royong, koperasi menjadi salah satu pilar dalam menopang ekonomi kerakyatan. Bila dikaitkan dengan perkembangan teknologi, maka diperlukan suatu sistem yang mempermudah kinerja khususnya dalam kegiatan operasional koperasi yakni dengan pemanfaatan teknologi internet. Batasan masalah yang dibahas dalam penelitian ini mencakup pencatatan keuangan dan transaksi penjualan pada koperasi tersebut dengan menggunakan perancangan berbasis objek. Implementasi program menggunakan bahasa pemrograman PHP dengan database MySQL. Hasil akhir berupa aplikasi koperasi berbasis web diharapkan dapat membantu para anggotanya untuk bertransaksi dan mempermudah dalam melakukan pencatatan keuangan","author":[{"dropping-particle":"","family":"Isa","given":"Indra Griha Tofik","non-dropping-particle":"","parse-names":false,"suffix":""},{"dropping-particle":"","family":"Hartawan","given":"George Pri","non-dropping-particle":"","parse-names":false,"suffix":""}],"container-title":"Jurnal Ilmiah Ilmu Ekonomi","id":"ITEM-1","issue":"10","issued":{"date-parts":[["2017"]]},"page":"139-151","title":"Perancangan Aplikasi Koperasi Simpan Pinjam Berbasis Web (Studi","type":"article-journal","volume":"5"},"uris":["http://www.mendeley.com/documents/?uuid=70e591fd-7226-4e9a-916e-46acd9ad0ebf"]}],"mendeley":{"formattedCitation":"(Isa and Hartawan, 2017)","plainTextFormattedCitation":"(Isa and Hartawan, 2017)","previouslyFormattedCitation":"(Isa and Hartawan, 2017)"},"properties":{"noteIndex":0},"schema":"https://github.com/citation-style-language/schema/raw/master/csl-citation.json"}</w:instrText>
+      </w:r>
+      <w:r>
+        <w:rPr>
+          <w:rFonts w:ascii="Times New Roman" w:hAnsi="Times New Roman" w:cs="Times New Roman"/>
+          <w:sz w:val="24"/>
+          <w:szCs w:val="24"/>
+        </w:rPr>
+        <w:fldChar w:fldCharType="separate"/>
+      </w:r>
+      <w:r>
+        <w:rPr>
+          <w:rFonts w:ascii="Times New Roman" w:hAnsi="Times New Roman" w:cs="Times New Roman"/>
+          <w:sz w:val="24"/>
+          <w:szCs w:val="24"/>
+        </w:rPr>
+        <w:t>(Isa and Hartawan, 2017)</w:t>
+      </w:r>
+      <w:r>
+        <w:rPr>
+          <w:rFonts w:ascii="Times New Roman" w:hAnsi="Times New Roman" w:cs="Times New Roman"/>
+          <w:sz w:val="24"/>
+          <w:szCs w:val="24"/>
+        </w:rPr>
+        <w:fldChar w:fldCharType="end"/>
+      </w:r>
+      <w:r>
+        <w:rPr>
+          <w:rFonts w:ascii="Times New Roman" w:hAnsi="Times New Roman" w:cs="Times New Roman"/>
+          <w:sz w:val="24"/>
+          <w:szCs w:val="24"/>
+        </w:rPr>
+        <w:t>.</w:t>
+      </w:r>
+    </w:p>
+    <w:p>
+      <w:pPr>
+        <w:pStyle w:val="ListParagraph"/>
+        <w:numPr>
+          <w:ilvl w:val="0"/>
+          <w:numId w:val="13"/>
+        </w:numPr>
+        <w:spacing w:line="240" w:lineRule="auto"/>
+        <w:rPr>
+          <w:rFonts w:ascii="Times New Roman" w:hAnsi="Times New Roman" w:cs="Times New Roman"/>
+          <w:sz w:val="24"/>
+          <w:szCs w:val="24"/>
+        </w:rPr>
+      </w:pPr>
+      <w:r>
+        <w:rPr>
+          <w:rFonts w:ascii="Times New Roman" w:hAnsi="Times New Roman" w:cs="Times New Roman"/>
+          <w:sz w:val="24"/>
+          <w:szCs w:val="24"/>
+        </w:rPr>
+        <w:t>Aplikasi berbasis web</w:t>
+      </w:r>
+    </w:p>
+    <w:p>
+      <w:pPr>
+        <w:spacing w:line="360" w:lineRule="auto"/>
+        <w:ind w:left="646" w:firstLine="437"/>
+        <w:jc w:val="both"/>
+        <w:rPr>
+          <w:rFonts w:ascii="Times New Roman" w:hAnsi="Times New Roman" w:cs="Times New Roman"/>
+          <w:sz w:val="24"/>
+          <w:szCs w:val="24"/>
+        </w:rPr>
+      </w:pPr>
+      <w:r>
+        <w:rPr>
+          <w:rFonts w:ascii="Times New Roman" w:hAnsi="Times New Roman" w:cs="Times New Roman"/>
+          <w:sz w:val="24"/>
+          <w:szCs w:val="24"/>
+        </w:rPr>
+        <w:t>Aplikasi berbasis web merupakan sebuah program komputer yang memanfaatkan web browser serta tekologi dari web. Aplikasi ini menggunakan sciprt server-side seperti PHP dan ASP (Active Server Pages) untuk memproses dan mengelolah data yang disimpan pada server. Selain itu, script client-side seperti HTML dan JavaScript juga digunakan untuk menampilkan informasi dan memungkinkan pengguna berinteraksi dengan aplikasi melalui form online, sistem manajemen konten, kolom komentar, dan fitur lainnya. Dengan aplikasi web, user dapat membuat dan berbagi dokumen, bekerja sama dalam suatu proyek, serta mengedit dokumen yang sama dengan menggunakan perangkat yang berbeda dan dari lokasi yang berbeda pula</w:t>
+      </w:r>
+      <w:r>
+        <w:rPr>
+          <w:rFonts w:ascii="Times New Roman" w:hAnsi="Times New Roman" w:cs="Times New Roman"/>
+          <w:sz w:val="24"/>
+          <w:szCs w:val="24"/>
+        </w:rPr>
+        <w:fldChar w:fldCharType="begin" w:fldLock="1"/>
+      </w:r>
+      <w:r>
+        <w:rPr>
+          <w:rFonts w:ascii="Times New Roman" w:hAnsi="Times New Roman" w:cs="Times New Roman"/>
+          <w:sz w:val="24"/>
+          <w:szCs w:val="24"/>
+        </w:rPr>
+        <w:instrText>ADDIN CSL_CITATION {"citationItems":[{"id":"ITEM-1","itemData":{"ISBN":"9786025914812","abstract":"Definisi sebuah aplikasi berbasis web adalah sebuah program komputer yang memanfaatkan web browser serta teknologi web untuk melakukan tugas-tugas melalui internet. Aplikasi berbasis web menggunakan kombinasi server-side script seperti aspek maupun PHP untuk menangani penyimpanan dan mendapatkan informasi. Client-side script seperti JavaScript dan HTML juga digunakan untuk menyampaikan informasi kepada pengguna. Hal ini memungkinkan pengguna untuk berinteraksi dengan pemilik website menggunakan form online, kolom komentar, content management systems, dan lain sebagainya. Sebagai tambahan, aplikasi berbasis web memungkinkan karyawan untuk membuat dokumen, berbagi informasi, kolaborasi pada suatu proyek, serta bekerja pada dokumen yang sama dengan menggunakan perangkat yang berbeda, bahkan juga bisa dilakukan di lokasi","author":[{"dropping-particle":"","family":"Suryawinata","given":"Mohammad","non-dropping-particle":"","parse-names":false,"suffix":""}],"container-title":"Buku Ajar Mata Kuliah Pengembangan Aplikasi Berbasis Web","id":"ITEM-1","issued":{"date-parts":[["2019"]]},"number-of-pages":"1-144","title":"Buku Ajar Mata Kuliah Pengembangan Aplikasi Berbasis Web Diterbitkan oleh UMSIDA PRESS","type":"book"},"uris":["http://www.mendeley.com/documents/?uuid=e74b111c-754b-4add-b227-cd92ad3d6133"]}],"mendeley":{"formattedCitation":"(Suryawinata, 2019)","plainTextFormattedCitation":"(Suryawinata, 2019)","previouslyFormattedCitation":"(Suryawinata, 2019)"},"properties":{"noteIndex":0},"schema":"https://github.com/citation-style-language/schema/raw/master/csl-citation.json"}</w:instrText>
+      </w:r>
+      <w:r>
+        <w:rPr>
+          <w:rFonts w:ascii="Times New Roman" w:hAnsi="Times New Roman" w:cs="Times New Roman"/>
+          <w:sz w:val="24"/>
+          <w:szCs w:val="24"/>
+        </w:rPr>
+        <w:fldChar w:fldCharType="separate"/>
+      </w:r>
+      <w:r>
+        <w:rPr>
+          <w:rFonts w:ascii="Times New Roman" w:hAnsi="Times New Roman" w:cs="Times New Roman"/>
+          <w:sz w:val="24"/>
+          <w:szCs w:val="24"/>
+        </w:rPr>
+        <w:t>(Suryawinata, 2019)</w:t>
+      </w:r>
+      <w:r>
+        <w:rPr>
+          <w:rFonts w:ascii="Times New Roman" w:hAnsi="Times New Roman" w:cs="Times New Roman"/>
+          <w:sz w:val="24"/>
+          <w:szCs w:val="24"/>
+        </w:rPr>
+        <w:fldChar w:fldCharType="end"/>
+      </w:r>
+      <w:r>
+        <w:rPr>
+          <w:rFonts w:ascii="Times New Roman" w:hAnsi="Times New Roman" w:cs="Times New Roman"/>
+          <w:sz w:val="24"/>
+          <w:szCs w:val="24"/>
+        </w:rPr>
+        <w:t xml:space="preserve">. </w:t>
+      </w:r>
+    </w:p>
+    <w:p>
+      <w:pPr>
+        <w:spacing w:line="360" w:lineRule="auto"/>
+        <w:ind w:left="646" w:firstLine="437"/>
+        <w:jc w:val="both"/>
+        <w:rPr>
+          <w:rFonts w:ascii="Times New Roman" w:hAnsi="Times New Roman" w:cs="Times New Roman"/>
+          <w:sz w:val="24"/>
+          <w:szCs w:val="24"/>
+        </w:rPr>
+      </w:pPr>
+      <w:r>
+        <w:rPr>
+          <w:rFonts w:ascii="Times New Roman" w:hAnsi="Times New Roman" w:cs="Times New Roman"/>
+          <w:sz w:val="24"/>
+          <w:szCs w:val="24"/>
+        </w:rPr>
+        <w:t>Setiap permintaan yang dilakukan oleh user pada website melalui web browser akan diproses lagi oleh aplikasi web dan hasilnya akan dikembalikan lagi kepada user yang berupa halaman halaman web yang akan tampil dilayar web browser mereka. Web site yang bersifat dinamis tergantung dari nilai data atau parameter yang dimasukkan oleh user (Gunawan). Berikut adalah gambaran komunikasi antara client (Web browser) dan aplikasi web.</w:t>
+      </w:r>
+    </w:p>
+    <w:p>
+      <w:pPr>
+        <w:pStyle w:val="ListParagraph"/>
+        <w:spacing w:line="240" w:lineRule="auto"/>
+        <w:ind w:left="0"/>
+        <w:jc w:val="center"/>
+        <w:rPr>
+          <w:rFonts w:ascii="Times New Roman" w:hAnsi="Times New Roman" w:cs="Times New Roman"/>
+          <w:b/>
+          <w:bCs/>
+          <w:sz w:val="24"/>
+          <w:szCs w:val="24"/>
+        </w:rPr>
+      </w:pPr>
+    </w:p>
+    <w:p>
+      <w:pPr>
+        <w:pStyle w:val="ListParagraph"/>
+        <w:spacing w:line="240" w:lineRule="auto"/>
+        <w:ind w:left="0"/>
+        <w:jc w:val="center"/>
+        <w:rPr>
+          <w:rFonts w:ascii="Times New Roman" w:hAnsi="Times New Roman" w:cs="Times New Roman"/>
+          <w:b/>
+          <w:bCs/>
+          <w:sz w:val="24"/>
+          <w:szCs w:val="24"/>
+        </w:rPr>
+      </w:pPr>
+    </w:p>
+    <w:p>
+      <w:pPr>
+        <w:pStyle w:val="ListParagraph"/>
+        <w:spacing w:line="240" w:lineRule="auto"/>
+        <w:ind w:left="0"/>
+        <w:jc w:val="center"/>
+        <w:rPr>
+          <w:rFonts w:ascii="Times New Roman" w:hAnsi="Times New Roman" w:cs="Times New Roman"/>
+          <w:b/>
+          <w:bCs/>
+          <w:sz w:val="24"/>
+          <w:szCs w:val="24"/>
+        </w:rPr>
+      </w:pPr>
+    </w:p>
+    <w:p>
+      <w:pPr>
+        <w:pStyle w:val="ListParagraph"/>
+        <w:spacing w:line="240" w:lineRule="auto"/>
+        <w:ind w:left="0"/>
+        <w:jc w:val="center"/>
+        <w:rPr>
+          <w:rFonts w:ascii="Times New Roman" w:hAnsi="Times New Roman" w:cs="Times New Roman"/>
+          <w:b/>
+          <w:bCs/>
+          <w:sz w:val="24"/>
+          <w:szCs w:val="24"/>
+        </w:rPr>
+      </w:pPr>
+    </w:p>
+    <w:p>
+      <w:pPr>
+        <w:pStyle w:val="ListParagraph"/>
+        <w:spacing w:line="240" w:lineRule="auto"/>
+        <w:ind w:left="0"/>
+        <w:jc w:val="center"/>
+        <w:rPr>
+          <w:rFonts w:ascii="Times New Roman" w:hAnsi="Times New Roman" w:cs="Times New Roman"/>
+          <w:b/>
+          <w:bCs/>
+          <w:sz w:val="24"/>
+          <w:szCs w:val="24"/>
+        </w:rPr>
+      </w:pPr>
+    </w:p>
+    <w:p>
+      <w:pPr>
+        <w:pStyle w:val="ListParagraph"/>
+        <w:spacing w:line="240" w:lineRule="auto"/>
+        <w:ind w:left="0"/>
+        <w:jc w:val="center"/>
+        <w:rPr>
+          <w:rFonts w:ascii="Times New Roman" w:hAnsi="Times New Roman" w:cs="Times New Roman"/>
+          <w:b/>
+          <w:bCs/>
+          <w:sz w:val="24"/>
+          <w:szCs w:val="24"/>
+        </w:rPr>
+      </w:pPr>
     </w:p>
     <w:p>
       <w:pPr>
@@ -4988,7 +7451,6 @@
           <w:sz w:val="24"/>
           <w:szCs w:val="24"/>
         </w:rPr>
-        <w:lastRenderedPageBreak/>
         <w:fldChar w:fldCharType="end"/>
       </w:r>
       <w:r>
@@ -5135,7 +7597,7 @@
   <w:abstractNum w:abstractNumId="1" w15:restartNumberingAfterBreak="0">
     <w:nsid w:val="21A8635C"/>
     <w:multiLevelType w:val="hybridMultilevel"/>
-    <w:tmpl w:val="07524D40"/>
+    <w:tmpl w:val="AB2C3036"/>
     <w:lvl w:ilvl="0" w:tplc="04090015">
       <w:start w:val="1"/>
       <w:numFmt w:val="upperLetter"/>
@@ -5219,6 +7681,92 @@
     </w:lvl>
   </w:abstractNum>
   <w:abstractNum w:abstractNumId="2" w15:restartNumberingAfterBreak="0">
+    <w:nsid w:val="27DA0866"/>
+    <w:multiLevelType w:val="hybridMultilevel"/>
+    <w:tmpl w:val="B7E09CB6"/>
+    <w:lvl w:ilvl="0" w:tplc="04090017">
+      <w:start w:val="1"/>
+      <w:numFmt w:val="lowerLetter"/>
+      <w:lvlText w:val="%1)"/>
+      <w:lvlJc w:val="left"/>
+      <w:pPr>
+        <w:ind w:left="1803" w:hanging="360"/>
+      </w:pPr>
+    </w:lvl>
+    <w:lvl w:ilvl="1" w:tplc="04090019" w:tentative="1">
+      <w:start w:val="1"/>
+      <w:numFmt w:val="lowerLetter"/>
+      <w:lvlText w:val="%2."/>
+      <w:lvlJc w:val="left"/>
+      <w:pPr>
+        <w:ind w:left="2523" w:hanging="360"/>
+      </w:pPr>
+    </w:lvl>
+    <w:lvl w:ilvl="2" w:tplc="0409001B" w:tentative="1">
+      <w:start w:val="1"/>
+      <w:numFmt w:val="lowerRoman"/>
+      <w:lvlText w:val="%3."/>
+      <w:lvlJc w:val="right"/>
+      <w:pPr>
+        <w:ind w:left="3243" w:hanging="180"/>
+      </w:pPr>
+    </w:lvl>
+    <w:lvl w:ilvl="3" w:tplc="0409000F" w:tentative="1">
+      <w:start w:val="1"/>
+      <w:numFmt w:val="decimal"/>
+      <w:lvlText w:val="%4."/>
+      <w:lvlJc w:val="left"/>
+      <w:pPr>
+        <w:ind w:left="3963" w:hanging="360"/>
+      </w:pPr>
+    </w:lvl>
+    <w:lvl w:ilvl="4" w:tplc="04090019" w:tentative="1">
+      <w:start w:val="1"/>
+      <w:numFmt w:val="lowerLetter"/>
+      <w:lvlText w:val="%5."/>
+      <w:lvlJc w:val="left"/>
+      <w:pPr>
+        <w:ind w:left="4683" w:hanging="360"/>
+      </w:pPr>
+    </w:lvl>
+    <w:lvl w:ilvl="5" w:tplc="0409001B" w:tentative="1">
+      <w:start w:val="1"/>
+      <w:numFmt w:val="lowerRoman"/>
+      <w:lvlText w:val="%6."/>
+      <w:lvlJc w:val="right"/>
+      <w:pPr>
+        <w:ind w:left="5403" w:hanging="180"/>
+      </w:pPr>
+    </w:lvl>
+    <w:lvl w:ilvl="6" w:tplc="0409000F" w:tentative="1">
+      <w:start w:val="1"/>
+      <w:numFmt w:val="decimal"/>
+      <w:lvlText w:val="%7."/>
+      <w:lvlJc w:val="left"/>
+      <w:pPr>
+        <w:ind w:left="6123" w:hanging="360"/>
+      </w:pPr>
+    </w:lvl>
+    <w:lvl w:ilvl="7" w:tplc="04090019" w:tentative="1">
+      <w:start w:val="1"/>
+      <w:numFmt w:val="lowerLetter"/>
+      <w:lvlText w:val="%8."/>
+      <w:lvlJc w:val="left"/>
+      <w:pPr>
+        <w:ind w:left="6843" w:hanging="360"/>
+      </w:pPr>
+    </w:lvl>
+    <w:lvl w:ilvl="8" w:tplc="0409001B" w:tentative="1">
+      <w:start w:val="1"/>
+      <w:numFmt w:val="lowerRoman"/>
+      <w:lvlText w:val="%9."/>
+      <w:lvlJc w:val="right"/>
+      <w:pPr>
+        <w:ind w:left="7563" w:hanging="180"/>
+      </w:pPr>
+    </w:lvl>
+  </w:abstractNum>
+  <w:abstractNum w:abstractNumId="3" w15:restartNumberingAfterBreak="0">
     <w:nsid w:val="2B4C4D19"/>
     <w:multiLevelType w:val="hybridMultilevel"/>
     <w:tmpl w:val="129E98B6"/>
@@ -5304,7 +7852,268 @@
       </w:pPr>
     </w:lvl>
   </w:abstractNum>
-  <w:abstractNum w:abstractNumId="3" w15:restartNumberingAfterBreak="0">
+  <w:abstractNum w:abstractNumId="4" w15:restartNumberingAfterBreak="0">
+    <w:nsid w:val="353F75C3"/>
+    <w:multiLevelType w:val="hybridMultilevel"/>
+    <w:tmpl w:val="141E4350"/>
+    <w:lvl w:ilvl="0" w:tplc="04090017">
+      <w:start w:val="1"/>
+      <w:numFmt w:val="lowerLetter"/>
+      <w:lvlText w:val="%1)"/>
+      <w:lvlJc w:val="left"/>
+      <w:pPr>
+        <w:ind w:left="1803" w:hanging="360"/>
+      </w:pPr>
+    </w:lvl>
+    <w:lvl w:ilvl="1" w:tplc="04090019" w:tentative="1">
+      <w:start w:val="1"/>
+      <w:numFmt w:val="lowerLetter"/>
+      <w:lvlText w:val="%2."/>
+      <w:lvlJc w:val="left"/>
+      <w:pPr>
+        <w:ind w:left="2523" w:hanging="360"/>
+      </w:pPr>
+    </w:lvl>
+    <w:lvl w:ilvl="2" w:tplc="0409001B" w:tentative="1">
+      <w:start w:val="1"/>
+      <w:numFmt w:val="lowerRoman"/>
+      <w:lvlText w:val="%3."/>
+      <w:lvlJc w:val="right"/>
+      <w:pPr>
+        <w:ind w:left="3243" w:hanging="180"/>
+      </w:pPr>
+    </w:lvl>
+    <w:lvl w:ilvl="3" w:tplc="0409000F" w:tentative="1">
+      <w:start w:val="1"/>
+      <w:numFmt w:val="decimal"/>
+      <w:lvlText w:val="%4."/>
+      <w:lvlJc w:val="left"/>
+      <w:pPr>
+        <w:ind w:left="3963" w:hanging="360"/>
+      </w:pPr>
+    </w:lvl>
+    <w:lvl w:ilvl="4" w:tplc="04090019" w:tentative="1">
+      <w:start w:val="1"/>
+      <w:numFmt w:val="lowerLetter"/>
+      <w:lvlText w:val="%5."/>
+      <w:lvlJc w:val="left"/>
+      <w:pPr>
+        <w:ind w:left="4683" w:hanging="360"/>
+      </w:pPr>
+    </w:lvl>
+    <w:lvl w:ilvl="5" w:tplc="0409001B" w:tentative="1">
+      <w:start w:val="1"/>
+      <w:numFmt w:val="lowerRoman"/>
+      <w:lvlText w:val="%6."/>
+      <w:lvlJc w:val="right"/>
+      <w:pPr>
+        <w:ind w:left="5403" w:hanging="180"/>
+      </w:pPr>
+    </w:lvl>
+    <w:lvl w:ilvl="6" w:tplc="0409000F" w:tentative="1">
+      <w:start w:val="1"/>
+      <w:numFmt w:val="decimal"/>
+      <w:lvlText w:val="%7."/>
+      <w:lvlJc w:val="left"/>
+      <w:pPr>
+        <w:ind w:left="6123" w:hanging="360"/>
+      </w:pPr>
+    </w:lvl>
+    <w:lvl w:ilvl="7" w:tplc="04090019" w:tentative="1">
+      <w:start w:val="1"/>
+      <w:numFmt w:val="lowerLetter"/>
+      <w:lvlText w:val="%8."/>
+      <w:lvlJc w:val="left"/>
+      <w:pPr>
+        <w:ind w:left="6843" w:hanging="360"/>
+      </w:pPr>
+    </w:lvl>
+    <w:lvl w:ilvl="8" w:tplc="0409001B" w:tentative="1">
+      <w:start w:val="1"/>
+      <w:numFmt w:val="lowerRoman"/>
+      <w:lvlText w:val="%9."/>
+      <w:lvlJc w:val="right"/>
+      <w:pPr>
+        <w:ind w:left="7563" w:hanging="180"/>
+      </w:pPr>
+    </w:lvl>
+  </w:abstractNum>
+  <w:abstractNum w:abstractNumId="5" w15:restartNumberingAfterBreak="0">
+    <w:nsid w:val="3BDE66F0"/>
+    <w:multiLevelType w:val="hybridMultilevel"/>
+    <w:tmpl w:val="ABD46F8E"/>
+    <w:lvl w:ilvl="0" w:tplc="515E1A5A">
+      <w:start w:val="1"/>
+      <w:numFmt w:val="decimal"/>
+      <w:lvlText w:val="%1.1"/>
+      <w:lvlJc w:val="left"/>
+      <w:pPr>
+        <w:ind w:left="720" w:hanging="360"/>
+      </w:pPr>
+      <w:rPr>
+        <w:rFonts w:hint="default"/>
+      </w:rPr>
+    </w:lvl>
+    <w:lvl w:ilvl="1" w:tplc="04090019" w:tentative="1">
+      <w:start w:val="1"/>
+      <w:numFmt w:val="lowerLetter"/>
+      <w:lvlText w:val="%2."/>
+      <w:lvlJc w:val="left"/>
+      <w:pPr>
+        <w:ind w:left="1440" w:hanging="360"/>
+      </w:pPr>
+    </w:lvl>
+    <w:lvl w:ilvl="2" w:tplc="0409001B" w:tentative="1">
+      <w:start w:val="1"/>
+      <w:numFmt w:val="lowerRoman"/>
+      <w:lvlText w:val="%3."/>
+      <w:lvlJc w:val="right"/>
+      <w:pPr>
+        <w:ind w:left="2160" w:hanging="180"/>
+      </w:pPr>
+    </w:lvl>
+    <w:lvl w:ilvl="3" w:tplc="0409000F" w:tentative="1">
+      <w:start w:val="1"/>
+      <w:numFmt w:val="decimal"/>
+      <w:lvlText w:val="%4."/>
+      <w:lvlJc w:val="left"/>
+      <w:pPr>
+        <w:ind w:left="2880" w:hanging="360"/>
+      </w:pPr>
+    </w:lvl>
+    <w:lvl w:ilvl="4" w:tplc="04090019" w:tentative="1">
+      <w:start w:val="1"/>
+      <w:numFmt w:val="lowerLetter"/>
+      <w:lvlText w:val="%5."/>
+      <w:lvlJc w:val="left"/>
+      <w:pPr>
+        <w:ind w:left="3600" w:hanging="360"/>
+      </w:pPr>
+    </w:lvl>
+    <w:lvl w:ilvl="5" w:tplc="0409001B" w:tentative="1">
+      <w:start w:val="1"/>
+      <w:numFmt w:val="lowerRoman"/>
+      <w:lvlText w:val="%6."/>
+      <w:lvlJc w:val="right"/>
+      <w:pPr>
+        <w:ind w:left="4320" w:hanging="180"/>
+      </w:pPr>
+    </w:lvl>
+    <w:lvl w:ilvl="6" w:tplc="0409000F" w:tentative="1">
+      <w:start w:val="1"/>
+      <w:numFmt w:val="decimal"/>
+      <w:lvlText w:val="%7."/>
+      <w:lvlJc w:val="left"/>
+      <w:pPr>
+        <w:ind w:left="5040" w:hanging="360"/>
+      </w:pPr>
+    </w:lvl>
+    <w:lvl w:ilvl="7" w:tplc="04090019" w:tentative="1">
+      <w:start w:val="1"/>
+      <w:numFmt w:val="lowerLetter"/>
+      <w:lvlText w:val="%8."/>
+      <w:lvlJc w:val="left"/>
+      <w:pPr>
+        <w:ind w:left="5760" w:hanging="360"/>
+      </w:pPr>
+    </w:lvl>
+    <w:lvl w:ilvl="8" w:tplc="0409001B" w:tentative="1">
+      <w:start w:val="1"/>
+      <w:numFmt w:val="lowerRoman"/>
+      <w:lvlText w:val="%9."/>
+      <w:lvlJc w:val="right"/>
+      <w:pPr>
+        <w:ind w:left="6480" w:hanging="180"/>
+      </w:pPr>
+    </w:lvl>
+  </w:abstractNum>
+  <w:abstractNum w:abstractNumId="6" w15:restartNumberingAfterBreak="0">
+    <w:nsid w:val="3C9D0721"/>
+    <w:multiLevelType w:val="hybridMultilevel"/>
+    <w:tmpl w:val="AB2C3036"/>
+    <w:lvl w:ilvl="0" w:tplc="FFFFFFFF">
+      <w:start w:val="1"/>
+      <w:numFmt w:val="upperLetter"/>
+      <w:lvlText w:val="%1."/>
+      <w:lvlJc w:val="left"/>
+      <w:pPr>
+        <w:ind w:left="360" w:hanging="360"/>
+      </w:pPr>
+    </w:lvl>
+    <w:lvl w:ilvl="1" w:tplc="FFFFFFFF" w:tentative="1">
+      <w:start w:val="1"/>
+      <w:numFmt w:val="lowerLetter"/>
+      <w:lvlText w:val="%2."/>
+      <w:lvlJc w:val="left"/>
+      <w:pPr>
+        <w:ind w:left="1080" w:hanging="360"/>
+      </w:pPr>
+    </w:lvl>
+    <w:lvl w:ilvl="2" w:tplc="FFFFFFFF" w:tentative="1">
+      <w:start w:val="1"/>
+      <w:numFmt w:val="lowerRoman"/>
+      <w:lvlText w:val="%3."/>
+      <w:lvlJc w:val="right"/>
+      <w:pPr>
+        <w:ind w:left="1800" w:hanging="180"/>
+      </w:pPr>
+    </w:lvl>
+    <w:lvl w:ilvl="3" w:tplc="FFFFFFFF" w:tentative="1">
+      <w:start w:val="1"/>
+      <w:numFmt w:val="decimal"/>
+      <w:lvlText w:val="%4."/>
+      <w:lvlJc w:val="left"/>
+      <w:pPr>
+        <w:ind w:left="2520" w:hanging="360"/>
+      </w:pPr>
+    </w:lvl>
+    <w:lvl w:ilvl="4" w:tplc="FFFFFFFF" w:tentative="1">
+      <w:start w:val="1"/>
+      <w:numFmt w:val="lowerLetter"/>
+      <w:lvlText w:val="%5."/>
+      <w:lvlJc w:val="left"/>
+      <w:pPr>
+        <w:ind w:left="3240" w:hanging="360"/>
+      </w:pPr>
+    </w:lvl>
+    <w:lvl w:ilvl="5" w:tplc="FFFFFFFF" w:tentative="1">
+      <w:start w:val="1"/>
+      <w:numFmt w:val="lowerRoman"/>
+      <w:lvlText w:val="%6."/>
+      <w:lvlJc w:val="right"/>
+      <w:pPr>
+        <w:ind w:left="3960" w:hanging="180"/>
+      </w:pPr>
+    </w:lvl>
+    <w:lvl w:ilvl="6" w:tplc="FFFFFFFF" w:tentative="1">
+      <w:start w:val="1"/>
+      <w:numFmt w:val="decimal"/>
+      <w:lvlText w:val="%7."/>
+      <w:lvlJc w:val="left"/>
+      <w:pPr>
+        <w:ind w:left="4680" w:hanging="360"/>
+      </w:pPr>
+    </w:lvl>
+    <w:lvl w:ilvl="7" w:tplc="FFFFFFFF" w:tentative="1">
+      <w:start w:val="1"/>
+      <w:numFmt w:val="lowerLetter"/>
+      <w:lvlText w:val="%8."/>
+      <w:lvlJc w:val="left"/>
+      <w:pPr>
+        <w:ind w:left="5400" w:hanging="360"/>
+      </w:pPr>
+    </w:lvl>
+    <w:lvl w:ilvl="8" w:tplc="FFFFFFFF" w:tentative="1">
+      <w:start w:val="1"/>
+      <w:numFmt w:val="lowerRoman"/>
+      <w:lvlText w:val="%9."/>
+      <w:lvlJc w:val="right"/>
+      <w:pPr>
+        <w:ind w:left="6120" w:hanging="180"/>
+      </w:pPr>
+    </w:lvl>
+  </w:abstractNum>
+  <w:abstractNum w:abstractNumId="7" w15:restartNumberingAfterBreak="0">
     <w:nsid w:val="48053CFB"/>
     <w:multiLevelType w:val="hybridMultilevel"/>
     <w:tmpl w:val="4582FA82"/>
@@ -5390,7 +8199,7 @@
       </w:pPr>
     </w:lvl>
   </w:abstractNum>
-  <w:abstractNum w:abstractNumId="4" w15:restartNumberingAfterBreak="0">
+  <w:abstractNum w:abstractNumId="8" w15:restartNumberingAfterBreak="0">
     <w:nsid w:val="4E8752B1"/>
     <w:multiLevelType w:val="hybridMultilevel"/>
     <w:tmpl w:val="13088566"/>
@@ -5476,7 +8285,179 @@
       </w:pPr>
     </w:lvl>
   </w:abstractNum>
-  <w:abstractNum w:abstractNumId="5" w15:restartNumberingAfterBreak="0">
+  <w:abstractNum w:abstractNumId="9" w15:restartNumberingAfterBreak="0">
+    <w:nsid w:val="59F30B43"/>
+    <w:multiLevelType w:val="hybridMultilevel"/>
+    <w:tmpl w:val="54EE84E0"/>
+    <w:lvl w:ilvl="0" w:tplc="04090017">
+      <w:start w:val="1"/>
+      <w:numFmt w:val="lowerLetter"/>
+      <w:lvlText w:val="%1)"/>
+      <w:lvlJc w:val="left"/>
+      <w:pPr>
+        <w:ind w:left="1860" w:hanging="360"/>
+      </w:pPr>
+    </w:lvl>
+    <w:lvl w:ilvl="1" w:tplc="04090019" w:tentative="1">
+      <w:start w:val="1"/>
+      <w:numFmt w:val="lowerLetter"/>
+      <w:lvlText w:val="%2."/>
+      <w:lvlJc w:val="left"/>
+      <w:pPr>
+        <w:ind w:left="2580" w:hanging="360"/>
+      </w:pPr>
+    </w:lvl>
+    <w:lvl w:ilvl="2" w:tplc="0409001B" w:tentative="1">
+      <w:start w:val="1"/>
+      <w:numFmt w:val="lowerRoman"/>
+      <w:lvlText w:val="%3."/>
+      <w:lvlJc w:val="right"/>
+      <w:pPr>
+        <w:ind w:left="3300" w:hanging="180"/>
+      </w:pPr>
+    </w:lvl>
+    <w:lvl w:ilvl="3" w:tplc="0409000F" w:tentative="1">
+      <w:start w:val="1"/>
+      <w:numFmt w:val="decimal"/>
+      <w:lvlText w:val="%4."/>
+      <w:lvlJc w:val="left"/>
+      <w:pPr>
+        <w:ind w:left="4020" w:hanging="360"/>
+      </w:pPr>
+    </w:lvl>
+    <w:lvl w:ilvl="4" w:tplc="04090019" w:tentative="1">
+      <w:start w:val="1"/>
+      <w:numFmt w:val="lowerLetter"/>
+      <w:lvlText w:val="%5."/>
+      <w:lvlJc w:val="left"/>
+      <w:pPr>
+        <w:ind w:left="4740" w:hanging="360"/>
+      </w:pPr>
+    </w:lvl>
+    <w:lvl w:ilvl="5" w:tplc="0409001B" w:tentative="1">
+      <w:start w:val="1"/>
+      <w:numFmt w:val="lowerRoman"/>
+      <w:lvlText w:val="%6."/>
+      <w:lvlJc w:val="right"/>
+      <w:pPr>
+        <w:ind w:left="5460" w:hanging="180"/>
+      </w:pPr>
+    </w:lvl>
+    <w:lvl w:ilvl="6" w:tplc="0409000F" w:tentative="1">
+      <w:start w:val="1"/>
+      <w:numFmt w:val="decimal"/>
+      <w:lvlText w:val="%7."/>
+      <w:lvlJc w:val="left"/>
+      <w:pPr>
+        <w:ind w:left="6180" w:hanging="360"/>
+      </w:pPr>
+    </w:lvl>
+    <w:lvl w:ilvl="7" w:tplc="04090019" w:tentative="1">
+      <w:start w:val="1"/>
+      <w:numFmt w:val="lowerLetter"/>
+      <w:lvlText w:val="%8."/>
+      <w:lvlJc w:val="left"/>
+      <w:pPr>
+        <w:ind w:left="6900" w:hanging="360"/>
+      </w:pPr>
+    </w:lvl>
+    <w:lvl w:ilvl="8" w:tplc="0409001B" w:tentative="1">
+      <w:start w:val="1"/>
+      <w:numFmt w:val="lowerRoman"/>
+      <w:lvlText w:val="%9."/>
+      <w:lvlJc w:val="right"/>
+      <w:pPr>
+        <w:ind w:left="7620" w:hanging="180"/>
+      </w:pPr>
+    </w:lvl>
+  </w:abstractNum>
+  <w:abstractNum w:abstractNumId="10" w15:restartNumberingAfterBreak="0">
+    <w:nsid w:val="5AD2666A"/>
+    <w:multiLevelType w:val="hybridMultilevel"/>
+    <w:tmpl w:val="72E88E3E"/>
+    <w:lvl w:ilvl="0" w:tplc="04090017">
+      <w:start w:val="1"/>
+      <w:numFmt w:val="lowerLetter"/>
+      <w:lvlText w:val="%1)"/>
+      <w:lvlJc w:val="left"/>
+      <w:pPr>
+        <w:ind w:left="1803" w:hanging="360"/>
+      </w:pPr>
+    </w:lvl>
+    <w:lvl w:ilvl="1" w:tplc="04090019" w:tentative="1">
+      <w:start w:val="1"/>
+      <w:numFmt w:val="lowerLetter"/>
+      <w:lvlText w:val="%2."/>
+      <w:lvlJc w:val="left"/>
+      <w:pPr>
+        <w:ind w:left="2523" w:hanging="360"/>
+      </w:pPr>
+    </w:lvl>
+    <w:lvl w:ilvl="2" w:tplc="0409001B" w:tentative="1">
+      <w:start w:val="1"/>
+      <w:numFmt w:val="lowerRoman"/>
+      <w:lvlText w:val="%3."/>
+      <w:lvlJc w:val="right"/>
+      <w:pPr>
+        <w:ind w:left="3243" w:hanging="180"/>
+      </w:pPr>
+    </w:lvl>
+    <w:lvl w:ilvl="3" w:tplc="0409000F" w:tentative="1">
+      <w:start w:val="1"/>
+      <w:numFmt w:val="decimal"/>
+      <w:lvlText w:val="%4."/>
+      <w:lvlJc w:val="left"/>
+      <w:pPr>
+        <w:ind w:left="3963" w:hanging="360"/>
+      </w:pPr>
+    </w:lvl>
+    <w:lvl w:ilvl="4" w:tplc="04090019" w:tentative="1">
+      <w:start w:val="1"/>
+      <w:numFmt w:val="lowerLetter"/>
+      <w:lvlText w:val="%5."/>
+      <w:lvlJc w:val="left"/>
+      <w:pPr>
+        <w:ind w:left="4683" w:hanging="360"/>
+      </w:pPr>
+    </w:lvl>
+    <w:lvl w:ilvl="5" w:tplc="0409001B" w:tentative="1">
+      <w:start w:val="1"/>
+      <w:numFmt w:val="lowerRoman"/>
+      <w:lvlText w:val="%6."/>
+      <w:lvlJc w:val="right"/>
+      <w:pPr>
+        <w:ind w:left="5403" w:hanging="180"/>
+      </w:pPr>
+    </w:lvl>
+    <w:lvl w:ilvl="6" w:tplc="0409000F" w:tentative="1">
+      <w:start w:val="1"/>
+      <w:numFmt w:val="decimal"/>
+      <w:lvlText w:val="%7."/>
+      <w:lvlJc w:val="left"/>
+      <w:pPr>
+        <w:ind w:left="6123" w:hanging="360"/>
+      </w:pPr>
+    </w:lvl>
+    <w:lvl w:ilvl="7" w:tplc="04090019" w:tentative="1">
+      <w:start w:val="1"/>
+      <w:numFmt w:val="lowerLetter"/>
+      <w:lvlText w:val="%8."/>
+      <w:lvlJc w:val="left"/>
+      <w:pPr>
+        <w:ind w:left="6843" w:hanging="360"/>
+      </w:pPr>
+    </w:lvl>
+    <w:lvl w:ilvl="8" w:tplc="0409001B" w:tentative="1">
+      <w:start w:val="1"/>
+      <w:numFmt w:val="lowerRoman"/>
+      <w:lvlText w:val="%9."/>
+      <w:lvlJc w:val="right"/>
+      <w:pPr>
+        <w:ind w:left="7563" w:hanging="180"/>
+      </w:pPr>
+    </w:lvl>
+  </w:abstractNum>
+  <w:abstractNum w:abstractNumId="11" w15:restartNumberingAfterBreak="0">
     <w:nsid w:val="67D351C0"/>
     <w:multiLevelType w:val="hybridMultilevel"/>
     <w:tmpl w:val="35AC867E"/>
@@ -5559,6 +8540,95 @@
       <w:lvlJc w:val="right"/>
       <w:pPr>
         <w:ind w:left="6971" w:hanging="180"/>
+      </w:pPr>
+    </w:lvl>
+  </w:abstractNum>
+  <w:abstractNum w:abstractNumId="12" w15:restartNumberingAfterBreak="0">
+    <w:nsid w:val="697F0D66"/>
+    <w:multiLevelType w:val="hybridMultilevel"/>
+    <w:tmpl w:val="8266ED3C"/>
+    <w:lvl w:ilvl="0" w:tplc="515E1A5A">
+      <w:start w:val="1"/>
+      <w:numFmt w:val="decimal"/>
+      <w:lvlText w:val="%1.1"/>
+      <w:lvlJc w:val="left"/>
+      <w:pPr>
+        <w:ind w:left="720" w:hanging="360"/>
+      </w:pPr>
+      <w:rPr>
+        <w:rFonts w:hint="default"/>
+      </w:rPr>
+    </w:lvl>
+    <w:lvl w:ilvl="1" w:tplc="04090019" w:tentative="1">
+      <w:start w:val="1"/>
+      <w:numFmt w:val="lowerLetter"/>
+      <w:lvlText w:val="%2."/>
+      <w:lvlJc w:val="left"/>
+      <w:pPr>
+        <w:ind w:left="1440" w:hanging="360"/>
+      </w:pPr>
+    </w:lvl>
+    <w:lvl w:ilvl="2" w:tplc="0409001B" w:tentative="1">
+      <w:start w:val="1"/>
+      <w:numFmt w:val="lowerRoman"/>
+      <w:lvlText w:val="%3."/>
+      <w:lvlJc w:val="right"/>
+      <w:pPr>
+        <w:ind w:left="2160" w:hanging="180"/>
+      </w:pPr>
+    </w:lvl>
+    <w:lvl w:ilvl="3" w:tplc="0409000F" w:tentative="1">
+      <w:start w:val="1"/>
+      <w:numFmt w:val="decimal"/>
+      <w:lvlText w:val="%4."/>
+      <w:lvlJc w:val="left"/>
+      <w:pPr>
+        <w:ind w:left="2880" w:hanging="360"/>
+      </w:pPr>
+    </w:lvl>
+    <w:lvl w:ilvl="4" w:tplc="04090019" w:tentative="1">
+      <w:start w:val="1"/>
+      <w:numFmt w:val="lowerLetter"/>
+      <w:lvlText w:val="%5."/>
+      <w:lvlJc w:val="left"/>
+      <w:pPr>
+        <w:ind w:left="3600" w:hanging="360"/>
+      </w:pPr>
+    </w:lvl>
+    <w:lvl w:ilvl="5" w:tplc="0409001B" w:tentative="1">
+      <w:start w:val="1"/>
+      <w:numFmt w:val="lowerRoman"/>
+      <w:lvlText w:val="%6."/>
+      <w:lvlJc w:val="right"/>
+      <w:pPr>
+        <w:ind w:left="4320" w:hanging="180"/>
+      </w:pPr>
+    </w:lvl>
+    <w:lvl w:ilvl="6" w:tplc="0409000F" w:tentative="1">
+      <w:start w:val="1"/>
+      <w:numFmt w:val="decimal"/>
+      <w:lvlText w:val="%7."/>
+      <w:lvlJc w:val="left"/>
+      <w:pPr>
+        <w:ind w:left="5040" w:hanging="360"/>
+      </w:pPr>
+    </w:lvl>
+    <w:lvl w:ilvl="7" w:tplc="04090019" w:tentative="1">
+      <w:start w:val="1"/>
+      <w:numFmt w:val="lowerLetter"/>
+      <w:lvlText w:val="%8."/>
+      <w:lvlJc w:val="left"/>
+      <w:pPr>
+        <w:ind w:left="5760" w:hanging="360"/>
+      </w:pPr>
+    </w:lvl>
+    <w:lvl w:ilvl="8" w:tplc="0409001B" w:tentative="1">
+      <w:start w:val="1"/>
+      <w:numFmt w:val="lowerRoman"/>
+      <w:lvlText w:val="%9."/>
+      <w:lvlJc w:val="right"/>
+      <w:pPr>
+        <w:ind w:left="6480" w:hanging="180"/>
       </w:pPr>
     </w:lvl>
   </w:abstractNum>
@@ -5566,19 +8636,40 @@
     <w:abstractNumId w:val="1"/>
   </w:num>
   <w:num w:numId="2" w16cid:durableId="1387726248">
-    <w:abstractNumId w:val="2"/>
+    <w:abstractNumId w:val="3"/>
   </w:num>
   <w:num w:numId="3" w16cid:durableId="295526227">
-    <w:abstractNumId w:val="4"/>
+    <w:abstractNumId w:val="8"/>
   </w:num>
   <w:num w:numId="4" w16cid:durableId="1570069726">
-    <w:abstractNumId w:val="5"/>
+    <w:abstractNumId w:val="11"/>
   </w:num>
   <w:num w:numId="5" w16cid:durableId="1814058688">
-    <w:abstractNumId w:val="3"/>
+    <w:abstractNumId w:val="7"/>
   </w:num>
   <w:num w:numId="6" w16cid:durableId="1151755784">
     <w:abstractNumId w:val="0"/>
+  </w:num>
+  <w:num w:numId="7" w16cid:durableId="662052273">
+    <w:abstractNumId w:val="6"/>
+  </w:num>
+  <w:num w:numId="8" w16cid:durableId="1831486744">
+    <w:abstractNumId w:val="12"/>
+  </w:num>
+  <w:num w:numId="9" w16cid:durableId="1062293598">
+    <w:abstractNumId w:val="10"/>
+  </w:num>
+  <w:num w:numId="10" w16cid:durableId="1327586274">
+    <w:abstractNumId w:val="4"/>
+  </w:num>
+  <w:num w:numId="11" w16cid:durableId="2145074965">
+    <w:abstractNumId w:val="9"/>
+  </w:num>
+  <w:num w:numId="12" w16cid:durableId="1500345065">
+    <w:abstractNumId w:val="2"/>
+  </w:num>
+  <w:num w:numId="13" w16cid:durableId="827674396">
+    <w:abstractNumId w:val="5"/>
   </w:num>
 </w:numbering>
 </file>
@@ -6022,6 +9113,29 @@
       <w:contextualSpacing/>
     </w:pPr>
   </w:style>
+  <w:style w:type="character" w:styleId="Hyperlink">
+    <w:name w:val="Hyperlink"/>
+    <w:basedOn w:val="DefaultParagraphFont"/>
+    <w:uiPriority w:val="99"/>
+    <w:unhideWhenUsed/>
+    <w:rsid w:val="00647007"/>
+    <w:rPr>
+      <w:color w:val="0000FF" w:themeColor="hyperlink"/>
+      <w:u w:val="single"/>
+    </w:rPr>
+  </w:style>
+  <w:style w:type="character" w:styleId="UnresolvedMention">
+    <w:name w:val="Unresolved Mention"/>
+    <w:basedOn w:val="DefaultParagraphFont"/>
+    <w:uiPriority w:val="99"/>
+    <w:semiHidden/>
+    <w:unhideWhenUsed/>
+    <w:rsid w:val="00647007"/>
+    <w:rPr>
+      <w:color w:val="605E5C"/>
+      <w:shd w:val="clear" w:color="auto" w:fill="E1DFDD"/>
+    </w:rPr>
+  </w:style>
 </w:styles>
 </file>
 

</xml_diff>